<commit_message>
Finished the manufacturing instructions, but *s and TODOs indicate things I was unsure of.
</commit_message>
<xml_diff>
--- a/ChaprSVN/Manufacturing/Construction Instructions v1.docx
+++ b/ChaprSVN/Manufacturing/Construction Instructions v1.docx
@@ -1,11 +1,11 @@
 
 <file path=word/document.xml><?xml version="1.0" encoding="utf-8"?>
-<w:document xmlns:wpc="http://schemas.microsoft.com/office/word/2010/wordprocessingCanvas" xmlns:mc="http://schemas.openxmlformats.org/markup-compatibility/2006" xmlns:o="urn:schemas-microsoft-com:office:office" xmlns:r="http://schemas.openxmlformats.org/officeDocument/2006/relationships" xmlns:m="http://schemas.openxmlformats.org/officeDocument/2006/math" xmlns:v="urn:schemas-microsoft-com:vml" xmlns:wp14="http://schemas.microsoft.com/office/word/2010/wordprocessingDrawing" xmlns:wp="http://schemas.openxmlformats.org/drawingml/2006/wordprocessingDrawing" xmlns:w10="urn:schemas-microsoft-com:office:word" xmlns:w="http://schemas.openxmlformats.org/wordprocessingml/2006/main" xmlns:w14="http://schemas.microsoft.com/office/word/2010/wordml" xmlns:wpg="http://schemas.microsoft.com/office/word/2010/wordprocessingGroup" xmlns:wpi="http://schemas.microsoft.com/office/word/2010/wordprocessingInk" xmlns:wne="http://schemas.microsoft.com/office/word/2006/wordml" xmlns:wps="http://schemas.microsoft.com/office/word/2010/wordprocessingShape" mc:Ignorable="w14 wp14">
+<w:document xmlns:ve="http://schemas.openxmlformats.org/markup-compatibility/2006" xmlns:o="urn:schemas-microsoft-com:office:office" xmlns:r="http://schemas.openxmlformats.org/officeDocument/2006/relationships" xmlns:m="http://schemas.openxmlformats.org/officeDocument/2006/math" xmlns:v="urn:schemas-microsoft-com:vml" xmlns:wp="http://schemas.openxmlformats.org/drawingml/2006/wordprocessingDrawing" xmlns:w10="urn:schemas-microsoft-com:office:word" xmlns:w="http://schemas.openxmlformats.org/wordprocessingml/2006/main" xmlns:wne="http://schemas.microsoft.com/office/word/2006/wordml">
   <w:body>
     <w:tbl>
       <w:tblPr>
         <w:tblW w:w="0" w:type="auto"/>
-        <w:tblLook w:val="04A0" w:firstRow="1" w:lastRow="0" w:firstColumn="1" w:lastColumn="0" w:noHBand="0" w:noVBand="1"/>
+        <w:tblLook w:val="04A0"/>
       </w:tblPr>
       <w:tblGrid>
         <w:gridCol w:w="3618"/>
@@ -49,10 +49,10 @@
                           </pic:cNvPicPr>
                         </pic:nvPicPr>
                         <pic:blipFill>
-                          <a:blip r:embed="rId8" cstate="print">
+                          <a:blip r:embed="rId7" cstate="print">
                             <a:extLst>
                               <a:ext uri="{28A0092B-C50C-407E-A947-70E740481C1C}">
-                                <a14:useLocalDpi xmlns:a14="http://schemas.microsoft.com/office/drawing/2010/main" val="0"/>
+                                <a14:useLocalDpi xmlns:a14="http://schemas.microsoft.com/office/drawing/2010/main" xmlns:wps="http://schemas.microsoft.com/office/word/2010/wordprocessingShape" xmlns:wpi="http://schemas.microsoft.com/office/word/2010/wordprocessingInk" xmlns:wpg="http://schemas.microsoft.com/office/word/2010/wordprocessingGroup" xmlns:w14="http://schemas.microsoft.com/office/word/2010/wordml" xmlns:w="http://schemas.openxmlformats.org/wordprocessingml/2006/main" xmlns:w10="urn:schemas-microsoft-com:office:word" xmlns:wp14="http://schemas.microsoft.com/office/word/2010/wordprocessingDrawing" xmlns:v="urn:schemas-microsoft-com:vml" xmlns:o="urn:schemas-microsoft-com:office:office" xmlns:mc="http://schemas.openxmlformats.org/markup-compatibility/2006" xmlns:wpc="http://schemas.microsoft.com/office/word/2010/wordprocessingCanvas" xmlns="" val="0"/>
                               </a:ext>
                             </a:extLst>
                           </a:blip>
@@ -153,7 +153,7 @@
       <w:tblPr>
         <w:tblW w:w="0" w:type="auto"/>
         <w:tblInd w:w="18" w:type="dxa"/>
-        <w:tblLook w:val="04A0" w:firstRow="1" w:lastRow="0" w:firstColumn="1" w:lastColumn="0" w:noHBand="0" w:noVBand="1"/>
+        <w:tblLook w:val="04A0"/>
       </w:tblPr>
       <w:tblGrid>
         <w:gridCol w:w="990"/>
@@ -697,7 +697,7 @@
           <w:noProof/>
         </w:rPr>
         <w:drawing>
-          <wp:anchor distT="0" distB="0" distL="114300" distR="114300" simplePos="0" relativeHeight="251649536" behindDoc="0" locked="0" layoutInCell="1" allowOverlap="0" wp14:anchorId="0FB9A457" wp14:editId="5FE2519B">
+          <wp:anchor distT="0" distB="0" distL="114300" distR="114300" simplePos="0" relativeHeight="251649536" behindDoc="0" locked="0" layoutInCell="1" allowOverlap="0">
             <wp:simplePos x="0" y="0"/>
             <wp:positionH relativeFrom="column">
               <wp:posOffset>5820410</wp:posOffset>
@@ -722,10 +722,10 @@
                     </pic:cNvPicPr>
                   </pic:nvPicPr>
                   <pic:blipFill>
-                    <a:blip r:embed="rId9" r:link="rId10" cstate="print">
+                    <a:blip r:embed="rId8" r:link="rId9" cstate="print">
                       <a:extLst>
                         <a:ext uri="{28A0092B-C50C-407E-A947-70E740481C1C}">
-                          <a14:useLocalDpi xmlns:a14="http://schemas.microsoft.com/office/drawing/2010/main" val="0"/>
+                          <a14:useLocalDpi xmlns:a14="http://schemas.microsoft.com/office/drawing/2010/main" xmlns:wps="http://schemas.microsoft.com/office/word/2010/wordprocessingShape" xmlns:wpi="http://schemas.microsoft.com/office/word/2010/wordprocessingInk" xmlns:wpg="http://schemas.microsoft.com/office/word/2010/wordprocessingGroup" xmlns:w14="http://schemas.microsoft.com/office/word/2010/wordml" xmlns:w="http://schemas.openxmlformats.org/wordprocessingml/2006/main" xmlns:w10="urn:schemas-microsoft-com:office:word" xmlns:wp14="http://schemas.microsoft.com/office/word/2010/wordprocessingDrawing" xmlns:v="urn:schemas-microsoft-com:vml" xmlns:o="urn:schemas-microsoft-com:office:office" xmlns:mc="http://schemas.openxmlformats.org/markup-compatibility/2006" xmlns:wpc="http://schemas.microsoft.com/office/word/2010/wordprocessingCanvas" xmlns="" val="0"/>
                         </a:ext>
                       </a:extLst>
                     </a:blip>
@@ -750,12 +750,6 @@
                 </pic:pic>
               </a:graphicData>
             </a:graphic>
-            <wp14:sizeRelH relativeFrom="page">
-              <wp14:pctWidth>0</wp14:pctWidth>
-            </wp14:sizeRelH>
-            <wp14:sizeRelV relativeFrom="page">
-              <wp14:pctHeight>0</wp14:pctHeight>
-            </wp14:sizeRelV>
           </wp:anchor>
         </w:drawing>
       </w:r>
@@ -774,7 +768,7 @@
     <w:tbl>
       <w:tblPr>
         <w:tblW w:w="0" w:type="auto"/>
-        <w:tblLook w:val="04A0" w:firstRow="1" w:lastRow="0" w:firstColumn="1" w:lastColumn="0" w:noHBand="0" w:noVBand="1"/>
+        <w:tblLook w:val="04A0"/>
       </w:tblPr>
       <w:tblGrid>
         <w:gridCol w:w="486"/>
@@ -1081,7 +1075,7 @@
           <w:noProof/>
         </w:rPr>
         <w:drawing>
-          <wp:anchor distT="0" distB="0" distL="114300" distR="114300" simplePos="0" relativeHeight="251650560" behindDoc="0" locked="0" layoutInCell="1" allowOverlap="1" wp14:anchorId="2D31D7D5" wp14:editId="6C31E456">
+          <wp:anchor distT="0" distB="0" distL="114300" distR="114300" simplePos="0" relativeHeight="251650560" behindDoc="0" locked="0" layoutInCell="1" allowOverlap="1">
             <wp:simplePos x="0" y="0"/>
             <wp:positionH relativeFrom="column">
               <wp:posOffset>6027835</wp:posOffset>
@@ -1106,10 +1100,10 @@
                     </pic:cNvPicPr>
                   </pic:nvPicPr>
                   <pic:blipFill>
-                    <a:blip r:embed="rId11" r:link="rId12">
+                    <a:blip r:embed="rId10" r:link="rId11" cstate="print">
                       <a:extLst>
                         <a:ext uri="{28A0092B-C50C-407E-A947-70E740481C1C}">
-                          <a14:useLocalDpi xmlns:a14="http://schemas.microsoft.com/office/drawing/2010/main" val="0"/>
+                          <a14:useLocalDpi xmlns:a14="http://schemas.microsoft.com/office/drawing/2010/main" xmlns:wps="http://schemas.microsoft.com/office/word/2010/wordprocessingShape" xmlns:wpi="http://schemas.microsoft.com/office/word/2010/wordprocessingInk" xmlns:wpg="http://schemas.microsoft.com/office/word/2010/wordprocessingGroup" xmlns:w14="http://schemas.microsoft.com/office/word/2010/wordml" xmlns:w="http://schemas.openxmlformats.org/wordprocessingml/2006/main" xmlns:w10="urn:schemas-microsoft-com:office:word" xmlns:wp14="http://schemas.microsoft.com/office/word/2010/wordprocessingDrawing" xmlns:v="urn:schemas-microsoft-com:vml" xmlns:o="urn:schemas-microsoft-com:office:office" xmlns:mc="http://schemas.openxmlformats.org/markup-compatibility/2006" xmlns:wpc="http://schemas.microsoft.com/office/word/2010/wordprocessingCanvas" xmlns="" val="0"/>
                         </a:ext>
                       </a:extLst>
                     </a:blip>
@@ -1134,12 +1128,6 @@
                 </pic:pic>
               </a:graphicData>
             </a:graphic>
-            <wp14:sizeRelH relativeFrom="page">
-              <wp14:pctWidth>0</wp14:pctWidth>
-            </wp14:sizeRelH>
-            <wp14:sizeRelV relativeFrom="page">
-              <wp14:pctHeight>0</wp14:pctHeight>
-            </wp14:sizeRelV>
           </wp:anchor>
         </w:drawing>
       </w:r>
@@ -1156,7 +1144,7 @@
     <w:tbl>
       <w:tblPr>
         <w:tblW w:w="0" w:type="auto"/>
-        <w:tblLook w:val="04A0" w:firstRow="1" w:lastRow="0" w:firstColumn="1" w:lastColumn="0" w:noHBand="0" w:noVBand="1"/>
+        <w:tblLook w:val="04A0"/>
       </w:tblPr>
       <w:tblGrid>
         <w:gridCol w:w="486"/>
@@ -1204,7 +1192,7 @@
                 <w:noProof/>
               </w:rPr>
               <w:drawing>
-                <wp:anchor distT="0" distB="0" distL="114300" distR="114300" simplePos="0" relativeHeight="251656704" behindDoc="0" locked="0" layoutInCell="1" allowOverlap="1" wp14:anchorId="5111AEE7" wp14:editId="2E6FB0E8">
+                <wp:anchor distT="0" distB="0" distL="114300" distR="114300" simplePos="0" relativeHeight="251656704" behindDoc="0" locked="0" layoutInCell="1" allowOverlap="1">
                   <wp:simplePos x="0" y="0"/>
                   <wp:positionH relativeFrom="column">
                     <wp:posOffset>3636010</wp:posOffset>
@@ -1229,10 +1217,10 @@
                           </pic:cNvPicPr>
                         </pic:nvPicPr>
                         <pic:blipFill>
-                          <a:blip r:embed="rId13">
+                          <a:blip r:embed="rId12" cstate="print">
                             <a:extLst>
                               <a:ext uri="{28A0092B-C50C-407E-A947-70E740481C1C}">
-                                <a14:useLocalDpi xmlns:a14="http://schemas.microsoft.com/office/drawing/2010/main" val="0"/>
+                                <a14:useLocalDpi xmlns:a14="http://schemas.microsoft.com/office/drawing/2010/main" xmlns:wps="http://schemas.microsoft.com/office/word/2010/wordprocessingShape" xmlns:wpi="http://schemas.microsoft.com/office/word/2010/wordprocessingInk" xmlns:wpg="http://schemas.microsoft.com/office/word/2010/wordprocessingGroup" xmlns:w14="http://schemas.microsoft.com/office/word/2010/wordml" xmlns:w="http://schemas.openxmlformats.org/wordprocessingml/2006/main" xmlns:w10="urn:schemas-microsoft-com:office:word" xmlns:wp14="http://schemas.microsoft.com/office/word/2010/wordprocessingDrawing" xmlns:v="urn:schemas-microsoft-com:vml" xmlns:o="urn:schemas-microsoft-com:office:office" xmlns:mc="http://schemas.openxmlformats.org/markup-compatibility/2006" xmlns:wpc="http://schemas.microsoft.com/office/word/2010/wordprocessingCanvas" xmlns="" val="0"/>
                               </a:ext>
                             </a:extLst>
                           </a:blip>
@@ -1257,12 +1245,6 @@
                       </pic:pic>
                     </a:graphicData>
                   </a:graphic>
-                  <wp14:sizeRelH relativeFrom="page">
-                    <wp14:pctWidth>0</wp14:pctWidth>
-                  </wp14:sizeRelH>
-                  <wp14:sizeRelV relativeFrom="page">
-                    <wp14:pctHeight>0</wp14:pctHeight>
-                  </wp14:sizeRelV>
                 </wp:anchor>
               </w:drawing>
             </w:r>
@@ -1375,7 +1357,7 @@
     <w:tbl>
       <w:tblPr>
         <w:tblW w:w="0" w:type="auto"/>
-        <w:tblLook w:val="04A0" w:firstRow="1" w:lastRow="0" w:firstColumn="1" w:lastColumn="0" w:noHBand="0" w:noVBand="1"/>
+        <w:tblLook w:val="04A0"/>
       </w:tblPr>
       <w:tblGrid>
         <w:gridCol w:w="486"/>
@@ -1465,244 +1447,66 @@
               <w:rPr>
                 <w:noProof/>
               </w:rPr>
-              <mc:AlternateContent>
-                <mc:Choice Requires="wpg">
-                  <w:drawing>
-                    <wp:anchor distT="0" distB="0" distL="114300" distR="114300" simplePos="0" relativeHeight="251653632" behindDoc="0" locked="0" layoutInCell="1" allowOverlap="1" wp14:anchorId="7D74F835" wp14:editId="0B6314B3">
-                      <wp:simplePos x="0" y="0"/>
-                      <wp:positionH relativeFrom="column">
-                        <wp:posOffset>4268470</wp:posOffset>
-                      </wp:positionH>
-                      <wp:positionV relativeFrom="paragraph">
-                        <wp:posOffset>71120</wp:posOffset>
-                      </wp:positionV>
-                      <wp:extent cx="962660" cy="906145"/>
-                      <wp:effectExtent l="190500" t="190500" r="142240" b="198755"/>
-                      <wp:wrapNone/>
-                      <wp:docPr id="17" name="Group 17"/>
-                      <wp:cNvGraphicFramePr/>
-                      <a:graphic xmlns:a="http://schemas.openxmlformats.org/drawingml/2006/main">
-                        <a:graphicData uri="http://schemas.microsoft.com/office/word/2010/wordprocessingGroup">
-                          <wpg:wgp>
-                            <wpg:cNvGrpSpPr/>
-                            <wpg:grpSpPr>
-                              <a:xfrm>
-                                <a:off x="0" y="0"/>
-                                <a:ext cx="962660" cy="906145"/>
-                                <a:chOff x="0" y="0"/>
-                                <a:chExt cx="962687" cy="906449"/>
-                              </a:xfrm>
-                            </wpg:grpSpPr>
-                            <pic:pic xmlns:pic="http://schemas.openxmlformats.org/drawingml/2006/picture">
-                              <pic:nvPicPr>
-                                <pic:cNvPr id="10" name="Picture 9" descr="http://www.circuitstoday.com/wp-content/uploads/2013/10/Zener-Diode.jpg"/>
-                                <pic:cNvPicPr>
-                                  <a:picLocks noChangeAspect="1"/>
-                                </pic:cNvPicPr>
-                              </pic:nvPicPr>
-                              <pic:blipFill>
-                                <a:blip r:embed="rId14" r:link="rId15" cstate="print">
-                                  <a:extLst>
-                                    <a:ext uri="{28A0092B-C50C-407E-A947-70E740481C1C}">
-                                      <a14:useLocalDpi xmlns:a14="http://schemas.microsoft.com/office/drawing/2010/main" val="0"/>
-                                    </a:ext>
-                                  </a:extLst>
-                                </a:blip>
-                                <a:srcRect/>
-                                <a:stretch>
-                                  <a:fillRect/>
-                                </a:stretch>
-                              </pic:blipFill>
-                              <pic:spPr bwMode="auto">
-                                <a:xfrm rot="2713027">
-                                  <a:off x="-1" y="1"/>
-                                  <a:ext cx="906449" cy="906448"/>
-                                </a:xfrm>
-                                <a:prstGeom prst="rect">
-                                  <a:avLst/>
-                                </a:prstGeom>
-                                <a:noFill/>
-                                <a:ln>
-                                  <a:noFill/>
-                                </a:ln>
-                                <a:extLst>
-                                  <a:ext uri="{909E8E84-426E-40DD-AFC4-6F175D3DCCD1}">
-                                    <a14:hiddenFill xmlns:a14="http://schemas.microsoft.com/office/drawing/2010/main">
-                                      <a:solidFill>
-                                        <a:srgbClr val="FFFFFF"/>
-                                      </a:solidFill>
-                                    </a14:hiddenFill>
-                                  </a:ext>
-                                  <a:ext uri="{91240B29-F687-4F45-9708-019B960494DF}">
-                                    <a14:hiddenLine xmlns:a14="http://schemas.microsoft.com/office/drawing/2010/main" w="9525">
-                                      <a:solidFill>
-                                        <a:srgbClr val="000000"/>
-                                      </a:solidFill>
-                                      <a:miter lim="800000"/>
-                                      <a:headEnd/>
-                                      <a:tailEnd/>
-                                    </a14:hiddenLine>
-                                  </a:ext>
-                                </a:extLst>
-                              </pic:spPr>
-                            </pic:pic>
-                            <wps:wsp>
-                              <wps:cNvPr id="11" name="Text Box 2"/>
-                              <wps:cNvSpPr txBox="1">
-                                <a:spLocks noChangeArrowheads="1"/>
-                              </wps:cNvSpPr>
-                              <wps:spPr bwMode="auto">
-                                <a:xfrm>
-                                  <a:off x="564542" y="0"/>
-                                  <a:ext cx="398145" cy="133350"/>
-                                </a:xfrm>
-                                <a:prstGeom prst="rect">
-                                  <a:avLst/>
-                                </a:prstGeom>
-                                <a:solidFill>
-                                  <a:srgbClr val="FFFFFF"/>
-                                </a:solidFill>
-                                <a:ln>
-                                  <a:noFill/>
-                                </a:ln>
-                                <a:extLst>
-                                  <a:ext uri="{91240B29-F687-4F45-9708-019B960494DF}">
-                                    <a14:hiddenLine xmlns:a14="http://schemas.microsoft.com/office/drawing/2010/main" w="9525">
-                                      <a:solidFill>
-                                        <a:srgbClr val="000000"/>
-                                      </a:solidFill>
-                                      <a:miter lim="800000"/>
-                                      <a:headEnd/>
-                                      <a:tailEnd/>
-                                    </a14:hiddenLine>
-                                  </a:ext>
-                                </a:extLst>
-                              </wps:spPr>
-                              <wps:txbx>
-                                <w:txbxContent>
-                                  <w:p>
-                                    <w:pPr>
-                                      <w:jc w:val="center"/>
-                                      <w:rPr>
-                                        <w:rFonts w:ascii="Arial" w:hAnsi="Arial" w:cs="Arial"/>
-                                        <w:sz w:val="16"/>
-                                      </w:rPr>
-                                    </w:pPr>
-                                    <w:r>
-                                      <w:rPr>
-                                        <w:rFonts w:ascii="Arial" w:hAnsi="Arial" w:cs="Arial"/>
-                                        <w:sz w:val="16"/>
-                                      </w:rPr>
-                                      <w:t>Line</w:t>
-                                    </w:r>
-                                  </w:p>
-                                </w:txbxContent>
-                              </wps:txbx>
-                              <wps:bodyPr rot="0" vert="horz" wrap="square" lIns="0" tIns="0" rIns="0" bIns="0" anchor="t" anchorCtr="0" upright="1">
-                                <a:noAutofit/>
-                              </wps:bodyPr>
-                            </wps:wsp>
-                            <wps:wsp>
-                              <wps:cNvPr id="12" name="AutoShape 11"/>
-                              <wps:cNvCnPr>
-                                <a:cxnSpLocks noChangeShapeType="1"/>
-                              </wps:cNvCnPr>
-                              <wps:spPr bwMode="auto">
-                                <a:xfrm flipH="1">
-                                  <a:off x="572494" y="135172"/>
-                                  <a:ext cx="156845" cy="160655"/>
-                                </a:xfrm>
-                                <a:prstGeom prst="straightConnector1">
-                                  <a:avLst/>
-                                </a:prstGeom>
-                                <a:noFill/>
-                                <a:ln w="9525">
-                                  <a:solidFill>
-                                    <a:srgbClr val="000000"/>
-                                  </a:solidFill>
-                                  <a:round/>
-                                  <a:headEnd/>
-                                  <a:tailEnd type="triangle" w="med" len="med"/>
-                                </a:ln>
-                                <a:extLst>
-                                  <a:ext uri="{909E8E84-426E-40DD-AFC4-6F175D3DCCD1}">
-                                    <a14:hiddenFill xmlns:a14="http://schemas.microsoft.com/office/drawing/2010/main">
-                                      <a:noFill/>
-                                    </a14:hiddenFill>
-                                  </a:ext>
-                                </a:extLst>
-                              </wps:spPr>
-                              <wps:bodyPr/>
-                            </wps:wsp>
-                          </wpg:wgp>
-                        </a:graphicData>
-                      </a:graphic>
-                    </wp:anchor>
-                  </w:drawing>
-                </mc:Choice>
-                <mc:Fallback>
-                  <w:pict>
-                    <v:group id="Group 17" o:spid="_x0000_s1026" style="position:absolute;left:0;text-align:left;margin-left:336.1pt;margin-top:5.6pt;width:75.8pt;height:71.35pt;z-index:251653632" coordsize="9626,9064" o:gfxdata="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">
-                      <v:shapetype id="_x0000_t75" coordsize="21600,21600" o:spt="75" o:preferrelative="t" path="m@4@5l@4@11@9@11@9@5xe" filled="f" stroked="f">
-                        <v:stroke joinstyle="miter"/>
-                        <v:formulas>
-                          <v:f eqn="if lineDrawn pixelLineWidth 0"/>
-                          <v:f eqn="sum @0 1 0"/>
-                          <v:f eqn="sum 0 0 @1"/>
-                          <v:f eqn="prod @2 1 2"/>
-                          <v:f eqn="prod @3 21600 pixelWidth"/>
-                          <v:f eqn="prod @3 21600 pixelHeight"/>
-                          <v:f eqn="sum @0 0 1"/>
-                          <v:f eqn="prod @6 1 2"/>
-                          <v:f eqn="prod @7 21600 pixelWidth"/>
-                          <v:f eqn="sum @8 21600 0"/>
-                          <v:f eqn="prod @7 21600 pixelHeight"/>
-                          <v:f eqn="sum @10 21600 0"/>
-                        </v:formulas>
-                        <v:path o:extrusionok="f" gradientshapeok="t" o:connecttype="rect"/>
-                        <o:lock v:ext="edit" aspectratio="t"/>
-                      </v:shapetype>
-                      <v:shape id="Picture 9" o:spid="_x0000_s1027" type="#_x0000_t75" alt="http://www.circuitstoday.com/wp-content/uploads/2013/10/Zener-Diode.jpg" style="position:absolute;width:9064;height:9064;rotation:2963349fd;visibility:visible;mso-wrap-style:square" o:gfxdata="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">
-                        <v:imagedata r:id="rId16" r:href="rId17"/>
-                        <v:path arrowok="t"/>
-                      </v:shape>
-                      <v:shapetype id="_x0000_t202" coordsize="21600,21600" o:spt="202" path="m,l,21600r21600,l21600,xe">
-                        <v:stroke joinstyle="miter"/>
-                        <v:path gradientshapeok="t" o:connecttype="rect"/>
-                      </v:shapetype>
-                      <v:shape id="Text Box 2" o:spid="_x0000_s1028" type="#_x0000_t202" style="position:absolute;left:5645;width:3981;height:1333;visibility:visible;mso-wrap-style:square;v-text-anchor:top" o:gfxdata="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" stroked="f">
-                        <v:textbox inset="0,0,0,0">
-                          <w:txbxContent>
-                            <w:p>
-                              <w:pPr>
-                                <w:jc w:val="center"/>
-                                <w:rPr>
-                                  <w:rFonts w:ascii="Arial" w:hAnsi="Arial" w:cs="Arial"/>
-                                  <w:sz w:val="16"/>
-                                </w:rPr>
-                              </w:pPr>
-                              <w:r>
-                                <w:rPr>
-                                  <w:rFonts w:ascii="Arial" w:hAnsi="Arial" w:cs="Arial"/>
-                                  <w:sz w:val="16"/>
-                                </w:rPr>
-                                <w:t>Line</w:t>
-                              </w:r>
-                            </w:p>
-                          </w:txbxContent>
-                        </v:textbox>
-                      </v:shape>
-                      <v:shapetype id="_x0000_t32" coordsize="21600,21600" o:spt="32" o:oned="t" path="m,l21600,21600e" filled="f">
-                        <v:path arrowok="t" fillok="f" o:connecttype="none"/>
-                        <o:lock v:ext="edit" shapetype="t"/>
-                      </v:shapetype>
-                      <v:shape id="AutoShape 11" o:spid="_x0000_s1029" type="#_x0000_t32" style="position:absolute;left:5724;top:1351;width:1569;height:1607;flip:x;visibility:visible;mso-wrap-style:square" o:connectortype="straight" o:gfxdata="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">
-                        <v:stroke endarrow="block"/>
-                      </v:shape>
-                    </v:group>
-                  </w:pict>
-                </mc:Fallback>
-              </mc:AlternateContent>
+              <w:pict>
+                <v:group id="Group 17" o:spid="_x0000_s1026" style="position:absolute;left:0;text-align:left;margin-left:336.1pt;margin-top:5.6pt;width:75.8pt;height:71.35pt;z-index:251653632;mso-position-horizontal-relative:text;mso-position-vertical-relative:text" coordsize="9626,9064" o:gfxdata="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">
+                  <v:shapetype id="_x0000_t75" coordsize="21600,21600" o:spt="75" o:preferrelative="t" path="m@4@5l@4@11@9@11@9@5xe" filled="f" stroked="f">
+                    <v:stroke joinstyle="miter"/>
+                    <v:formulas>
+                      <v:f eqn="if lineDrawn pixelLineWidth 0"/>
+                      <v:f eqn="sum @0 1 0"/>
+                      <v:f eqn="sum 0 0 @1"/>
+                      <v:f eqn="prod @2 1 2"/>
+                      <v:f eqn="prod @3 21600 pixelWidth"/>
+                      <v:f eqn="prod @3 21600 pixelHeight"/>
+                      <v:f eqn="sum @0 0 1"/>
+                      <v:f eqn="prod @6 1 2"/>
+                      <v:f eqn="prod @7 21600 pixelWidth"/>
+                      <v:f eqn="sum @8 21600 0"/>
+                      <v:f eqn="prod @7 21600 pixelHeight"/>
+                      <v:f eqn="sum @10 21600 0"/>
+                    </v:formulas>
+                    <v:path o:extrusionok="f" gradientshapeok="t" o:connecttype="rect"/>
+                    <o:lock v:ext="edit" aspectratio="t"/>
+                  </v:shapetype>
+                  <v:shape id="Picture 9" o:spid="_x0000_s1027" type="#_x0000_t75" alt="http://www.circuitstoday.com/wp-content/uploads/2013/10/Zener-Diode.jpg" style="position:absolute;width:9064;height:9064;rotation:2963349fd;visibility:visible" o:gfxdata="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">
+                    <v:imagedata r:id="rId13" o:title="Zener-Diode"/>
+                    <v:path arrowok="t"/>
+                  </v:shape>
+                  <v:shapetype id="_x0000_t202" coordsize="21600,21600" o:spt="202" path="m,l,21600r21600,l21600,xe">
+                    <v:stroke joinstyle="miter"/>
+                    <v:path gradientshapeok="t" o:connecttype="rect"/>
+                  </v:shapetype>
+                  <v:shape id="Text Box 2" o:spid="_x0000_s1028" type="#_x0000_t202" style="position:absolute;left:5645;width:3981;height:1333;visibility:visible" o:gfxdata="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" stroked="f">
+                    <v:textbox inset="0,0,0,0">
+                      <w:txbxContent>
+                        <w:p>
+                          <w:pPr>
+                            <w:jc w:val="center"/>
+                            <w:rPr>
+                              <w:rFonts w:ascii="Arial" w:hAnsi="Arial" w:cs="Arial"/>
+                              <w:sz w:val="16"/>
+                            </w:rPr>
+                          </w:pPr>
+                          <w:r>
+                            <w:rPr>
+                              <w:rFonts w:ascii="Arial" w:hAnsi="Arial" w:cs="Arial"/>
+                              <w:sz w:val="16"/>
+                            </w:rPr>
+                            <w:t>Line</w:t>
+                          </w:r>
+                        </w:p>
+                      </w:txbxContent>
+                    </v:textbox>
+                  </v:shape>
+                  <v:shapetype id="_x0000_t32" coordsize="21600,21600" o:spt="32" o:oned="t" path="m,l21600,21600e" filled="f">
+                    <v:path arrowok="t" fillok="f" o:connecttype="none"/>
+                    <o:lock v:ext="edit" shapetype="t"/>
+                  </v:shapetype>
+                  <v:shape id="AutoShape 11" o:spid="_x0000_s1029" type="#_x0000_t32" style="position:absolute;left:5724;top:1351;width:1569;height:1607;flip:x;visibility:visible" o:connectortype="straight" o:gfxdata="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">
+                    <v:stroke endarrow="block"/>
+                  </v:shape>
+                </v:group>
+              </w:pict>
             </w:r>
             <w:r>
               <w:t>Solder from top of PCB</w:t>
@@ -1765,421 +1569,96 @@
           <w:noProof/>
         </w:rPr>
         <w:lastRenderedPageBreak/>
-        <mc:AlternateContent>
-          <mc:Choice Requires="wpg">
-            <w:drawing>
-              <wp:anchor distT="0" distB="0" distL="114300" distR="114300" simplePos="0" relativeHeight="251655680" behindDoc="0" locked="0" layoutInCell="1" allowOverlap="1" wp14:anchorId="578658E7" wp14:editId="580D8D94">
-                <wp:simplePos x="0" y="0"/>
-                <wp:positionH relativeFrom="column">
-                  <wp:posOffset>5573395</wp:posOffset>
-                </wp:positionH>
-                <wp:positionV relativeFrom="paragraph">
-                  <wp:posOffset>354965</wp:posOffset>
-                </wp:positionV>
-                <wp:extent cx="847725" cy="847725"/>
-                <wp:effectExtent l="1270" t="2540" r="0" b="0"/>
-                <wp:wrapNone/>
-                <wp:docPr id="6" name="Group 16"/>
-                <wp:cNvGraphicFramePr>
-                  <a:graphicFrameLocks xmlns:a="http://schemas.openxmlformats.org/drawingml/2006/main"/>
-                </wp:cNvGraphicFramePr>
-                <a:graphic xmlns:a="http://schemas.openxmlformats.org/drawingml/2006/main">
-                  <a:graphicData uri="http://schemas.microsoft.com/office/word/2010/wordprocessingGroup">
-                    <wpg:wgp>
-                      <wpg:cNvGrpSpPr>
-                        <a:grpSpLocks/>
-                      </wpg:cNvGrpSpPr>
-                      <wpg:grpSpPr bwMode="auto">
-                        <a:xfrm>
-                          <a:off x="0" y="0"/>
-                          <a:ext cx="847725" cy="847725"/>
-                          <a:chOff x="10199" y="11680"/>
-                          <a:chExt cx="1335" cy="1335"/>
-                        </a:xfrm>
-                      </wpg:grpSpPr>
-                      <pic:pic xmlns:pic="http://schemas.openxmlformats.org/drawingml/2006/picture">
-                        <pic:nvPicPr>
-                          <pic:cNvPr id="7" name="Picture 17" descr="http://www.tandyonline.co.uk/media/catalog/product/cache/1/image/9df78eab33525d08d6e5fb8d27136e95/b/c/bc635-transistor.png"/>
-                          <pic:cNvPicPr>
-                            <a:picLocks noChangeAspect="1" noChangeArrowheads="1"/>
-                          </pic:cNvPicPr>
-                        </pic:nvPicPr>
-                        <pic:blipFill>
-                          <a:blip r:embed="rId18" r:link="rId19" cstate="print">
-                            <a:extLst>
-                              <a:ext uri="{28A0092B-C50C-407E-A947-70E740481C1C}">
-                                <a14:useLocalDpi xmlns:a14="http://schemas.microsoft.com/office/drawing/2010/main" val="0"/>
-                              </a:ext>
-                            </a:extLst>
-                          </a:blip>
-                          <a:srcRect/>
-                          <a:stretch>
-                            <a:fillRect/>
-                          </a:stretch>
-                        </pic:blipFill>
-                        <pic:spPr bwMode="auto">
-                          <a:xfrm>
-                            <a:off x="10199" y="11680"/>
-                            <a:ext cx="1335" cy="1335"/>
-                          </a:xfrm>
-                          <a:prstGeom prst="rect">
-                            <a:avLst/>
-                          </a:prstGeom>
-                          <a:noFill/>
-                          <a:ln>
-                            <a:noFill/>
-                          </a:ln>
-                          <a:extLst>
-                            <a:ext uri="{909E8E84-426E-40DD-AFC4-6F175D3DCCD1}">
-                              <a14:hiddenFill xmlns:a14="http://schemas.microsoft.com/office/drawing/2010/main">
-                                <a:solidFill>
-                                  <a:srgbClr val="FFFFFF"/>
-                                </a:solidFill>
-                              </a14:hiddenFill>
-                            </a:ext>
-                            <a:ext uri="{91240B29-F687-4F45-9708-019B960494DF}">
-                              <a14:hiddenLine xmlns:a14="http://schemas.microsoft.com/office/drawing/2010/main" w="9525">
-                                <a:solidFill>
-                                  <a:srgbClr val="000000"/>
-                                </a:solidFill>
-                                <a:miter lim="800000"/>
-                                <a:headEnd/>
-                                <a:tailEnd/>
-                              </a14:hiddenLine>
-                            </a:ext>
-                          </a:extLst>
-                        </pic:spPr>
-                      </pic:pic>
-                      <wps:wsp>
-                        <wps:cNvPr id="8" name="Rectangle 18"/>
-                        <wps:cNvSpPr>
-                          <a:spLocks noChangeArrowheads="1"/>
-                        </wps:cNvSpPr>
-                        <wps:spPr bwMode="auto">
-                          <a:xfrm rot="2593253">
-                            <a:off x="11090" y="11782"/>
-                            <a:ext cx="309" cy="299"/>
-                          </a:xfrm>
-                          <a:prstGeom prst="rect">
-                            <a:avLst/>
-                          </a:prstGeom>
-                          <a:solidFill>
-                            <a:srgbClr val="000000"/>
-                          </a:solidFill>
-                          <a:ln w="9525">
-                            <a:solidFill>
-                              <a:srgbClr val="000000"/>
-                            </a:solidFill>
-                            <a:miter lim="800000"/>
-                            <a:headEnd/>
-                            <a:tailEnd/>
-                          </a:ln>
-                        </wps:spPr>
-                        <wps:txbx>
-                          <w:txbxContent>
-                            <w:p>
-                              <w:pPr>
-                                <w:spacing w:after="0" w:line="240" w:lineRule="auto"/>
-                                <w:jc w:val="center"/>
-                                <w:rPr>
-                                  <w:sz w:val="8"/>
-                                </w:rPr>
-                              </w:pPr>
-                            </w:p>
-                            <w:p>
-                              <w:pPr>
-                                <w:spacing w:after="0" w:line="240" w:lineRule="auto"/>
-                                <w:jc w:val="center"/>
-                                <w:rPr>
-                                  <w:rFonts w:ascii="Arial" w:hAnsi="Arial" w:cs="Arial"/>
-                                  <w:sz w:val="12"/>
-                                </w:rPr>
-                              </w:pPr>
-                              <w:r>
-                                <w:rPr>
-                                  <w:rFonts w:ascii="Arial" w:hAnsi="Arial" w:cs="Arial"/>
-                                  <w:sz w:val="12"/>
-                                </w:rPr>
-                                <w:t>390</w:t>
-                              </w:r>
-                              <w:r>
-                                <w:rPr>
-                                  <w:rFonts w:ascii="Arial" w:hAnsi="Arial" w:cs="Arial"/>
-                                  <w:sz w:val="12"/>
-                                </w:rPr>
-                                <w:t>6</w:t>
-                              </w:r>
-                            </w:p>
-                          </w:txbxContent>
-                        </wps:txbx>
-                        <wps:bodyPr rot="0" vert="horz" wrap="square" lIns="0" tIns="0" rIns="0" bIns="0" anchor="t" anchorCtr="0" upright="1">
-                          <a:noAutofit/>
-                        </wps:bodyPr>
-                      </wps:wsp>
-                    </wpg:wgp>
-                  </a:graphicData>
-                </a:graphic>
-                <wp14:sizeRelH relativeFrom="page">
-                  <wp14:pctWidth>0</wp14:pctWidth>
-                </wp14:sizeRelH>
-                <wp14:sizeRelV relativeFrom="page">
-                  <wp14:pctHeight>0</wp14:pctHeight>
-                </wp14:sizeRelV>
-              </wp:anchor>
-            </w:drawing>
-          </mc:Choice>
-          <mc:Fallback>
-            <w:pict>
-              <v:group id="Group 16" o:spid="_x0000_s1030" style="position:absolute;left:0;text-align:left;margin-left:438.85pt;margin-top:27.95pt;width:66.75pt;height:66.75pt;z-index:251655680" coordorigin="10199,11680" coordsize="1335,1335" o:gfxdata="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">
-                <v:shape id="Picture 17" o:spid="_x0000_s1031" type="#_x0000_t75" alt="http://www.tandyonline.co.uk/media/catalog/product/cache/1/image/9df78eab33525d08d6e5fb8d27136e95/b/c/bc635-transistor.png" style="position:absolute;left:10199;top:11680;width:1335;height:1335;visibility:visible;mso-wrap-style:square" o:gfxdata="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">
-                  <v:imagedata r:id="rId20" r:href="rId21"/>
-                </v:shape>
-                <v:rect id="Rectangle 18" o:spid="_x0000_s1032" style="position:absolute;left:11090;top:11782;width:309;height:299;rotation:2832524fd;visibility:visible;mso-wrap-style:square;v-text-anchor:top" o:gfxdata="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" fillcolor="black">
-                  <v:textbox inset="0,0,0,0">
-                    <w:txbxContent>
-                      <w:p>
-                        <w:pPr>
-                          <w:spacing w:after="0" w:line="240" w:lineRule="auto"/>
-                          <w:jc w:val="center"/>
-                          <w:rPr>
-                            <w:sz w:val="8"/>
-                          </w:rPr>
-                        </w:pPr>
-                      </w:p>
-                      <w:p>
-                        <w:pPr>
-                          <w:spacing w:after="0" w:line="240" w:lineRule="auto"/>
-                          <w:jc w:val="center"/>
-                          <w:rPr>
-                            <w:rFonts w:ascii="Arial" w:hAnsi="Arial" w:cs="Arial"/>
-                            <w:sz w:val="12"/>
-                          </w:rPr>
-                        </w:pPr>
-                        <w:r>
-                          <w:rPr>
-                            <w:rFonts w:ascii="Arial" w:hAnsi="Arial" w:cs="Arial"/>
-                            <w:sz w:val="12"/>
-                          </w:rPr>
-                          <w:t>390</w:t>
-                        </w:r>
-                        <w:r>
-                          <w:rPr>
-                            <w:rFonts w:ascii="Arial" w:hAnsi="Arial" w:cs="Arial"/>
-                            <w:sz w:val="12"/>
-                          </w:rPr>
-                          <w:t>6</w:t>
-                        </w:r>
-                      </w:p>
-                    </w:txbxContent>
-                  </v:textbox>
-                </v:rect>
-              </v:group>
-            </w:pict>
-          </mc:Fallback>
-        </mc:AlternateContent>
+        <w:pict>
+          <v:group id="Group 16" o:spid="_x0000_s1030" style="position:absolute;left:0;text-align:left;margin-left:438.85pt;margin-top:27.95pt;width:66.75pt;height:66.75pt;z-index:251655680" coordorigin="10199,11680" coordsize="1335,1335" o:gfxdata="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">
+            <v:shape id="Picture 17" o:spid="_x0000_s1031" type="#_x0000_t75" alt="http://www.tandyonline.co.uk/media/catalog/product/cache/1/image/9df78eab33525d08d6e5fb8d27136e95/b/c/bc635-transistor.png" style="position:absolute;left:10199;top:11680;width:1335;height:1335;visibility:visible" o:gfxdata="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">
+              <v:imagedata r:id="rId14" o:title="bc635-transistor"/>
+            </v:shape>
+            <v:rect id="Rectangle 18" o:spid="_x0000_s1032" style="position:absolute;left:11090;top:11782;width:309;height:299;rotation:2832524fd;visibility:visible" o:gfxdata="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" fillcolor="black">
+              <v:textbox inset="0,0,0,0">
+                <w:txbxContent>
+                  <w:p>
+                    <w:pPr>
+                      <w:spacing w:after="0" w:line="240" w:lineRule="auto"/>
+                      <w:jc w:val="center"/>
+                      <w:rPr>
+                        <w:sz w:val="8"/>
+                      </w:rPr>
+                    </w:pPr>
+                  </w:p>
+                  <w:p>
+                    <w:pPr>
+                      <w:spacing w:after="0" w:line="240" w:lineRule="auto"/>
+                      <w:jc w:val="center"/>
+                      <w:rPr>
+                        <w:rFonts w:ascii="Arial" w:hAnsi="Arial" w:cs="Arial"/>
+                        <w:sz w:val="12"/>
+                      </w:rPr>
+                    </w:pPr>
+                    <w:r>
+                      <w:rPr>
+                        <w:rFonts w:ascii="Arial" w:hAnsi="Arial" w:cs="Arial"/>
+                        <w:sz w:val="12"/>
+                      </w:rPr>
+                      <w:t>390</w:t>
+                    </w:r>
+                    <w:r>
+                      <w:rPr>
+                        <w:rFonts w:ascii="Arial" w:hAnsi="Arial" w:cs="Arial"/>
+                        <w:sz w:val="12"/>
+                      </w:rPr>
+                      <w:t>6</w:t>
+                    </w:r>
+                  </w:p>
+                </w:txbxContent>
+              </v:textbox>
+            </v:rect>
+          </v:group>
+        </w:pict>
       </w:r>
       <w:r>
         <w:rPr>
           <w:noProof/>
         </w:rPr>
-        <mc:AlternateContent>
-          <mc:Choice Requires="wpg">
-            <w:drawing>
-              <wp:anchor distT="0" distB="0" distL="114300" distR="114300" simplePos="0" relativeHeight="251654656" behindDoc="0" locked="0" layoutInCell="1" allowOverlap="1" wp14:anchorId="1AFD43AE" wp14:editId="011A26AF">
-                <wp:simplePos x="0" y="0"/>
-                <wp:positionH relativeFrom="column">
-                  <wp:posOffset>6019165</wp:posOffset>
-                </wp:positionH>
-                <wp:positionV relativeFrom="paragraph">
-                  <wp:posOffset>385445</wp:posOffset>
-                </wp:positionV>
-                <wp:extent cx="847725" cy="847725"/>
-                <wp:effectExtent l="0" t="4445" r="635" b="0"/>
-                <wp:wrapNone/>
-                <wp:docPr id="3" name="Group 15"/>
-                <wp:cNvGraphicFramePr>
-                  <a:graphicFrameLocks xmlns:a="http://schemas.openxmlformats.org/drawingml/2006/main"/>
-                </wp:cNvGraphicFramePr>
-                <a:graphic xmlns:a="http://schemas.openxmlformats.org/drawingml/2006/main">
-                  <a:graphicData uri="http://schemas.microsoft.com/office/word/2010/wordprocessingGroup">
-                    <wpg:wgp>
-                      <wpg:cNvGrpSpPr>
-                        <a:grpSpLocks/>
-                      </wpg:cNvGrpSpPr>
-                      <wpg:grpSpPr bwMode="auto">
-                        <a:xfrm>
-                          <a:off x="0" y="0"/>
-                          <a:ext cx="847725" cy="847725"/>
-                          <a:chOff x="10199" y="11680"/>
-                          <a:chExt cx="1335" cy="1335"/>
-                        </a:xfrm>
-                      </wpg:grpSpPr>
-                      <pic:pic xmlns:pic="http://schemas.openxmlformats.org/drawingml/2006/picture">
-                        <pic:nvPicPr>
-                          <pic:cNvPr id="4" name="Picture 13" descr="http://www.tandyonline.co.uk/media/catalog/product/cache/1/image/9df78eab33525d08d6e5fb8d27136e95/b/c/bc635-transistor.png"/>
-                          <pic:cNvPicPr>
-                            <a:picLocks noChangeAspect="1" noChangeArrowheads="1"/>
-                          </pic:cNvPicPr>
-                        </pic:nvPicPr>
-                        <pic:blipFill>
-                          <a:blip r:embed="rId18" r:link="rId21" cstate="print">
-                            <a:extLst>
-                              <a:ext uri="{28A0092B-C50C-407E-A947-70E740481C1C}">
-                                <a14:useLocalDpi xmlns:a14="http://schemas.microsoft.com/office/drawing/2010/main" val="0"/>
-                              </a:ext>
-                            </a:extLst>
-                          </a:blip>
-                          <a:srcRect/>
-                          <a:stretch>
-                            <a:fillRect/>
-                          </a:stretch>
-                        </pic:blipFill>
-                        <pic:spPr bwMode="auto">
-                          <a:xfrm>
-                            <a:off x="10199" y="11680"/>
-                            <a:ext cx="1335" cy="1335"/>
-                          </a:xfrm>
-                          <a:prstGeom prst="rect">
-                            <a:avLst/>
-                          </a:prstGeom>
-                          <a:noFill/>
-                          <a:ln>
-                            <a:noFill/>
-                          </a:ln>
-                          <a:extLst>
-                            <a:ext uri="{909E8E84-426E-40DD-AFC4-6F175D3DCCD1}">
-                              <a14:hiddenFill xmlns:a14="http://schemas.microsoft.com/office/drawing/2010/main">
-                                <a:solidFill>
-                                  <a:srgbClr val="FFFFFF"/>
-                                </a:solidFill>
-                              </a14:hiddenFill>
-                            </a:ext>
-                            <a:ext uri="{91240B29-F687-4F45-9708-019B960494DF}">
-                              <a14:hiddenLine xmlns:a14="http://schemas.microsoft.com/office/drawing/2010/main" w="9525">
-                                <a:solidFill>
-                                  <a:srgbClr val="000000"/>
-                                </a:solidFill>
-                                <a:miter lim="800000"/>
-                                <a:headEnd/>
-                                <a:tailEnd/>
-                              </a14:hiddenLine>
-                            </a:ext>
-                          </a:extLst>
-                        </pic:spPr>
-                      </pic:pic>
-                      <wps:wsp>
-                        <wps:cNvPr id="5" name="Rectangle 14"/>
-                        <wps:cNvSpPr>
-                          <a:spLocks noChangeArrowheads="1"/>
-                        </wps:cNvSpPr>
-                        <wps:spPr bwMode="auto">
-                          <a:xfrm rot="2593253">
-                            <a:off x="11090" y="11782"/>
-                            <a:ext cx="309" cy="299"/>
-                          </a:xfrm>
-                          <a:prstGeom prst="rect">
-                            <a:avLst/>
-                          </a:prstGeom>
-                          <a:solidFill>
-                            <a:srgbClr val="000000"/>
-                          </a:solidFill>
-                          <a:ln w="9525">
-                            <a:solidFill>
-                              <a:srgbClr val="000000"/>
-                            </a:solidFill>
-                            <a:miter lim="800000"/>
-                            <a:headEnd/>
-                            <a:tailEnd/>
-                          </a:ln>
-                        </wps:spPr>
-                        <wps:txbx>
-                          <w:txbxContent>
-                            <w:p>
-                              <w:pPr>
-                                <w:spacing w:after="0" w:line="240" w:lineRule="auto"/>
-                                <w:jc w:val="center"/>
-                                <w:rPr>
-                                  <w:sz w:val="8"/>
-                                </w:rPr>
-                              </w:pPr>
-                            </w:p>
-                            <w:p>
-                              <w:pPr>
-                                <w:spacing w:after="0" w:line="240" w:lineRule="auto"/>
-                                <w:jc w:val="center"/>
-                                <w:rPr>
-                                  <w:rFonts w:ascii="Arial" w:hAnsi="Arial" w:cs="Arial"/>
-                                  <w:sz w:val="12"/>
-                                </w:rPr>
-                              </w:pPr>
-                              <w:r>
-                                <w:rPr>
-                                  <w:rFonts w:ascii="Arial" w:hAnsi="Arial" w:cs="Arial"/>
-                                  <w:sz w:val="12"/>
-                                </w:rPr>
-                                <w:t>3904</w:t>
-                              </w:r>
-                            </w:p>
-                          </w:txbxContent>
-                        </wps:txbx>
-                        <wps:bodyPr rot="0" vert="horz" wrap="square" lIns="0" tIns="0" rIns="0" bIns="0" anchor="t" anchorCtr="0" upright="1">
-                          <a:noAutofit/>
-                        </wps:bodyPr>
-                      </wps:wsp>
-                    </wpg:wgp>
-                  </a:graphicData>
-                </a:graphic>
-                <wp14:sizeRelH relativeFrom="page">
-                  <wp14:pctWidth>0</wp14:pctWidth>
-                </wp14:sizeRelH>
-                <wp14:sizeRelV relativeFrom="page">
-                  <wp14:pctHeight>0</wp14:pctHeight>
-                </wp14:sizeRelV>
-              </wp:anchor>
-            </w:drawing>
-          </mc:Choice>
-          <mc:Fallback>
-            <w:pict>
-              <v:group id="Group 15" o:spid="_x0000_s1033" style="position:absolute;left:0;text-align:left;margin-left:473.95pt;margin-top:30.35pt;width:66.75pt;height:66.75pt;z-index:251654656" coordorigin="10199,11680" coordsize="1335,1335" o:gfxdata="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">
-                <v:shape id="Picture 13" o:spid="_x0000_s1034" type="#_x0000_t75" alt="http://www.tandyonline.co.uk/media/catalog/product/cache/1/image/9df78eab33525d08d6e5fb8d27136e95/b/c/bc635-transistor.png" style="position:absolute;left:10199;top:11680;width:1335;height:1335;visibility:visible;mso-wrap-style:square" o:gfxdata="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">
-                  <v:imagedata r:id="rId20" r:href="rId22"/>
-                </v:shape>
-                <v:rect id="Rectangle 14" o:spid="_x0000_s1035" style="position:absolute;left:11090;top:11782;width:309;height:299;rotation:2832524fd;visibility:visible;mso-wrap-style:square;v-text-anchor:top" o:gfxdata="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" fillcolor="black">
-                  <v:textbox inset="0,0,0,0">
-                    <w:txbxContent>
-                      <w:p>
-                        <w:pPr>
-                          <w:spacing w:after="0" w:line="240" w:lineRule="auto"/>
-                          <w:jc w:val="center"/>
-                          <w:rPr>
-                            <w:sz w:val="8"/>
-                          </w:rPr>
-                        </w:pPr>
-                      </w:p>
-                      <w:p>
-                        <w:pPr>
-                          <w:spacing w:after="0" w:line="240" w:lineRule="auto"/>
-                          <w:jc w:val="center"/>
-                          <w:rPr>
-                            <w:rFonts w:ascii="Arial" w:hAnsi="Arial" w:cs="Arial"/>
-                            <w:sz w:val="12"/>
-                          </w:rPr>
-                        </w:pPr>
-                        <w:r>
-                          <w:rPr>
-                            <w:rFonts w:ascii="Arial" w:hAnsi="Arial" w:cs="Arial"/>
-                            <w:sz w:val="12"/>
-                          </w:rPr>
-                          <w:t>3904</w:t>
-                        </w:r>
-                      </w:p>
-                    </w:txbxContent>
-                  </v:textbox>
-                </v:rect>
-              </v:group>
-            </w:pict>
-          </mc:Fallback>
-        </mc:AlternateContent>
+        <w:pict>
+          <v:group id="Group 15" o:spid="_x0000_s1033" style="position:absolute;left:0;text-align:left;margin-left:473.95pt;margin-top:30.35pt;width:66.75pt;height:66.75pt;z-index:251654656" coordorigin="10199,11680" coordsize="1335,1335" o:gfxdata="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">
+            <v:shape id="Picture 13" o:spid="_x0000_s1034" type="#_x0000_t75" alt="http://www.tandyonline.co.uk/media/catalog/product/cache/1/image/9df78eab33525d08d6e5fb8d27136e95/b/c/bc635-transistor.png" style="position:absolute;left:10199;top:11680;width:1335;height:1335;visibility:visible" o:gfxdata="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">
+              <v:imagedata r:id="rId14" o:title="bc635-transistor"/>
+            </v:shape>
+            <v:rect id="Rectangle 14" o:spid="_x0000_s1035" style="position:absolute;left:11090;top:11782;width:309;height:299;rotation:2832524fd;visibility:visible" o:gfxdata="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" fillcolor="black">
+              <v:textbox inset="0,0,0,0">
+                <w:txbxContent>
+                  <w:p>
+                    <w:pPr>
+                      <w:spacing w:after="0" w:line="240" w:lineRule="auto"/>
+                      <w:jc w:val="center"/>
+                      <w:rPr>
+                        <w:sz w:val="8"/>
+                      </w:rPr>
+                    </w:pPr>
+                  </w:p>
+                  <w:p>
+                    <w:pPr>
+                      <w:spacing w:after="0" w:line="240" w:lineRule="auto"/>
+                      <w:jc w:val="center"/>
+                      <w:rPr>
+                        <w:rFonts w:ascii="Arial" w:hAnsi="Arial" w:cs="Arial"/>
+                        <w:sz w:val="12"/>
+                      </w:rPr>
+                    </w:pPr>
+                    <w:r>
+                      <w:rPr>
+                        <w:rFonts w:ascii="Arial" w:hAnsi="Arial" w:cs="Arial"/>
+                        <w:sz w:val="12"/>
+                      </w:rPr>
+                      <w:t>3904</w:t>
+                    </w:r>
+                  </w:p>
+                </w:txbxContent>
+              </v:textbox>
+            </v:rect>
+          </v:group>
+        </w:pict>
       </w:r>
       <w:r>
         <w:t>PCB – Transistors</w:t>
@@ -2188,7 +1667,7 @@
     <w:tbl>
       <w:tblPr>
         <w:tblW w:w="0" w:type="auto"/>
-        <w:tblLook w:val="04A0" w:firstRow="1" w:lastRow="0" w:firstColumn="1" w:lastColumn="0" w:noHBand="0" w:noVBand="1"/>
+        <w:tblLook w:val="04A0"/>
       </w:tblPr>
       <w:tblGrid>
         <w:gridCol w:w="486"/>
@@ -2465,7 +1944,7 @@
     <w:tbl>
       <w:tblPr>
         <w:tblW w:w="0" w:type="auto"/>
-        <w:tblLook w:val="04A0" w:firstRow="1" w:lastRow="0" w:firstColumn="1" w:lastColumn="0" w:noHBand="0" w:noVBand="1"/>
+        <w:tblLook w:val="04A0"/>
       </w:tblPr>
       <w:tblGrid>
         <w:gridCol w:w="486"/>
@@ -2512,139 +1991,18 @@
               <w:rPr>
                 <w:noProof/>
               </w:rPr>
-              <mc:AlternateContent>
-                <mc:Choice Requires="wpg">
-                  <w:drawing>
-                    <wp:anchor distT="0" distB="0" distL="114300" distR="114300" simplePos="0" relativeHeight="251672064" behindDoc="0" locked="0" layoutInCell="1" allowOverlap="1">
-                      <wp:simplePos x="0" y="0"/>
-                      <wp:positionH relativeFrom="column">
-                        <wp:posOffset>5355211</wp:posOffset>
-                      </wp:positionH>
-                      <wp:positionV relativeFrom="paragraph">
-                        <wp:posOffset>145519</wp:posOffset>
-                      </wp:positionV>
-                      <wp:extent cx="1473958" cy="1958454"/>
-                      <wp:effectExtent l="0" t="0" r="0" b="3810"/>
-                      <wp:wrapNone/>
-                      <wp:docPr id="28" name="Group 28"/>
-                      <wp:cNvGraphicFramePr/>
-                      <a:graphic xmlns:a="http://schemas.openxmlformats.org/drawingml/2006/main">
-                        <a:graphicData uri="http://schemas.microsoft.com/office/word/2010/wordprocessingGroup">
-                          <wpg:wgp>
-                            <wpg:cNvGrpSpPr/>
-                            <wpg:grpSpPr>
-                              <a:xfrm>
-                                <a:off x="0" y="0"/>
-                                <a:ext cx="1473958" cy="1958454"/>
-                                <a:chOff x="0" y="0"/>
-                                <a:chExt cx="1473958" cy="1958454"/>
-                              </a:xfrm>
-                            </wpg:grpSpPr>
-                            <pic:pic xmlns:pic="http://schemas.openxmlformats.org/drawingml/2006/picture">
-                              <pic:nvPicPr>
-                                <pic:cNvPr id="25" name="Picture 25" descr="http://www.codingcolor.com/wp-content/uploads/2010/11/setUpProMini_breakaway.jpg"/>
-                                <pic:cNvPicPr>
-                                  <a:picLocks noChangeAspect="1"/>
-                                </pic:cNvPicPr>
-                              </pic:nvPicPr>
-                              <pic:blipFill rotWithShape="1">
-                                <a:blip r:embed="rId23">
-                                  <a:extLst>
-                                    <a:ext uri="{28A0092B-C50C-407E-A947-70E740481C1C}">
-                                      <a14:useLocalDpi xmlns:a14="http://schemas.microsoft.com/office/drawing/2010/main" val="0"/>
-                                    </a:ext>
-                                  </a:extLst>
-                                </a:blip>
-                                <a:srcRect l="17529" r="22371"/>
-                                <a:stretch/>
-                              </pic:blipFill>
-                              <pic:spPr bwMode="auto">
-                                <a:xfrm>
-                                  <a:off x="0" y="0"/>
-                                  <a:ext cx="1473958" cy="1958454"/>
-                                </a:xfrm>
-                                <a:prstGeom prst="rect">
-                                  <a:avLst/>
-                                </a:prstGeom>
-                                <a:noFill/>
-                                <a:ln>
-                                  <a:noFill/>
-                                </a:ln>
-                                <a:extLst>
-                                  <a:ext uri="{53640926-AAD7-44D8-BBD7-CCE9431645EC}">
-                                    <a14:shadowObscured xmlns:a14="http://schemas.microsoft.com/office/drawing/2010/main"/>
-                                  </a:ext>
-                                </a:extLst>
-                              </pic:spPr>
-                            </pic:pic>
-                            <pic:pic xmlns:pic="http://schemas.openxmlformats.org/drawingml/2006/picture">
-                              <pic:nvPicPr>
-                                <pic:cNvPr id="24" name="Picture 24" descr="https://dlnmh9ip6v2uc.cloudfront.net/images/products/1/1/1/1/4/11114-02.jpg"/>
-                                <pic:cNvPicPr>
-                                  <a:picLocks noChangeAspect="1"/>
-                                </pic:cNvPicPr>
-                              </pic:nvPicPr>
-                              <pic:blipFill rotWithShape="1">
-                                <a:blip r:embed="rId24" cstate="print">
-                                  <a:clrChange>
-                                    <a:clrFrom>
-                                      <a:srgbClr val="FFFFFF"/>
-                                    </a:clrFrom>
-                                    <a:clrTo>
-                                      <a:srgbClr val="FFFFFF">
-                                        <a:alpha val="0"/>
-                                      </a:srgbClr>
-                                    </a:clrTo>
-                                  </a:clrChange>
-                                  <a:extLst>
-                                    <a:ext uri="{28A0092B-C50C-407E-A947-70E740481C1C}">
-                                      <a14:useLocalDpi xmlns:a14="http://schemas.microsoft.com/office/drawing/2010/main" val="0"/>
-                                    </a:ext>
-                                  </a:extLst>
-                                </a:blip>
-                                <a:srcRect l="19171" r="20207"/>
-                                <a:stretch/>
-                              </pic:blipFill>
-                              <pic:spPr bwMode="auto">
-                                <a:xfrm>
-                                  <a:off x="382137" y="382138"/>
-                                  <a:ext cx="709684" cy="1173707"/>
-                                </a:xfrm>
-                                <a:prstGeom prst="rect">
-                                  <a:avLst/>
-                                </a:prstGeom>
-                                <a:noFill/>
-                                <a:ln>
-                                  <a:noFill/>
-                                </a:ln>
-                                <a:extLst>
-                                  <a:ext uri="{53640926-AAD7-44D8-BBD7-CCE9431645EC}">
-                                    <a14:shadowObscured xmlns:a14="http://schemas.microsoft.com/office/drawing/2010/main"/>
-                                  </a:ext>
-                                </a:extLst>
-                              </pic:spPr>
-                            </pic:pic>
-                          </wpg:wgp>
-                        </a:graphicData>
-                      </a:graphic>
-                    </wp:anchor>
-                  </w:drawing>
-                </mc:Choice>
-                <mc:Fallback>
-                  <w:pict>
-                    <v:group id="Group 28" o:spid="_x0000_s1026" style="position:absolute;margin-left:421.65pt;margin-top:11.45pt;width:116.05pt;height:154.2pt;z-index:251672064" coordsize="14739,19584" o:gfxdata="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">
-                      <v:shape id="Picture 25" o:spid="_x0000_s1027" type="#_x0000_t75" alt="http://www.codingcolor.com/wp-content/uploads/2010/11/setUpProMini_breakaway.jpg" style="position:absolute;width:14739;height:19584;visibility:visible;mso-wrap-style:square" o:gfxdata="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">
-                        <v:imagedata r:id="rId25" o:title="setUpProMini_breakaway" cropleft="11488f" cropright="14661f"/>
-                        <v:path arrowok="t"/>
-                      </v:shape>
-                      <v:shape id="Picture 24" o:spid="_x0000_s1028" type="#_x0000_t75" alt="https://dlnmh9ip6v2uc.cloudfront.net/images/products/1/1/1/1/4/11114-02.jpg" style="position:absolute;left:3821;top:3821;width:7097;height:11737;visibility:visible;mso-wrap-style:square" o:gfxdata="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">
-                        <v:imagedata r:id="rId26" o:title="11114-02" cropleft="12564f" cropright="13243f" chromakey="white"/>
-                        <v:path arrowok="t"/>
-                      </v:shape>
-                    </v:group>
-                  </w:pict>
-                </mc:Fallback>
-              </mc:AlternateContent>
+              <w:pict>
+                <v:group id="Group 28" o:spid="_x0000_s1048" style="position:absolute;left:0;text-align:left;margin-left:421.65pt;margin-top:11.45pt;width:116.05pt;height:154.2pt;z-index:251672064;mso-position-horizontal-relative:text;mso-position-vertical-relative:text" coordsize="14739,19584" o:gfxdata="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">
+                  <v:shape id="Picture 25" o:spid="_x0000_s1050" type="#_x0000_t75" alt="http://www.codingcolor.com/wp-content/uploads/2010/11/setUpProMini_breakaway.jpg" style="position:absolute;width:14739;height:19584;visibility:visible" o:gfxdata="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">
+                    <v:imagedata r:id="rId15" o:title="setUpProMini_breakaway" cropleft="11488f" cropright="14661f"/>
+                    <v:path arrowok="t"/>
+                  </v:shape>
+                  <v:shape id="Picture 24" o:spid="_x0000_s1049" type="#_x0000_t75" alt="https://dlnmh9ip6v2uc.cloudfront.net/images/products/1/1/1/1/4/11114-02.jpg" style="position:absolute;left:3821;top:3821;width:7097;height:11737;visibility:visible" o:gfxdata="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">
+                    <v:imagedata r:id="rId16" o:title="11114-02" cropleft="12564f" cropright="13243f" chromakey="white"/>
+                    <v:path arrowok="t"/>
+                  </v:shape>
+                </v:group>
+              </w:pict>
             </w:r>
             <w:r>
               <w:t xml:space="preserve">Place </w:t>
@@ -2987,7 +2345,7 @@
     <w:tbl>
       <w:tblPr>
         <w:tblW w:w="0" w:type="auto"/>
-        <w:tblLook w:val="04A0" w:firstRow="1" w:lastRow="0" w:firstColumn="1" w:lastColumn="0" w:noHBand="0" w:noVBand="1"/>
+        <w:tblLook w:val="04A0"/>
       </w:tblPr>
       <w:tblGrid>
         <w:gridCol w:w="486"/>
@@ -3201,7 +2559,7 @@
     <w:tbl>
       <w:tblPr>
         <w:tblW w:w="0" w:type="auto"/>
-        <w:tblLook w:val="04A0" w:firstRow="1" w:lastRow="0" w:firstColumn="1" w:lastColumn="0" w:noHBand="0" w:noVBand="1"/>
+        <w:tblLook w:val="04A0"/>
       </w:tblPr>
       <w:tblGrid>
         <w:gridCol w:w="486"/>
@@ -3248,201 +2606,47 @@
               <w:rPr>
                 <w:noProof/>
               </w:rPr>
-              <mc:AlternateContent>
-                <mc:Choice Requires="wpg">
-                  <w:drawing>
-                    <wp:anchor distT="0" distB="0" distL="114300" distR="114300" simplePos="0" relativeHeight="251685376" behindDoc="0" locked="0" layoutInCell="1" allowOverlap="1">
-                      <wp:simplePos x="0" y="0"/>
-                      <wp:positionH relativeFrom="column">
-                        <wp:posOffset>4870715</wp:posOffset>
-                      </wp:positionH>
-                      <wp:positionV relativeFrom="paragraph">
-                        <wp:posOffset>208678</wp:posOffset>
-                      </wp:positionV>
-                      <wp:extent cx="1687025" cy="1166884"/>
-                      <wp:effectExtent l="0" t="0" r="8890" b="0"/>
-                      <wp:wrapNone/>
-                      <wp:docPr id="42" name="Group 42"/>
-                      <wp:cNvGraphicFramePr/>
-                      <a:graphic xmlns:a="http://schemas.openxmlformats.org/drawingml/2006/main">
-                        <a:graphicData uri="http://schemas.microsoft.com/office/word/2010/wordprocessingGroup">
-                          <wpg:wgp>
-                            <wpg:cNvGrpSpPr/>
-                            <wpg:grpSpPr>
-                              <a:xfrm>
-                                <a:off x="0" y="0"/>
-                                <a:ext cx="1687025" cy="1166884"/>
-                                <a:chOff x="0" y="0"/>
-                                <a:chExt cx="1687025" cy="1166884"/>
-                              </a:xfrm>
-                            </wpg:grpSpPr>
-                            <pic:pic xmlns:pic="http://schemas.openxmlformats.org/drawingml/2006/picture">
-                              <pic:nvPicPr>
-                                <pic:cNvPr id="38" name="Picture 38" descr="http://apple.clickandbuild.com/cnb/shop/ftdichip?imageID=225&amp;op=imgLib-viewImage"/>
-                                <pic:cNvPicPr>
-                                  <a:picLocks noChangeAspect="1"/>
-                                </pic:cNvPicPr>
-                              </pic:nvPicPr>
-                              <pic:blipFill>
-                                <a:blip r:embed="rId27" cstate="print">
-                                  <a:extLst>
-                                    <a:ext uri="{28A0092B-C50C-407E-A947-70E740481C1C}">
-                                      <a14:useLocalDpi xmlns:a14="http://schemas.microsoft.com/office/drawing/2010/main" val="0"/>
-                                    </a:ext>
-                                  </a:extLst>
-                                </a:blip>
-                                <a:srcRect/>
-                                <a:stretch>
-                                  <a:fillRect/>
-                                </a:stretch>
-                              </pic:blipFill>
-                              <pic:spPr bwMode="auto">
-                                <a:xfrm flipH="1">
-                                  <a:off x="0" y="409433"/>
-                                  <a:ext cx="1091821" cy="757451"/>
-                                </a:xfrm>
-                                <a:prstGeom prst="rect">
-                                  <a:avLst/>
-                                </a:prstGeom>
-                                <a:noFill/>
-                                <a:ln>
-                                  <a:noFill/>
-                                </a:ln>
-                              </pic:spPr>
-                            </pic:pic>
-                            <wps:wsp>
-                              <wps:cNvPr id="40" name="Text Box 2"/>
-                              <wps:cNvSpPr txBox="1">
-                                <a:spLocks noChangeArrowheads="1"/>
-                              </wps:cNvSpPr>
-                              <wps:spPr bwMode="auto">
-                                <a:xfrm>
-                                  <a:off x="948520" y="0"/>
-                                  <a:ext cx="738505" cy="297815"/>
-                                </a:xfrm>
-                                <a:prstGeom prst="rect">
-                                  <a:avLst/>
-                                </a:prstGeom>
-                                <a:noFill/>
-                                <a:ln>
-                                  <a:noFill/>
-                                </a:ln>
-                                <a:extLst/>
-                              </wps:spPr>
-                              <wps:txbx>
-                                <w:txbxContent>
-                                  <w:p>
-                                    <w:pPr>
-                                      <w:jc w:val="center"/>
-                                      <w:rPr>
-                                        <w:rFonts w:ascii="Arial" w:hAnsi="Arial" w:cs="Arial"/>
-                                        <w:sz w:val="16"/>
-                                      </w:rPr>
-                                    </w:pPr>
-                                    <w:r>
-                                      <w:rPr>
-                                        <w:rFonts w:ascii="Arial" w:hAnsi="Arial" w:cs="Arial"/>
-                                        <w:sz w:val="16"/>
-                                      </w:rPr>
-                                      <w:t>Top</w:t>
-                                    </w:r>
-                                    <w:r>
-                                      <w:rPr>
-                                        <w:rFonts w:ascii="Arial" w:hAnsi="Arial" w:cs="Arial"/>
-                                        <w:sz w:val="16"/>
-                                      </w:rPr>
-                                      <w:br/>
-                                      <w:t>Jumper</w:t>
-                                    </w:r>
-                                  </w:p>
-                                </w:txbxContent>
-                              </wps:txbx>
-                              <wps:bodyPr rot="0" vert="horz" wrap="square" lIns="0" tIns="0" rIns="0" bIns="0" anchor="t" anchorCtr="0" upright="1">
-                                <a:noAutofit/>
-                              </wps:bodyPr>
-                            </wps:wsp>
-                            <wps:wsp>
-                              <wps:cNvPr id="41" name="AutoShape 11"/>
-                              <wps:cNvCnPr>
-                                <a:cxnSpLocks noChangeShapeType="1"/>
-                              </wps:cNvCnPr>
-                              <wps:spPr bwMode="auto">
-                                <a:xfrm flipH="1">
-                                  <a:off x="955344" y="300251"/>
-                                  <a:ext cx="347980" cy="154940"/>
-                                </a:xfrm>
-                                <a:prstGeom prst="straightConnector1">
-                                  <a:avLst/>
-                                </a:prstGeom>
-                                <a:noFill/>
-                                <a:ln w="9525">
-                                  <a:solidFill>
-                                    <a:srgbClr val="000000"/>
-                                  </a:solidFill>
-                                  <a:round/>
-                                  <a:headEnd/>
-                                  <a:tailEnd type="triangle" w="med" len="med"/>
-                                </a:ln>
-                                <a:extLst>
-                                  <a:ext uri="{909E8E84-426E-40DD-AFC4-6F175D3DCCD1}">
-                                    <a14:hiddenFill xmlns:a14="http://schemas.microsoft.com/office/drawing/2010/main">
-                                      <a:noFill/>
-                                    </a14:hiddenFill>
-                                  </a:ext>
-                                </a:extLst>
-                              </wps:spPr>
-                              <wps:bodyPr/>
-                            </wps:wsp>
-                          </wpg:wgp>
-                        </a:graphicData>
-                      </a:graphic>
-                    </wp:anchor>
-                  </w:drawing>
-                </mc:Choice>
-                <mc:Fallback>
-                  <w:pict>
-                    <v:group id="Group 42" o:spid="_x0000_s1036" style="position:absolute;left:0;text-align:left;margin-left:383.5pt;margin-top:16.45pt;width:132.85pt;height:91.9pt;z-index:251685376" coordsize="16870,11668" o:gfxdata="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">
-                      <v:shape id="Picture 38" o:spid="_x0000_s1037" type="#_x0000_t75" alt="http://apple.clickandbuild.com/cnb/shop/ftdichip?imageID=225&amp;op=imgLib-viewImage" style="position:absolute;top:4094;width:10918;height:7574;flip:x;visibility:visible;mso-wrap-style:square" o:gfxdata="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">
-                        <v:imagedata r:id="rId28" o:title="ftdichip?imageID=225&amp;op=imgLib-viewImage"/>
-                        <v:path arrowok="t"/>
-                      </v:shape>
-                      <v:shape id="Text Box 2" o:spid="_x0000_s1038" type="#_x0000_t202" style="position:absolute;left:9485;width:7385;height:2978;visibility:visible;mso-wrap-style:square;v-text-anchor:top" o:gfxdata="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" filled="f" stroked="f">
-                        <v:textbox inset="0,0,0,0">
-                          <w:txbxContent>
-                            <w:p>
-                              <w:pPr>
-                                <w:jc w:val="center"/>
-                                <w:rPr>
-                                  <w:rFonts w:ascii="Arial" w:hAnsi="Arial" w:cs="Arial"/>
-                                  <w:sz w:val="16"/>
-                                </w:rPr>
-                              </w:pPr>
-                              <w:r>
-                                <w:rPr>
-                                  <w:rFonts w:ascii="Arial" w:hAnsi="Arial" w:cs="Arial"/>
-                                  <w:sz w:val="16"/>
-                                </w:rPr>
-                                <w:t>Top</w:t>
-                              </w:r>
-                              <w:r>
-                                <w:rPr>
-                                  <w:rFonts w:ascii="Arial" w:hAnsi="Arial" w:cs="Arial"/>
-                                  <w:sz w:val="16"/>
-                                </w:rPr>
-                                <w:br/>
-                                <w:t>Jumper</w:t>
-                              </w:r>
-                            </w:p>
-                          </w:txbxContent>
-                        </v:textbox>
-                      </v:shape>
-                      <v:shape id="AutoShape 11" o:spid="_x0000_s1039" type="#_x0000_t32" style="position:absolute;left:9553;top:3002;width:3480;height:1549;flip:x;visibility:visible;mso-wrap-style:square" o:connectortype="straight" o:gfxdata="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">
-                        <v:stroke endarrow="block"/>
-                      </v:shape>
-                    </v:group>
-                  </w:pict>
-                </mc:Fallback>
-              </mc:AlternateContent>
+              <w:pict>
+                <v:group id="Group 42" o:spid="_x0000_s1036" style="position:absolute;left:0;text-align:left;margin-left:383.5pt;margin-top:16.45pt;width:132.85pt;height:91.9pt;z-index:251685376;mso-position-horizontal-relative:text;mso-position-vertical-relative:text" coordsize="16870,11668" o:gfxdata="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">
+                  <v:shape id="Picture 38" o:spid="_x0000_s1037" type="#_x0000_t75" alt="http://apple.clickandbuild.com/cnb/shop/ftdichip?imageID=225&amp;op=imgLib-viewImage" style="position:absolute;top:4094;width:10918;height:7574;flip:x;visibility:visible" o:gfxdata="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">
+                    <v:imagedata r:id="rId17" o:title="ftdichip?imageID=225&amp;op=imgLib-viewImage"/>
+                    <v:path arrowok="t"/>
+                  </v:shape>
+                  <v:shape id="Text Box 2" o:spid="_x0000_s1038" type="#_x0000_t202" style="position:absolute;left:9485;width:7385;height:2978;visibility:visible" o:gfxdata="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" filled="f" stroked="f">
+                    <v:textbox inset="0,0,0,0">
+                      <w:txbxContent>
+                        <w:p>
+                          <w:pPr>
+                            <w:jc w:val="center"/>
+                            <w:rPr>
+                              <w:rFonts w:ascii="Arial" w:hAnsi="Arial" w:cs="Arial"/>
+                              <w:sz w:val="16"/>
+                            </w:rPr>
+                          </w:pPr>
+                          <w:r>
+                            <w:rPr>
+                              <w:rFonts w:ascii="Arial" w:hAnsi="Arial" w:cs="Arial"/>
+                              <w:sz w:val="16"/>
+                            </w:rPr>
+                            <w:t>Top</w:t>
+                          </w:r>
+                          <w:r>
+                            <w:rPr>
+                              <w:rFonts w:ascii="Arial" w:hAnsi="Arial" w:cs="Arial"/>
+                              <w:sz w:val="16"/>
+                            </w:rPr>
+                            <w:br/>
+                            <w:t>Jumper</w:t>
+                          </w:r>
+                        </w:p>
+                      </w:txbxContent>
+                    </v:textbox>
+                  </v:shape>
+                  <v:shape id="AutoShape 11" o:spid="_x0000_s1039" type="#_x0000_t32" style="position:absolute;left:9553;top:3002;width:3480;height:1549;flip:x;visibility:visible" o:connectortype="straight" o:gfxdata="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">
+                    <v:stroke endarrow="block"/>
+                  </v:shape>
+                </v:group>
+              </w:pict>
             </w:r>
             <w:r>
               <w:t>Insert the VDIP onto the PCB</w:t>
@@ -3531,13 +2735,7 @@
               <w:pStyle w:val="Item"/>
             </w:pPr>
             <w:r>
-              <w:t xml:space="preserve">Solder all remaining </w:t>
-            </w:r>
-            <w:r>
-              <w:t xml:space="preserve">other (non-bent) </w:t>
-            </w:r>
-            <w:r>
-              <w:t>pins.</w:t>
+              <w:t>Solder all remaining other (non-bent) pins.</w:t>
             </w:r>
           </w:p>
         </w:tc>
@@ -3682,7 +2880,7 @@
         </w:rPr>
         <w:lastRenderedPageBreak/>
         <w:drawing>
-          <wp:anchor distT="0" distB="0" distL="114300" distR="114300" simplePos="0" relativeHeight="251664896" behindDoc="0" locked="0" layoutInCell="1" allowOverlap="1" wp14:anchorId="6F563A76" wp14:editId="5A0DAFAF">
+          <wp:anchor distT="0" distB="0" distL="114300" distR="114300" simplePos="0" relativeHeight="251664896" behindDoc="0" locked="0" layoutInCell="1" allowOverlap="1">
             <wp:simplePos x="0" y="0"/>
             <wp:positionH relativeFrom="column">
               <wp:posOffset>6347460</wp:posOffset>
@@ -3705,7 +2903,7 @@
                     <pic:cNvPicPr/>
                   </pic:nvPicPr>
                   <pic:blipFill>
-                    <a:blip r:embed="rId29" cstate="print">
+                    <a:blip r:embed="rId18" cstate="print">
                       <a:clrChange>
                         <a:clrFrom>
                           <a:srgbClr val="FFFFFF"/>
@@ -3725,7 +2923,7 @@
                       </a:duotone>
                       <a:extLst>
                         <a:ext uri="{28A0092B-C50C-407E-A947-70E740481C1C}">
-                          <a14:useLocalDpi xmlns:a14="http://schemas.microsoft.com/office/drawing/2010/main" val="0"/>
+                          <a14:useLocalDpi xmlns:a14="http://schemas.microsoft.com/office/drawing/2010/main" xmlns:wps="http://schemas.microsoft.com/office/word/2010/wordprocessingShape" xmlns:wpi="http://schemas.microsoft.com/office/word/2010/wordprocessingInk" xmlns:wpg="http://schemas.microsoft.com/office/word/2010/wordprocessingGroup" xmlns:w14="http://schemas.microsoft.com/office/word/2010/wordml" xmlns:w="http://schemas.openxmlformats.org/wordprocessingml/2006/main" xmlns:w10="urn:schemas-microsoft-com:office:word" xmlns:wp14="http://schemas.microsoft.com/office/word/2010/wordprocessingDrawing" xmlns:v="urn:schemas-microsoft-com:vml" xmlns:o="urn:schemas-microsoft-com:office:office" xmlns:mc="http://schemas.openxmlformats.org/markup-compatibility/2006" xmlns:wpc="http://schemas.microsoft.com/office/word/2010/wordprocessingCanvas" xmlns="" val="0"/>
                         </a:ext>
                       </a:extLst>
                     </a:blip>
@@ -3745,12 +2943,6 @@
                 </pic:pic>
               </a:graphicData>
             </a:graphic>
-            <wp14:sizeRelH relativeFrom="page">
-              <wp14:pctWidth>0</wp14:pctWidth>
-            </wp14:sizeRelH>
-            <wp14:sizeRelV relativeFrom="page">
-              <wp14:pctHeight>0</wp14:pctHeight>
-            </wp14:sizeRelV>
           </wp:anchor>
         </w:drawing>
       </w:r>
@@ -3759,7 +2951,7 @@
           <w:noProof/>
         </w:rPr>
         <w:drawing>
-          <wp:anchor distT="0" distB="0" distL="114300" distR="114300" simplePos="0" relativeHeight="251666944" behindDoc="0" locked="0" layoutInCell="1" allowOverlap="1" wp14:anchorId="5A19BF4A" wp14:editId="28CC573F">
+          <wp:anchor distT="0" distB="0" distL="114300" distR="114300" simplePos="0" relativeHeight="251666944" behindDoc="0" locked="0" layoutInCell="1" allowOverlap="1">
             <wp:simplePos x="0" y="0"/>
             <wp:positionH relativeFrom="column">
               <wp:posOffset>6040755</wp:posOffset>
@@ -3782,7 +2974,7 @@
                     <pic:cNvPicPr/>
                   </pic:nvPicPr>
                   <pic:blipFill>
-                    <a:blip r:embed="rId29" cstate="print">
+                    <a:blip r:embed="rId18" cstate="print">
                       <a:clrChange>
                         <a:clrFrom>
                           <a:srgbClr val="FFFFFF"/>
@@ -3795,7 +2987,7 @@
                       </a:clrChange>
                       <a:extLst>
                         <a:ext uri="{28A0092B-C50C-407E-A947-70E740481C1C}">
-                          <a14:useLocalDpi xmlns:a14="http://schemas.microsoft.com/office/drawing/2010/main" val="0"/>
+                          <a14:useLocalDpi xmlns:a14="http://schemas.microsoft.com/office/drawing/2010/main" xmlns:wps="http://schemas.microsoft.com/office/word/2010/wordprocessingShape" xmlns:wpi="http://schemas.microsoft.com/office/word/2010/wordprocessingInk" xmlns:wpg="http://schemas.microsoft.com/office/word/2010/wordprocessingGroup" xmlns:w14="http://schemas.microsoft.com/office/word/2010/wordml" xmlns:w="http://schemas.openxmlformats.org/wordprocessingml/2006/main" xmlns:w10="urn:schemas-microsoft-com:office:word" xmlns:wp14="http://schemas.microsoft.com/office/word/2010/wordprocessingDrawing" xmlns:v="urn:schemas-microsoft-com:vml" xmlns:o="urn:schemas-microsoft-com:office:office" xmlns:mc="http://schemas.openxmlformats.org/markup-compatibility/2006" xmlns:wpc="http://schemas.microsoft.com/office/word/2010/wordprocessingCanvas" xmlns="" val="0"/>
                         </a:ext>
                       </a:extLst>
                     </a:blip>
@@ -3815,12 +3007,6 @@
                 </pic:pic>
               </a:graphicData>
             </a:graphic>
-            <wp14:sizeRelH relativeFrom="page">
-              <wp14:pctWidth>0</wp14:pctWidth>
-            </wp14:sizeRelH>
-            <wp14:sizeRelV relativeFrom="page">
-              <wp14:pctHeight>0</wp14:pctHeight>
-            </wp14:sizeRelV>
           </wp:anchor>
         </w:drawing>
       </w:r>
@@ -3831,7 +3017,7 @@
     <w:tbl>
       <w:tblPr>
         <w:tblW w:w="0" w:type="auto"/>
-        <w:tblLook w:val="04A0" w:firstRow="1" w:lastRow="0" w:firstColumn="1" w:lastColumn="0" w:noHBand="0" w:noVBand="1"/>
+        <w:tblLook w:val="04A0"/>
       </w:tblPr>
       <w:tblGrid>
         <w:gridCol w:w="486"/>
@@ -4018,196 +3204,47 @@
         <w:rPr>
           <w:noProof/>
         </w:rPr>
-        <mc:AlternateContent>
-          <mc:Choice Requires="wpg">
-            <w:drawing>
-              <wp:anchor distT="0" distB="0" distL="114300" distR="114300" simplePos="0" relativeHeight="251678208" behindDoc="0" locked="0" layoutInCell="1" allowOverlap="1" wp14:anchorId="423BCBCD" wp14:editId="0B064EFE">
-                <wp:simplePos x="0" y="0"/>
-                <wp:positionH relativeFrom="column">
-                  <wp:posOffset>6086901</wp:posOffset>
-                </wp:positionH>
-                <wp:positionV relativeFrom="paragraph">
-                  <wp:posOffset>208147</wp:posOffset>
-                </wp:positionV>
-                <wp:extent cx="1285051" cy="1084997"/>
-                <wp:effectExtent l="0" t="0" r="10795" b="1270"/>
-                <wp:wrapNone/>
-                <wp:docPr id="37" name="Group 37"/>
-                <wp:cNvGraphicFramePr/>
-                <a:graphic xmlns:a="http://schemas.openxmlformats.org/drawingml/2006/main">
-                  <a:graphicData uri="http://schemas.microsoft.com/office/word/2010/wordprocessingGroup">
-                    <wpg:wgp>
-                      <wpg:cNvGrpSpPr/>
-                      <wpg:grpSpPr>
-                        <a:xfrm>
-                          <a:off x="0" y="0"/>
-                          <a:ext cx="1285051" cy="1084997"/>
-                          <a:chOff x="0" y="0"/>
-                          <a:chExt cx="1285051" cy="1084997"/>
-                        </a:xfrm>
-                      </wpg:grpSpPr>
-                      <pic:pic xmlns:pic="http://schemas.openxmlformats.org/drawingml/2006/picture">
-                        <pic:nvPicPr>
-                          <pic:cNvPr id="32" name="Picture 32"/>
-                          <pic:cNvPicPr>
-                            <a:picLocks noChangeAspect="1"/>
-                          </pic:cNvPicPr>
-                        </pic:nvPicPr>
-                        <pic:blipFill>
-                          <a:blip r:embed="rId30" cstate="print">
-                            <a:extLst>
-                              <a:ext uri="{28A0092B-C50C-407E-A947-70E740481C1C}">
-                                <a14:useLocalDpi xmlns:a14="http://schemas.microsoft.com/office/drawing/2010/main" val="0"/>
-                              </a:ext>
-                            </a:extLst>
-                          </a:blip>
-                          <a:stretch>
-                            <a:fillRect/>
-                          </a:stretch>
-                        </pic:blipFill>
-                        <pic:spPr>
-                          <a:xfrm>
-                            <a:off x="0" y="225188"/>
-                            <a:ext cx="607326" cy="859809"/>
-                          </a:xfrm>
-                          <a:prstGeom prst="rect">
-                            <a:avLst/>
-                          </a:prstGeom>
-                        </pic:spPr>
-                      </pic:pic>
-                      <wps:wsp>
-                        <wps:cNvPr id="18" name="Text Box 2"/>
-                        <wps:cNvSpPr txBox="1">
-                          <a:spLocks noChangeArrowheads="1"/>
-                        </wps:cNvSpPr>
-                        <wps:spPr bwMode="auto">
-                          <a:xfrm>
-                            <a:off x="545911" y="0"/>
-                            <a:ext cx="739140" cy="298450"/>
-                          </a:xfrm>
-                          <a:prstGeom prst="rect">
-                            <a:avLst/>
-                          </a:prstGeom>
-                          <a:noFill/>
-                          <a:ln>
-                            <a:noFill/>
-                          </a:ln>
-                          <a:extLst/>
-                        </wps:spPr>
-                        <wps:txbx>
-                          <w:txbxContent>
-                            <w:p>
-                              <w:pPr>
-                                <w:jc w:val="center"/>
-                                <w:rPr>
-                                  <w:rFonts w:ascii="Arial" w:hAnsi="Arial" w:cs="Arial"/>
-                                  <w:sz w:val="16"/>
-                                </w:rPr>
-                              </w:pPr>
-                              <w:r>
-                                <w:rPr>
-                                  <w:rFonts w:ascii="Arial" w:hAnsi="Arial" w:cs="Arial"/>
-                                  <w:sz w:val="16"/>
-                                </w:rPr>
-                                <w:t>Short</w:t>
-                              </w:r>
-                              <w:r>
-                                <w:rPr>
-                                  <w:rFonts w:ascii="Arial" w:hAnsi="Arial" w:cs="Arial"/>
-                                  <w:sz w:val="16"/>
-                                </w:rPr>
-                                <w:br/>
-                                <w:t>Node</w:t>
-                              </w:r>
-                            </w:p>
-                          </w:txbxContent>
-                        </wps:txbx>
-                        <wps:bodyPr rot="0" vert="horz" wrap="square" lIns="0" tIns="0" rIns="0" bIns="0" anchor="t" anchorCtr="0" upright="1">
-                          <a:noAutofit/>
-                        </wps:bodyPr>
-                      </wps:wsp>
-                      <wps:wsp>
-                        <wps:cNvPr id="19" name="AutoShape 11"/>
-                        <wps:cNvCnPr>
-                          <a:cxnSpLocks noChangeShapeType="1"/>
-                        </wps:cNvCnPr>
-                        <wps:spPr bwMode="auto">
-                          <a:xfrm flipH="1">
-                            <a:off x="545911" y="300251"/>
-                            <a:ext cx="348615" cy="155575"/>
-                          </a:xfrm>
-                          <a:prstGeom prst="straightConnector1">
-                            <a:avLst/>
-                          </a:prstGeom>
-                          <a:noFill/>
-                          <a:ln w="9525">
-                            <a:solidFill>
-                              <a:srgbClr val="000000"/>
-                            </a:solidFill>
-                            <a:round/>
-                            <a:headEnd/>
-                            <a:tailEnd type="triangle" w="med" len="med"/>
-                          </a:ln>
-                          <a:extLst>
-                            <a:ext uri="{909E8E84-426E-40DD-AFC4-6F175D3DCCD1}">
-                              <a14:hiddenFill xmlns:a14="http://schemas.microsoft.com/office/drawing/2010/main">
-                                <a:noFill/>
-                              </a14:hiddenFill>
-                            </a:ext>
-                          </a:extLst>
-                        </wps:spPr>
-                        <wps:bodyPr/>
-                      </wps:wsp>
-                    </wpg:wgp>
-                  </a:graphicData>
-                </a:graphic>
-              </wp:anchor>
-            </w:drawing>
-          </mc:Choice>
-          <mc:Fallback>
-            <w:pict>
-              <v:group id="Group 37" o:spid="_x0000_s1040" style="position:absolute;left:0;text-align:left;margin-left:479.3pt;margin-top:16.4pt;width:101.2pt;height:85.45pt;z-index:251678208" coordsize="12850,10849" o:gfxdata="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">
-                <v:shape id="Picture 32" o:spid="_x0000_s1041" type="#_x0000_t75" style="position:absolute;top:2251;width:6073;height:8598;visibility:visible;mso-wrap-style:square" o:gfxdata="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">
-                  <v:imagedata r:id="rId31" o:title=""/>
-                  <v:path arrowok="t"/>
-                </v:shape>
-                <v:shape id="Text Box 2" o:spid="_x0000_s1042" type="#_x0000_t202" style="position:absolute;left:5459;width:7391;height:2984;visibility:visible;mso-wrap-style:square;v-text-anchor:top" o:gfxdata="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" filled="f" stroked="f">
-                  <v:textbox inset="0,0,0,0">
-                    <w:txbxContent>
-                      <w:p>
-                        <w:pPr>
-                          <w:jc w:val="center"/>
-                          <w:rPr>
-                            <w:rFonts w:ascii="Arial" w:hAnsi="Arial" w:cs="Arial"/>
-                            <w:sz w:val="16"/>
-                          </w:rPr>
-                        </w:pPr>
-                        <w:r>
-                          <w:rPr>
-                            <w:rFonts w:ascii="Arial" w:hAnsi="Arial" w:cs="Arial"/>
-                            <w:sz w:val="16"/>
-                          </w:rPr>
-                          <w:t>Short</w:t>
-                        </w:r>
-                        <w:r>
-                          <w:rPr>
-                            <w:rFonts w:ascii="Arial" w:hAnsi="Arial" w:cs="Arial"/>
-                            <w:sz w:val="16"/>
-                          </w:rPr>
-                          <w:br/>
-                          <w:t>Node</w:t>
-                        </w:r>
-                      </w:p>
-                    </w:txbxContent>
-                  </v:textbox>
-                </v:shape>
-                <v:shape id="AutoShape 11" o:spid="_x0000_s1043" type="#_x0000_t32" style="position:absolute;left:5459;top:3002;width:3486;height:1556;flip:x;visibility:visible;mso-wrap-style:square" o:connectortype="straight" o:gfxdata="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">
-                  <v:stroke endarrow="block"/>
-                </v:shape>
-              </v:group>
-            </w:pict>
-          </mc:Fallback>
-        </mc:AlternateContent>
+        <w:pict>
+          <v:group id="Group 37" o:spid="_x0000_s1040" style="position:absolute;left:0;text-align:left;margin-left:479.3pt;margin-top:16.4pt;width:101.2pt;height:85.45pt;z-index:251678208;mso-position-horizontal-relative:text;mso-position-vertical-relative:text" coordsize="12850,10849" o:gfxdata="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">
+            <v:shape id="Picture 32" o:spid="_x0000_s1041" type="#_x0000_t75" style="position:absolute;top:2251;width:6073;height:8598;visibility:visible" o:gfxdata="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">
+              <v:imagedata r:id="rId19" o:title=""/>
+              <v:path arrowok="t"/>
+            </v:shape>
+            <v:shape id="Text Box 2" o:spid="_x0000_s1042" type="#_x0000_t202" style="position:absolute;left:5459;width:7391;height:2984;visibility:visible" o:gfxdata="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" filled="f" stroked="f">
+              <v:textbox inset="0,0,0,0">
+                <w:txbxContent>
+                  <w:p>
+                    <w:pPr>
+                      <w:jc w:val="center"/>
+                      <w:rPr>
+                        <w:rFonts w:ascii="Arial" w:hAnsi="Arial" w:cs="Arial"/>
+                        <w:sz w:val="16"/>
+                      </w:rPr>
+                    </w:pPr>
+                    <w:r>
+                      <w:rPr>
+                        <w:rFonts w:ascii="Arial" w:hAnsi="Arial" w:cs="Arial"/>
+                        <w:sz w:val="16"/>
+                      </w:rPr>
+                      <w:t>Short</w:t>
+                    </w:r>
+                    <w:r>
+                      <w:rPr>
+                        <w:rFonts w:ascii="Arial" w:hAnsi="Arial" w:cs="Arial"/>
+                        <w:sz w:val="16"/>
+                      </w:rPr>
+                      <w:br/>
+                      <w:t>Node</w:t>
+                    </w:r>
+                  </w:p>
+                </w:txbxContent>
+              </v:textbox>
+            </v:shape>
+            <v:shape id="AutoShape 11" o:spid="_x0000_s1043" type="#_x0000_t32" style="position:absolute;left:5459;top:3002;width:3486;height:1556;flip:x;visibility:visible" o:connectortype="straight" o:gfxdata="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">
+              <v:stroke endarrow="block"/>
+            </v:shape>
+          </v:group>
+        </w:pict>
       </w:r>
       <w:r>
         <w:t>PCB – LEDs</w:t>
@@ -4221,224 +3258,48 @@
         <w:rPr>
           <w:noProof/>
         </w:rPr>
-        <mc:AlternateContent>
-          <mc:Choice Requires="wpg">
-            <w:drawing>
-              <wp:anchor distT="0" distB="0" distL="114300" distR="114300" simplePos="0" relativeHeight="251681280" behindDoc="0" locked="0" layoutInCell="1" allowOverlap="1" wp14:anchorId="0C111FBF" wp14:editId="07FBA214">
-                <wp:simplePos x="0" y="0"/>
-                <wp:positionH relativeFrom="column">
-                  <wp:posOffset>6086901</wp:posOffset>
-                </wp:positionH>
-                <wp:positionV relativeFrom="paragraph">
-                  <wp:posOffset>208735</wp:posOffset>
-                </wp:positionV>
-                <wp:extent cx="770890" cy="1372870"/>
-                <wp:effectExtent l="0" t="0" r="0" b="0"/>
-                <wp:wrapNone/>
-                <wp:docPr id="36" name="Group 36"/>
-                <wp:cNvGraphicFramePr/>
-                <a:graphic xmlns:a="http://schemas.openxmlformats.org/drawingml/2006/main">
-                  <a:graphicData uri="http://schemas.microsoft.com/office/word/2010/wordprocessingGroup">
-                    <wpg:wgp>
-                      <wpg:cNvGrpSpPr/>
-                      <wpg:grpSpPr>
-                        <a:xfrm>
-                          <a:off x="0" y="0"/>
-                          <a:ext cx="770890" cy="1372870"/>
-                          <a:chOff x="0" y="0"/>
-                          <a:chExt cx="771098" cy="1373401"/>
-                        </a:xfrm>
-                      </wpg:grpSpPr>
-                      <pic:pic xmlns:pic="http://schemas.openxmlformats.org/drawingml/2006/picture">
-                        <pic:nvPicPr>
-                          <pic:cNvPr id="31" name="Picture 31"/>
-                          <pic:cNvPicPr>
-                            <a:picLocks noChangeAspect="1"/>
-                          </pic:cNvPicPr>
-                        </pic:nvPicPr>
-                        <pic:blipFill>
-                          <a:blip r:embed="rId32" cstate="print">
-                            <a:clrChange>
-                              <a:clrFrom>
-                                <a:srgbClr val="FFFFFF"/>
-                              </a:clrFrom>
-                              <a:clrTo>
-                                <a:srgbClr val="FFFFFF">
-                                  <a:alpha val="0"/>
-                                </a:srgbClr>
-                              </a:clrTo>
-                            </a:clrChange>
-                            <a:extLst>
-                              <a:ext uri="{28A0092B-C50C-407E-A947-70E740481C1C}">
-                                <a14:useLocalDpi xmlns:a14="http://schemas.microsoft.com/office/drawing/2010/main" val="0"/>
-                              </a:ext>
-                            </a:extLst>
-                          </a:blip>
-                          <a:stretch>
-                            <a:fillRect/>
-                          </a:stretch>
-                        </pic:blipFill>
-                        <pic:spPr>
-                          <a:xfrm>
-                            <a:off x="0" y="0"/>
-                            <a:ext cx="771098" cy="859809"/>
-                          </a:xfrm>
-                          <a:prstGeom prst="rect">
-                            <a:avLst/>
-                          </a:prstGeom>
-                        </pic:spPr>
-                      </pic:pic>
-                      <wps:wsp>
-                        <wps:cNvPr id="34" name="Text Box 2"/>
-                        <wps:cNvSpPr txBox="1">
-                          <a:spLocks noChangeArrowheads="1"/>
-                        </wps:cNvSpPr>
-                        <wps:spPr bwMode="auto">
-                          <a:xfrm>
-                            <a:off x="0" y="1214651"/>
-                            <a:ext cx="739140" cy="158750"/>
-                          </a:xfrm>
-                          <a:prstGeom prst="rect">
-                            <a:avLst/>
-                          </a:prstGeom>
-                          <a:solidFill>
-                            <a:srgbClr val="FFFFFF"/>
-                          </a:solidFill>
-                          <a:ln>
-                            <a:noFill/>
-                          </a:ln>
-                          <a:extLst>
-                            <a:ext uri="{91240B29-F687-4F45-9708-019B960494DF}">
-                              <a14:hiddenLine xmlns:a14="http://schemas.microsoft.com/office/drawing/2010/main" w="9525">
-                                <a:solidFill>
-                                  <a:srgbClr val="000000"/>
-                                </a:solidFill>
-                                <a:miter lim="800000"/>
-                                <a:headEnd/>
-                                <a:tailEnd/>
-                              </a14:hiddenLine>
-                            </a:ext>
-                          </a:extLst>
-                        </wps:spPr>
-                        <wps:txbx>
-                          <w:txbxContent>
-                            <w:p>
-                              <w:pPr>
-                                <w:jc w:val="center"/>
-                                <w:rPr>
-                                  <w:rFonts w:ascii="Arial" w:hAnsi="Arial" w:cs="Arial"/>
-                                  <w:sz w:val="16"/>
-                                </w:rPr>
-                              </w:pPr>
-                              <w:r>
-                                <w:rPr>
-                                  <w:rFonts w:ascii="Arial" w:hAnsi="Arial" w:cs="Arial"/>
-                                  <w:sz w:val="16"/>
-                                </w:rPr>
-                                <w:t>Long Lead</w:t>
-                              </w:r>
-                            </w:p>
-                          </w:txbxContent>
-                        </wps:txbx>
-                        <wps:bodyPr rot="0" vert="horz" wrap="square" lIns="0" tIns="0" rIns="0" bIns="0" anchor="t" anchorCtr="0" upright="1">
-                          <a:noAutofit/>
-                        </wps:bodyPr>
-                      </wps:wsp>
-                      <wps:wsp>
-                        <wps:cNvPr id="35" name="AutoShape 11"/>
-                        <wps:cNvCnPr>
-                          <a:cxnSpLocks noChangeShapeType="1"/>
-                        </wps:cNvCnPr>
-                        <wps:spPr bwMode="auto">
-                          <a:xfrm flipH="1" flipV="1">
-                            <a:off x="181094" y="730178"/>
-                            <a:ext cx="153367" cy="316211"/>
-                          </a:xfrm>
-                          <a:prstGeom prst="straightConnector1">
-                            <a:avLst/>
-                          </a:prstGeom>
-                          <a:noFill/>
-                          <a:ln w="9525">
-                            <a:solidFill>
-                              <a:srgbClr val="000000"/>
-                            </a:solidFill>
-                            <a:round/>
-                            <a:headEnd/>
-                            <a:tailEnd type="triangle" w="med" len="med"/>
-                          </a:ln>
-                          <a:extLst>
-                            <a:ext uri="{909E8E84-426E-40DD-AFC4-6F175D3DCCD1}">
-                              <a14:hiddenFill xmlns:a14="http://schemas.microsoft.com/office/drawing/2010/main">
-                                <a:noFill/>
-                              </a14:hiddenFill>
-                            </a:ext>
-                          </a:extLst>
-                        </wps:spPr>
-                        <wps:bodyPr/>
-                      </wps:wsp>
-                    </wpg:wgp>
-                  </a:graphicData>
-                </a:graphic>
-              </wp:anchor>
-            </w:drawing>
-          </mc:Choice>
-          <mc:Fallback>
-            <w:pict>
-              <v:group id="Group 36" o:spid="_x0000_s1044" style="position:absolute;margin-left:479.3pt;margin-top:16.45pt;width:60.7pt;height:108.1pt;z-index:251681280" coordsize="7710,13734" o:gfxdata="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">
-                <v:shape id="Picture 31" o:spid="_x0000_s1045" type="#_x0000_t75" style="position:absolute;width:7710;height:8598;visibility:visible;mso-wrap-style:square" o:gfxdata="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">
-                  <v:imagedata r:id="rId33" o:title="" chromakey="white"/>
-                  <v:path arrowok="t"/>
-                </v:shape>
-                <v:shape id="Text Box 2" o:spid="_x0000_s1046" type="#_x0000_t202" style="position:absolute;top:12146;width:7391;height:1588;visibility:visible;mso-wrap-style:square;v-text-anchor:top" o:gfxdata="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" stroked="f">
-                  <v:textbox inset="0,0,0,0">
-                    <w:txbxContent>
-                      <w:p>
-                        <w:pPr>
-                          <w:jc w:val="center"/>
-                          <w:rPr>
-                            <w:rFonts w:ascii="Arial" w:hAnsi="Arial" w:cs="Arial"/>
-                            <w:sz w:val="16"/>
-                          </w:rPr>
-                        </w:pPr>
-                        <w:r>
-                          <w:rPr>
-                            <w:rFonts w:ascii="Arial" w:hAnsi="Arial" w:cs="Arial"/>
-                            <w:sz w:val="16"/>
-                          </w:rPr>
-                          <w:t>Long Lead</w:t>
-                        </w:r>
-                      </w:p>
-                    </w:txbxContent>
-                  </v:textbox>
-                </v:shape>
-                <v:shape id="AutoShape 11" o:spid="_x0000_s1047" type="#_x0000_t32" style="position:absolute;left:1810;top:7301;width:1534;height:3162;flip:x y;visibility:visible;mso-wrap-style:square" o:connectortype="straight" o:gfxdata="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">
-                  <v:stroke endarrow="block"/>
-                </v:shape>
-              </v:group>
-            </w:pict>
-          </mc:Fallback>
-        </mc:AlternateContent>
+        <w:pict>
+          <v:group id="Group 36" o:spid="_x0000_s1044" style="position:absolute;margin-left:479.3pt;margin-top:16.45pt;width:60.7pt;height:108.1pt;z-index:251681280" coordsize="7710,13734" o:gfxdata="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">
+            <v:shape id="Picture 31" o:spid="_x0000_s1045" type="#_x0000_t75" style="position:absolute;width:7710;height:8598;visibility:visible" o:gfxdata="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">
+              <v:imagedata r:id="rId20" o:title="" chromakey="white"/>
+              <v:path arrowok="t"/>
+            </v:shape>
+            <v:shape id="Text Box 2" o:spid="_x0000_s1046" type="#_x0000_t202" style="position:absolute;top:12146;width:7391;height:1588;visibility:visible" o:gfxdata="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" stroked="f">
+              <v:textbox inset="0,0,0,0">
+                <w:txbxContent>
+                  <w:p>
+                    <w:pPr>
+                      <w:jc w:val="center"/>
+                      <w:rPr>
+                        <w:rFonts w:ascii="Arial" w:hAnsi="Arial" w:cs="Arial"/>
+                        <w:sz w:val="16"/>
+                      </w:rPr>
+                    </w:pPr>
+                    <w:r>
+                      <w:rPr>
+                        <w:rFonts w:ascii="Arial" w:hAnsi="Arial" w:cs="Arial"/>
+                        <w:sz w:val="16"/>
+                      </w:rPr>
+                      <w:t>Long Lead</w:t>
+                    </w:r>
+                  </w:p>
+                </w:txbxContent>
+              </v:textbox>
+            </v:shape>
+            <v:shape id="AutoShape 11" o:spid="_x0000_s1047" type="#_x0000_t32" style="position:absolute;left:1810;top:7301;width:1534;height:3162;flip:x y;visibility:visible" o:connectortype="straight" o:gfxdata="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">
+              <v:stroke endarrow="block"/>
+            </v:shape>
+          </v:group>
+        </w:pict>
       </w:r>
       <w:r>
-        <w:t xml:space="preserve">Identify the long lead of each LED – this is the positive lead.  </w:t>
-      </w:r>
-      <w:r>
-        <w:t>I</w:t>
-      </w:r>
-      <w:r>
-        <w:t xml:space="preserve">f the LED </w:t>
-      </w:r>
-      <w:r>
-        <w:t>leads have</w:t>
-      </w:r>
-      <w:r>
-        <w:t xml:space="preserve"> been cut, the long lead side can be determined by finding the short node inside the LED.</w:t>
+        <w:t>Identify the long lead of each LED – this is the positive lead.  If the LED leads have been cut, the long lead side can be determined by finding the short node inside the LED.</w:t>
       </w:r>
     </w:p>
     <w:tbl>
       <w:tblPr>
         <w:tblW w:w="0" w:type="auto"/>
-        <w:tblLook w:val="04A0" w:firstRow="1" w:lastRow="0" w:firstColumn="1" w:lastColumn="0" w:noHBand="0" w:noVBand="1"/>
+        <w:tblLook w:val="04A0"/>
       </w:tblPr>
       <w:tblGrid>
         <w:gridCol w:w="486"/>
@@ -4699,6 +3560,9 @@
             <w:r>
               <w:t>Solder the long lead.</w:t>
             </w:r>
+            <w:r>
+              <w:t xml:space="preserve"> TODO – LED fixing instructions</w:t>
+            </w:r>
           </w:p>
         </w:tc>
       </w:tr>
@@ -4708,23 +3572,31 @@
         <w:pStyle w:val="Heading1"/>
       </w:pPr>
       <w:r>
-        <w:t>Case</w:t>
+        <w:t>Case Creation</w:t>
       </w:r>
     </w:p>
     <w:tbl>
       <w:tblPr>
+        <w:tblStyle w:val="TableGrid"/>
         <w:tblW w:w="0" w:type="auto"/>
-        <w:tblLook w:val="04A0" w:firstRow="1" w:lastRow="0" w:firstColumn="1" w:lastColumn="0" w:noHBand="0" w:noVBand="1"/>
+        <w:tblBorders>
+          <w:top w:val="none" w:sz="0" w:space="0" w:color="auto"/>
+          <w:left w:val="none" w:sz="0" w:space="0" w:color="auto"/>
+          <w:bottom w:val="none" w:sz="0" w:space="0" w:color="auto"/>
+          <w:right w:val="none" w:sz="0" w:space="0" w:color="auto"/>
+          <w:insideH w:val="none" w:sz="0" w:space="0" w:color="auto"/>
+          <w:insideV w:val="none" w:sz="0" w:space="0" w:color="auto"/>
+        </w:tblBorders>
+        <w:tblLook w:val="04A0"/>
       </w:tblPr>
       <w:tblGrid>
-        <w:gridCol w:w="486"/>
-        <w:gridCol w:w="8622"/>
+        <w:gridCol w:w="448"/>
+        <w:gridCol w:w="10568"/>
       </w:tblGrid>
       <w:tr>
         <w:tc>
           <w:tcPr>
-            <w:tcW w:w="486" w:type="dxa"/>
-            <w:shd w:val="clear" w:color="auto" w:fill="auto"/>
+            <w:tcW w:w="448" w:type="dxa"/>
           </w:tcPr>
           <w:p>
             <w:pPr>
@@ -4750,8 +3622,7 @@
         </w:tc>
         <w:tc>
           <w:tcPr>
-            <w:tcW w:w="8622" w:type="dxa"/>
-            <w:shd w:val="clear" w:color="auto" w:fill="auto"/>
+            <w:tcW w:w="10568" w:type="dxa"/>
           </w:tcPr>
           <w:p>
             <w:pPr>
@@ -4766,8 +3637,7 @@
       <w:tr>
         <w:tc>
           <w:tcPr>
-            <w:tcW w:w="486" w:type="dxa"/>
-            <w:shd w:val="clear" w:color="auto" w:fill="auto"/>
+            <w:tcW w:w="448" w:type="dxa"/>
           </w:tcPr>
           <w:p>
             <w:pPr>
@@ -4793,8 +3663,7 @@
         </w:tc>
         <w:tc>
           <w:tcPr>
-            <w:tcW w:w="8622" w:type="dxa"/>
-            <w:shd w:val="clear" w:color="auto" w:fill="auto"/>
+            <w:tcW w:w="10568" w:type="dxa"/>
           </w:tcPr>
           <w:p>
             <w:pPr>
@@ -4809,78 +3678,121 @@
       <w:tr>
         <w:tc>
           <w:tcPr>
-            <w:tcW w:w="486" w:type="dxa"/>
-            <w:shd w:val="clear" w:color="auto" w:fill="auto"/>
-          </w:tcPr>
-          <w:p>
-            <w:pPr>
-              <w:autoSpaceDE w:val="0"/>
-              <w:autoSpaceDN w:val="0"/>
-              <w:adjustRightInd w:val="0"/>
-              <w:spacing w:after="0" w:line="240" w:lineRule="auto"/>
-              <w:rPr>
-                <w:rFonts w:ascii="Wingdings" w:hAnsi="Wingdings" w:cs="Wingdings"/>
-                <w:sz w:val="26"/>
-                <w:szCs w:val="26"/>
-              </w:rPr>
-            </w:pPr>
-            <w:r>
-              <w:rPr>
-                <w:rFonts w:ascii="Wingdings" w:hAnsi="Wingdings" w:cs="Wingdings"/>
-                <w:sz w:val="26"/>
-                <w:szCs w:val="26"/>
-              </w:rPr>
-              <w:t></w:t>
-            </w:r>
-          </w:p>
-        </w:tc>
-        <w:tc>
-          <w:tcPr>
-            <w:tcW w:w="8622" w:type="dxa"/>
-            <w:shd w:val="clear" w:color="auto" w:fill="auto"/>
-          </w:tcPr>
-          <w:p>
-            <w:pPr>
-              <w:pStyle w:val="Item"/>
-            </w:pPr>
-            <w:r>
-              <w:t>Drill holes in board using template.</w:t>
-            </w:r>
-          </w:p>
-        </w:tc>
-      </w:tr>
-      <w:tr>
-        <w:tc>
-          <w:tcPr>
-            <w:tcW w:w="486" w:type="dxa"/>
-            <w:shd w:val="clear" w:color="auto" w:fill="auto"/>
-          </w:tcPr>
-          <w:p>
-            <w:pPr>
-              <w:autoSpaceDE w:val="0"/>
-              <w:autoSpaceDN w:val="0"/>
-              <w:adjustRightInd w:val="0"/>
-              <w:spacing w:after="0" w:line="240" w:lineRule="auto"/>
-              <w:rPr>
-                <w:rFonts w:ascii="Wingdings" w:hAnsi="Wingdings" w:cs="Wingdings"/>
-                <w:sz w:val="26"/>
-                <w:szCs w:val="26"/>
-              </w:rPr>
-            </w:pPr>
-            <w:r>
-              <w:rPr>
-                <w:rFonts w:ascii="Wingdings" w:hAnsi="Wingdings" w:cs="Wingdings"/>
-                <w:sz w:val="26"/>
-                <w:szCs w:val="26"/>
-              </w:rPr>
-              <w:t></w:t>
-            </w:r>
-          </w:p>
-        </w:tc>
-        <w:tc>
-          <w:tcPr>
-            <w:tcW w:w="8622" w:type="dxa"/>
-            <w:shd w:val="clear" w:color="auto" w:fill="auto"/>
+            <w:tcW w:w="448" w:type="dxa"/>
+          </w:tcPr>
+          <w:p>
+            <w:pPr>
+              <w:autoSpaceDE w:val="0"/>
+              <w:autoSpaceDN w:val="0"/>
+              <w:adjustRightInd w:val="0"/>
+              <w:spacing w:after="0" w:line="240" w:lineRule="auto"/>
+              <w:rPr>
+                <w:rFonts w:ascii="Wingdings" w:hAnsi="Wingdings" w:cs="Wingdings"/>
+                <w:sz w:val="26"/>
+                <w:szCs w:val="26"/>
+              </w:rPr>
+            </w:pPr>
+            <w:r>
+              <w:rPr>
+                <w:rFonts w:ascii="Wingdings" w:hAnsi="Wingdings" w:cs="Wingdings"/>
+                <w:sz w:val="26"/>
+                <w:szCs w:val="26"/>
+              </w:rPr>
+              <w:t></w:t>
+            </w:r>
+          </w:p>
+        </w:tc>
+        <w:tc>
+          <w:tcPr>
+            <w:tcW w:w="10568" w:type="dxa"/>
+          </w:tcPr>
+          <w:p>
+            <w:pPr>
+              <w:pStyle w:val="Item"/>
+            </w:pPr>
+            <w:r>
+              <w:t>Hand off the ChapR to Rachel (so she can execute step 11)</w:t>
+            </w:r>
+          </w:p>
+        </w:tc>
+      </w:tr>
+      <w:tr>
+        <w:tc>
+          <w:tcPr>
+            <w:tcW w:w="448" w:type="dxa"/>
+          </w:tcPr>
+          <w:p>
+            <w:pPr>
+              <w:autoSpaceDE w:val="0"/>
+              <w:autoSpaceDN w:val="0"/>
+              <w:adjustRightInd w:val="0"/>
+              <w:spacing w:after="0" w:line="240" w:lineRule="auto"/>
+              <w:rPr>
+                <w:rFonts w:ascii="Wingdings" w:hAnsi="Wingdings" w:cs="Wingdings"/>
+                <w:sz w:val="26"/>
+                <w:szCs w:val="26"/>
+              </w:rPr>
+            </w:pPr>
+            <w:r>
+              <w:rPr>
+                <w:rFonts w:ascii="Wingdings" w:hAnsi="Wingdings" w:cs="Wingdings"/>
+                <w:sz w:val="26"/>
+                <w:szCs w:val="26"/>
+              </w:rPr>
+              <w:t></w:t>
+            </w:r>
+          </w:p>
+        </w:tc>
+        <w:tc>
+          <w:tcPr>
+            <w:tcW w:w="10568" w:type="dxa"/>
+          </w:tcPr>
+          <w:p>
+            <w:pPr>
+              <w:pStyle w:val="Item"/>
+            </w:pPr>
+            <w:r>
+              <w:t xml:space="preserve">Drill holes in </w:t>
+            </w:r>
+            <w:r>
+              <w:t>lid</w:t>
+            </w:r>
+            <w:r>
+              <w:t xml:space="preserve"> using template.</w:t>
+            </w:r>
+          </w:p>
+        </w:tc>
+      </w:tr>
+      <w:tr>
+        <w:tc>
+          <w:tcPr>
+            <w:tcW w:w="448" w:type="dxa"/>
+          </w:tcPr>
+          <w:p>
+            <w:pPr>
+              <w:autoSpaceDE w:val="0"/>
+              <w:autoSpaceDN w:val="0"/>
+              <w:adjustRightInd w:val="0"/>
+              <w:spacing w:after="0" w:line="240" w:lineRule="auto"/>
+              <w:rPr>
+                <w:rFonts w:ascii="Wingdings" w:hAnsi="Wingdings" w:cs="Wingdings"/>
+                <w:sz w:val="26"/>
+                <w:szCs w:val="26"/>
+              </w:rPr>
+            </w:pPr>
+            <w:r>
+              <w:rPr>
+                <w:rFonts w:ascii="Wingdings" w:hAnsi="Wingdings" w:cs="Wingdings"/>
+                <w:sz w:val="26"/>
+                <w:szCs w:val="26"/>
+              </w:rPr>
+              <w:t></w:t>
+            </w:r>
+          </w:p>
+        </w:tc>
+        <w:tc>
+          <w:tcPr>
+            <w:tcW w:w="10568" w:type="dxa"/>
           </w:tcPr>
           <w:p>
             <w:pPr>
@@ -4895,133 +3807,174 @@
       <w:tr>
         <w:tc>
           <w:tcPr>
-            <w:tcW w:w="486" w:type="dxa"/>
-            <w:shd w:val="clear" w:color="auto" w:fill="auto"/>
-          </w:tcPr>
-          <w:p>
-            <w:pPr>
-              <w:autoSpaceDE w:val="0"/>
-              <w:autoSpaceDN w:val="0"/>
-              <w:adjustRightInd w:val="0"/>
-              <w:spacing w:after="0" w:line="240" w:lineRule="auto"/>
-              <w:rPr>
-                <w:rFonts w:ascii="Wingdings" w:hAnsi="Wingdings" w:cs="Wingdings"/>
-                <w:sz w:val="26"/>
-                <w:szCs w:val="26"/>
-              </w:rPr>
-            </w:pPr>
-            <w:r>
-              <w:rPr>
-                <w:rFonts w:ascii="Wingdings" w:hAnsi="Wingdings" w:cs="Wingdings"/>
-                <w:sz w:val="26"/>
-                <w:szCs w:val="26"/>
-              </w:rPr>
-              <w:t></w:t>
-            </w:r>
-          </w:p>
-        </w:tc>
-        <w:tc>
-          <w:tcPr>
-            <w:tcW w:w="8622" w:type="dxa"/>
-            <w:shd w:val="clear" w:color="auto" w:fill="auto"/>
-          </w:tcPr>
-          <w:p>
-            <w:pPr>
-              <w:pStyle w:val="Item"/>
-            </w:pPr>
-            <w:r>
-              <w:t>Tie knot in battery cord near board.</w:t>
-            </w:r>
-          </w:p>
-        </w:tc>
-      </w:tr>
-      <w:tr>
-        <w:tc>
-          <w:tcPr>
-            <w:tcW w:w="486" w:type="dxa"/>
-            <w:shd w:val="clear" w:color="auto" w:fill="auto"/>
-          </w:tcPr>
-          <w:p>
-            <w:pPr>
-              <w:autoSpaceDE w:val="0"/>
-              <w:autoSpaceDN w:val="0"/>
-              <w:adjustRightInd w:val="0"/>
-              <w:spacing w:after="0" w:line="240" w:lineRule="auto"/>
-              <w:rPr>
-                <w:rFonts w:ascii="Wingdings" w:hAnsi="Wingdings" w:cs="Wingdings"/>
-                <w:sz w:val="26"/>
-                <w:szCs w:val="26"/>
-              </w:rPr>
-            </w:pPr>
-            <w:r>
-              <w:rPr>
-                <w:rFonts w:ascii="Wingdings" w:hAnsi="Wingdings" w:cs="Wingdings"/>
-                <w:sz w:val="26"/>
-                <w:szCs w:val="26"/>
-              </w:rPr>
-              <w:t></w:t>
-            </w:r>
-          </w:p>
-        </w:tc>
-        <w:tc>
-          <w:tcPr>
-            <w:tcW w:w="8622" w:type="dxa"/>
-            <w:shd w:val="clear" w:color="auto" w:fill="auto"/>
-          </w:tcPr>
-          <w:p>
-            <w:pPr>
-              <w:pStyle w:val="Item"/>
-            </w:pPr>
-            <w:r>
-              <w:t>Front plate…</w:t>
-            </w:r>
-          </w:p>
-        </w:tc>
-      </w:tr>
-      <w:tr>
-        <w:tc>
-          <w:tcPr>
-            <w:tcW w:w="486" w:type="dxa"/>
-            <w:shd w:val="clear" w:color="auto" w:fill="auto"/>
-          </w:tcPr>
-          <w:p>
-            <w:pPr>
-              <w:autoSpaceDE w:val="0"/>
-              <w:autoSpaceDN w:val="0"/>
-              <w:adjustRightInd w:val="0"/>
-              <w:spacing w:after="0" w:line="240" w:lineRule="auto"/>
-              <w:rPr>
-                <w:rFonts w:ascii="Wingdings" w:hAnsi="Wingdings" w:cs="Wingdings"/>
-                <w:sz w:val="26"/>
-                <w:szCs w:val="26"/>
-              </w:rPr>
-            </w:pPr>
-            <w:r>
-              <w:rPr>
-                <w:rFonts w:ascii="Wingdings" w:hAnsi="Wingdings" w:cs="Wingdings"/>
-                <w:sz w:val="26"/>
-                <w:szCs w:val="26"/>
-              </w:rPr>
-              <w:t></w:t>
-            </w:r>
-          </w:p>
-        </w:tc>
-        <w:tc>
-          <w:tcPr>
-            <w:tcW w:w="8622" w:type="dxa"/>
-            <w:shd w:val="clear" w:color="auto" w:fill="auto"/>
-          </w:tcPr>
-          <w:p>
-            <w:pPr>
-              <w:pStyle w:val="Item"/>
-            </w:pPr>
-            <w:r>
-              <w:t>Label</w:t>
+            <w:tcW w:w="448" w:type="dxa"/>
+          </w:tcPr>
+          <w:p>
+            <w:pPr>
+              <w:autoSpaceDE w:val="0"/>
+              <w:autoSpaceDN w:val="0"/>
+              <w:adjustRightInd w:val="0"/>
+              <w:spacing w:after="0" w:line="240" w:lineRule="auto"/>
+              <w:rPr>
+                <w:rFonts w:ascii="Wingdings" w:hAnsi="Wingdings" w:cs="Wingdings"/>
+                <w:sz w:val="26"/>
+                <w:szCs w:val="26"/>
+              </w:rPr>
+            </w:pPr>
+            <w:r>
+              <w:rPr>
+                <w:rFonts w:ascii="Wingdings" w:hAnsi="Wingdings" w:cs="Wingdings"/>
+                <w:sz w:val="26"/>
+                <w:szCs w:val="26"/>
+              </w:rPr>
+              <w:t></w:t>
+            </w:r>
+          </w:p>
+        </w:tc>
+        <w:tc>
+          <w:tcPr>
+            <w:tcW w:w="10568" w:type="dxa"/>
+          </w:tcPr>
+          <w:p>
+            <w:pPr>
+              <w:pStyle w:val="Item"/>
+            </w:pPr>
+            <w:proofErr w:type="spellStart"/>
+            <w:r>
+              <w:t>Tie</w:t>
+            </w:r>
+            <w:proofErr w:type="spellEnd"/>
+            <w:r>
+              <w:t xml:space="preserve"> knot in battery cord near board.</w:t>
+            </w:r>
+          </w:p>
+        </w:tc>
+      </w:tr>
+      <w:tr>
+        <w:tc>
+          <w:tcPr>
+            <w:tcW w:w="448" w:type="dxa"/>
+          </w:tcPr>
+          <w:p>
+            <w:pPr>
+              <w:autoSpaceDE w:val="0"/>
+              <w:autoSpaceDN w:val="0"/>
+              <w:adjustRightInd w:val="0"/>
+              <w:spacing w:after="0" w:line="240" w:lineRule="auto"/>
+              <w:rPr>
+                <w:rFonts w:ascii="Wingdings" w:hAnsi="Wingdings" w:cs="Wingdings"/>
+                <w:sz w:val="26"/>
+                <w:szCs w:val="26"/>
+              </w:rPr>
+            </w:pPr>
+            <w:r>
+              <w:rPr>
+                <w:rFonts w:ascii="Wingdings" w:hAnsi="Wingdings" w:cs="Wingdings"/>
+                <w:sz w:val="26"/>
+                <w:szCs w:val="26"/>
+              </w:rPr>
+              <w:t></w:t>
+            </w:r>
+          </w:p>
+        </w:tc>
+        <w:tc>
+          <w:tcPr>
+            <w:tcW w:w="10568" w:type="dxa"/>
+          </w:tcPr>
+          <w:p>
+            <w:pPr>
+              <w:pStyle w:val="Item"/>
+            </w:pPr>
+            <w:r>
+              <w:t>Machine the front plate…*</w:t>
+            </w:r>
+          </w:p>
+        </w:tc>
+      </w:tr>
+      <w:tr>
+        <w:tc>
+          <w:tcPr>
+            <w:tcW w:w="448" w:type="dxa"/>
+          </w:tcPr>
+          <w:p>
+            <w:pPr>
+              <w:autoSpaceDE w:val="0"/>
+              <w:autoSpaceDN w:val="0"/>
+              <w:adjustRightInd w:val="0"/>
+              <w:spacing w:after="0" w:line="240" w:lineRule="auto"/>
+              <w:rPr>
+                <w:rFonts w:ascii="Wingdings" w:hAnsi="Wingdings" w:cs="Wingdings"/>
+                <w:sz w:val="26"/>
+                <w:szCs w:val="26"/>
+              </w:rPr>
+            </w:pPr>
+            <w:r>
+              <w:rPr>
+                <w:rFonts w:ascii="Wingdings" w:hAnsi="Wingdings" w:cs="Wingdings"/>
+                <w:sz w:val="26"/>
+                <w:szCs w:val="26"/>
+              </w:rPr>
+              <w:t></w:t>
+            </w:r>
+          </w:p>
+        </w:tc>
+        <w:tc>
+          <w:tcPr>
+            <w:tcW w:w="10568" w:type="dxa"/>
+          </w:tcPr>
+          <w:p>
+            <w:pPr>
+              <w:pStyle w:val="Item"/>
+            </w:pPr>
+            <w:r>
+              <w:t>Label the lid of the case and hunt down Rachel, Ben and Akshay so they’ll sign it, then sign exactly where Rachel instructs so the cases all look the same</w:t>
+            </w:r>
+          </w:p>
+        </w:tc>
+      </w:tr>
+      <w:tr>
+        <w:tc>
+          <w:tcPr>
+            <w:tcW w:w="448" w:type="dxa"/>
+          </w:tcPr>
+          <w:p>
+            <w:pPr>
+              <w:autoSpaceDE w:val="0"/>
+              <w:autoSpaceDN w:val="0"/>
+              <w:adjustRightInd w:val="0"/>
+              <w:spacing w:after="0" w:line="240" w:lineRule="auto"/>
+              <w:rPr>
+                <w:rFonts w:ascii="Wingdings" w:hAnsi="Wingdings" w:cs="Wingdings"/>
+                <w:sz w:val="26"/>
+                <w:szCs w:val="26"/>
+              </w:rPr>
+            </w:pPr>
+            <w:r>
+              <w:rPr>
+                <w:rFonts w:ascii="Wingdings" w:hAnsi="Wingdings" w:cs="Wingdings"/>
+                <w:sz w:val="26"/>
+                <w:szCs w:val="26"/>
+              </w:rPr>
+              <w:t></w:t>
+            </w:r>
+          </w:p>
+        </w:tc>
+        <w:tc>
+          <w:tcPr>
+            <w:tcW w:w="10568" w:type="dxa"/>
+          </w:tcPr>
+          <w:p>
+            <w:pPr>
+              <w:pStyle w:val="Item"/>
+            </w:pPr>
+            <w:r>
+              <w:t>Put a label (from the label maker) on the bottom right corner of the front plate</w:t>
             </w:r>
           </w:p>
         </w:tc>
       </w:tr>
     </w:tbl>
+    <w:p/>
     <w:p>
       <w:pPr>
         <w:pStyle w:val="Heading1"/>
@@ -5039,7 +3992,7 @@
     <w:tbl>
       <w:tblPr>
         <w:tblW w:w="0" w:type="auto"/>
-        <w:tblLook w:val="04A0" w:firstRow="1" w:lastRow="0" w:firstColumn="1" w:lastColumn="0" w:noHBand="0" w:noVBand="1"/>
+        <w:tblLook w:val="04A0"/>
       </w:tblPr>
       <w:tblGrid>
         <w:gridCol w:w="486"/>
@@ -5083,12 +4036,18 @@
               <w:pStyle w:val="Item"/>
             </w:pPr>
             <w:r>
-              <w:t>Go get Rachel…</w:t>
-            </w:r>
-          </w:p>
-        </w:tc>
-      </w:tr>
-      <w:tr>
+              <w:t>Label the bottom half of the case in Sharpie</w:t>
+            </w:r>
+            <w:r>
+              <w:t xml:space="preserve"> </w:t>
+            </w:r>
+          </w:p>
+        </w:tc>
+      </w:tr>
+      <w:tr>
+        <w:trPr>
+          <w:trHeight w:val="387"/>
+        </w:trPr>
         <w:tc>
           <w:tcPr>
             <w:tcW w:w="486" w:type="dxa"/>
@@ -5100,11 +4059,6 @@
               <w:autoSpaceDN w:val="0"/>
               <w:adjustRightInd w:val="0"/>
               <w:spacing w:after="0" w:line="240" w:lineRule="auto"/>
-              <w:rPr>
-                <w:rFonts w:ascii="MS Shell Dlg 2" w:hAnsi="MS Shell Dlg 2" w:cs="MS Shell Dlg 2"/>
-                <w:sz w:val="17"/>
-                <w:szCs w:val="17"/>
-              </w:rPr>
             </w:pPr>
             <w:r>
               <w:rPr>
@@ -5126,10 +4080,327 @@
               <w:pStyle w:val="Item"/>
             </w:pPr>
             <w:r>
-              <w:t>Wait for Rachel to bring up the board</w:t>
-            </w:r>
-            <w:r>
-              <w:t>.</w:t>
+              <w:t>Plug in the battery and make sure nothing happens.</w:t>
+            </w:r>
+          </w:p>
+        </w:tc>
+      </w:tr>
+      <w:tr>
+        <w:trPr>
+          <w:trHeight w:val="201"/>
+        </w:trPr>
+        <w:tc>
+          <w:tcPr>
+            <w:tcW w:w="486" w:type="dxa"/>
+            <w:shd w:val="clear" w:color="auto" w:fill="auto"/>
+          </w:tcPr>
+          <w:p>
+            <w:pPr>
+              <w:autoSpaceDE w:val="0"/>
+              <w:autoSpaceDN w:val="0"/>
+              <w:adjustRightInd w:val="0"/>
+              <w:spacing w:after="0" w:line="240" w:lineRule="auto"/>
+              <w:rPr>
+                <w:rFonts w:ascii="Wingdings" w:hAnsi="Wingdings" w:cs="Wingdings"/>
+                <w:sz w:val="26"/>
+                <w:szCs w:val="26"/>
+              </w:rPr>
+            </w:pPr>
+            <w:r>
+              <w:rPr>
+                <w:rFonts w:ascii="Wingdings" w:hAnsi="Wingdings" w:cs="Wingdings"/>
+                <w:sz w:val="26"/>
+                <w:szCs w:val="26"/>
+              </w:rPr>
+              <w:lastRenderedPageBreak/>
+              <w:t></w:t>
+            </w:r>
+          </w:p>
+        </w:tc>
+        <w:tc>
+          <w:tcPr>
+            <w:tcW w:w="8622" w:type="dxa"/>
+            <w:shd w:val="clear" w:color="auto" w:fill="auto"/>
+          </w:tcPr>
+          <w:p>
+            <w:pPr>
+              <w:pStyle w:val="Item"/>
+            </w:pPr>
+            <w:r>
+              <w:t>Load the program and run through board bring-up</w:t>
+            </w:r>
+          </w:p>
+        </w:tc>
+      </w:tr>
+      <w:tr>
+        <w:trPr>
+          <w:trHeight w:val="198"/>
+        </w:trPr>
+        <w:tc>
+          <w:tcPr>
+            <w:tcW w:w="486" w:type="dxa"/>
+            <w:shd w:val="clear" w:color="auto" w:fill="auto"/>
+          </w:tcPr>
+          <w:p>
+            <w:pPr>
+              <w:autoSpaceDE w:val="0"/>
+              <w:autoSpaceDN w:val="0"/>
+              <w:adjustRightInd w:val="0"/>
+              <w:spacing w:after="0" w:line="240" w:lineRule="auto"/>
+              <w:rPr>
+                <w:rFonts w:ascii="Wingdings" w:hAnsi="Wingdings" w:cs="Wingdings"/>
+                <w:sz w:val="26"/>
+                <w:szCs w:val="26"/>
+              </w:rPr>
+            </w:pPr>
+            <w:r>
+              <w:rPr>
+                <w:rFonts w:ascii="Wingdings" w:hAnsi="Wingdings" w:cs="Wingdings"/>
+                <w:sz w:val="26"/>
+                <w:szCs w:val="26"/>
+              </w:rPr>
+              <w:t></w:t>
+            </w:r>
+          </w:p>
+        </w:tc>
+        <w:tc>
+          <w:tcPr>
+            <w:tcW w:w="8622" w:type="dxa"/>
+            <w:shd w:val="clear" w:color="auto" w:fill="auto"/>
+          </w:tcPr>
+          <w:p>
+            <w:pPr>
+              <w:pStyle w:val="Item"/>
+            </w:pPr>
+            <w:r>
+              <w:t>Unplug the ChapR from the computer and boot the ChapR in pairing mode (should take approximately 2 seconds to boot)</w:t>
+            </w:r>
+          </w:p>
+        </w:tc>
+      </w:tr>
+      <w:tr>
+        <w:trPr>
+          <w:trHeight w:val="198"/>
+        </w:trPr>
+        <w:tc>
+          <w:tcPr>
+            <w:tcW w:w="486" w:type="dxa"/>
+            <w:shd w:val="clear" w:color="auto" w:fill="auto"/>
+          </w:tcPr>
+          <w:p>
+            <w:pPr>
+              <w:autoSpaceDE w:val="0"/>
+              <w:autoSpaceDN w:val="0"/>
+              <w:adjustRightInd w:val="0"/>
+              <w:spacing w:after="0" w:line="240" w:lineRule="auto"/>
+              <w:rPr>
+                <w:rFonts w:ascii="Wingdings" w:hAnsi="Wingdings" w:cs="Wingdings"/>
+                <w:sz w:val="26"/>
+                <w:szCs w:val="26"/>
+              </w:rPr>
+            </w:pPr>
+            <w:r>
+              <w:rPr>
+                <w:rFonts w:ascii="Wingdings" w:hAnsi="Wingdings" w:cs="Wingdings"/>
+                <w:sz w:val="26"/>
+                <w:szCs w:val="26"/>
+              </w:rPr>
+              <w:t></w:t>
+            </w:r>
+          </w:p>
+        </w:tc>
+        <w:tc>
+          <w:tcPr>
+            <w:tcW w:w="8622" w:type="dxa"/>
+            <w:shd w:val="clear" w:color="auto" w:fill="auto"/>
+          </w:tcPr>
+          <w:p>
+            <w:pPr>
+              <w:pStyle w:val="Item"/>
+            </w:pPr>
+            <w:r>
+              <w:t>Connect to the ChapR via Bluetooth</w:t>
+            </w:r>
+          </w:p>
+        </w:tc>
+      </w:tr>
+      <w:tr>
+        <w:trPr>
+          <w:trHeight w:val="198"/>
+        </w:trPr>
+        <w:tc>
+          <w:tcPr>
+            <w:tcW w:w="486" w:type="dxa"/>
+            <w:shd w:val="clear" w:color="auto" w:fill="auto"/>
+          </w:tcPr>
+          <w:p>
+            <w:pPr>
+              <w:autoSpaceDE w:val="0"/>
+              <w:autoSpaceDN w:val="0"/>
+              <w:adjustRightInd w:val="0"/>
+              <w:spacing w:after="0" w:line="240" w:lineRule="auto"/>
+              <w:rPr>
+                <w:rFonts w:ascii="Wingdings" w:hAnsi="Wingdings" w:cs="Wingdings"/>
+                <w:sz w:val="26"/>
+                <w:szCs w:val="26"/>
+              </w:rPr>
+            </w:pPr>
+            <w:r>
+              <w:rPr>
+                <w:rFonts w:ascii="Wingdings" w:hAnsi="Wingdings" w:cs="Wingdings"/>
+                <w:sz w:val="26"/>
+                <w:szCs w:val="26"/>
+              </w:rPr>
+              <w:t></w:t>
+            </w:r>
+          </w:p>
+        </w:tc>
+        <w:tc>
+          <w:tcPr>
+            <w:tcW w:w="8622" w:type="dxa"/>
+            <w:shd w:val="clear" w:color="auto" w:fill="auto"/>
+          </w:tcPr>
+          <w:p>
+            <w:pPr>
+              <w:pStyle w:val="Item"/>
+              <w:rPr>
+                <w:szCs w:val="26"/>
+              </w:rPr>
+            </w:pPr>
+            <w:r>
+              <w:t>Check action button, basic responses and kill switch</w:t>
+            </w:r>
+          </w:p>
+        </w:tc>
+      </w:tr>
+      <w:tr>
+        <w:tc>
+          <w:tcPr>
+            <w:tcW w:w="486" w:type="dxa"/>
+            <w:shd w:val="clear" w:color="auto" w:fill="auto"/>
+          </w:tcPr>
+          <w:p>
+            <w:pPr>
+              <w:autoSpaceDE w:val="0"/>
+              <w:autoSpaceDN w:val="0"/>
+              <w:adjustRightInd w:val="0"/>
+              <w:spacing w:after="0" w:line="240" w:lineRule="auto"/>
+              <w:rPr>
+                <w:rFonts w:ascii="Wingdings" w:hAnsi="Wingdings" w:cs="Wingdings"/>
+                <w:sz w:val="26"/>
+                <w:szCs w:val="26"/>
+              </w:rPr>
+            </w:pPr>
+            <w:r>
+              <w:rPr>
+                <w:rFonts w:ascii="Wingdings" w:hAnsi="Wingdings" w:cs="Wingdings"/>
+                <w:sz w:val="26"/>
+                <w:szCs w:val="26"/>
+              </w:rPr>
+              <w:t></w:t>
+            </w:r>
+          </w:p>
+        </w:tc>
+        <w:tc>
+          <w:tcPr>
+            <w:tcW w:w="8622" w:type="dxa"/>
+            <w:shd w:val="clear" w:color="auto" w:fill="auto"/>
+          </w:tcPr>
+          <w:p>
+            <w:pPr>
+              <w:pStyle w:val="Item"/>
+              <w:rPr>
+                <w:szCs w:val="26"/>
+              </w:rPr>
+            </w:pPr>
+            <w:r>
+              <w:t>Power off the ChapR (should take two seconds to shut down)</w:t>
+            </w:r>
+          </w:p>
+        </w:tc>
+      </w:tr>
+      <w:tr>
+        <w:tc>
+          <w:tcPr>
+            <w:tcW w:w="486" w:type="dxa"/>
+            <w:shd w:val="clear" w:color="auto" w:fill="auto"/>
+          </w:tcPr>
+          <w:p>
+            <w:pPr>
+              <w:autoSpaceDE w:val="0"/>
+              <w:autoSpaceDN w:val="0"/>
+              <w:adjustRightInd w:val="0"/>
+              <w:spacing w:after="0" w:line="240" w:lineRule="auto"/>
+              <w:rPr>
+                <w:rFonts w:ascii="Wingdings" w:hAnsi="Wingdings" w:cs="Wingdings"/>
+                <w:sz w:val="26"/>
+                <w:szCs w:val="26"/>
+              </w:rPr>
+            </w:pPr>
+            <w:r>
+              <w:rPr>
+                <w:rFonts w:ascii="Wingdings" w:hAnsi="Wingdings" w:cs="Wingdings"/>
+                <w:sz w:val="26"/>
+                <w:szCs w:val="26"/>
+              </w:rPr>
+              <w:t></w:t>
+            </w:r>
+          </w:p>
+        </w:tc>
+        <w:tc>
+          <w:tcPr>
+            <w:tcW w:w="8622" w:type="dxa"/>
+            <w:shd w:val="clear" w:color="auto" w:fill="auto"/>
+          </w:tcPr>
+          <w:p>
+            <w:pPr>
+              <w:pStyle w:val="Item"/>
+            </w:pPr>
+            <w:r>
+              <w:t>Turn on the ChapR and connect it to a different brick with a USB  cable</w:t>
+            </w:r>
+          </w:p>
+        </w:tc>
+      </w:tr>
+      <w:tr>
+        <w:tc>
+          <w:tcPr>
+            <w:tcW w:w="486" w:type="dxa"/>
+            <w:shd w:val="clear" w:color="auto" w:fill="auto"/>
+          </w:tcPr>
+          <w:p>
+            <w:pPr>
+              <w:autoSpaceDE w:val="0"/>
+              <w:autoSpaceDN w:val="0"/>
+              <w:adjustRightInd w:val="0"/>
+              <w:spacing w:after="0" w:line="240" w:lineRule="auto"/>
+              <w:rPr>
+                <w:rFonts w:ascii="Wingdings" w:hAnsi="Wingdings" w:cs="Wingdings"/>
+                <w:sz w:val="26"/>
+                <w:szCs w:val="26"/>
+              </w:rPr>
+            </w:pPr>
+            <w:r>
+              <w:rPr>
+                <w:rFonts w:ascii="Wingdings" w:hAnsi="Wingdings" w:cs="Wingdings"/>
+                <w:sz w:val="26"/>
+                <w:szCs w:val="26"/>
+              </w:rPr>
+              <w:t></w:t>
+            </w:r>
+          </w:p>
+        </w:tc>
+        <w:tc>
+          <w:tcPr>
+            <w:tcW w:w="8622" w:type="dxa"/>
+            <w:shd w:val="clear" w:color="auto" w:fill="auto"/>
+          </w:tcPr>
+          <w:p>
+            <w:pPr>
+              <w:pStyle w:val="Item"/>
+            </w:pPr>
+            <w:r>
+              <w:t>Wait for connection, then turn off the ChapR and log it in the spreadsheet</w:t>
             </w:r>
           </w:p>
         </w:tc>
@@ -5146,7 +4417,7 @@
     <w:tbl>
       <w:tblPr>
         <w:tblW w:w="0" w:type="auto"/>
-        <w:tblLook w:val="04A0" w:firstRow="1" w:lastRow="0" w:firstColumn="1" w:lastColumn="0" w:noHBand="0" w:noVBand="1"/>
+        <w:tblLook w:val="04A0"/>
       </w:tblPr>
       <w:tblGrid>
         <w:gridCol w:w="486"/>
@@ -5190,7 +4461,19 @@
               <w:pStyle w:val="Item"/>
             </w:pPr>
             <w:r>
-              <w:t>Do this, that, and the other thing…</w:t>
+              <w:t>Check the jumpers on the VDIP, the LED fixing, the stress relief on the battery (notch and knot)</w:t>
+            </w:r>
+            <w:r>
+              <w:t>, the signatures on the top part of the case</w:t>
+            </w:r>
+            <w:r>
+              <w:t xml:space="preserve"> and the label on the front and inside</w:t>
+            </w:r>
+            <w:r>
+              <w:t xml:space="preserve"> of</w:t>
+            </w:r>
+            <w:r>
+              <w:t xml:space="preserve"> the case.</w:t>
             </w:r>
           </w:p>
         </w:tc>
@@ -5219,7 +4502,6 @@
                 <w:sz w:val="26"/>
                 <w:szCs w:val="26"/>
               </w:rPr>
-              <w:lastRenderedPageBreak/>
               <w:t></w:t>
             </w:r>
           </w:p>
@@ -5234,7 +4516,7 @@
               <w:pStyle w:val="Item"/>
             </w:pPr>
             <w:r>
-              <w:t>Track it in the spreadsheet…</w:t>
+              <w:t>Assemble the ChapR</w:t>
             </w:r>
           </w:p>
         </w:tc>
@@ -5277,17 +4559,496 @@
               <w:pStyle w:val="Item"/>
             </w:pPr>
             <w:r>
-              <w:t>Ship it!</w:t>
-            </w:r>
+              <w:t>Put in a battery and make sure the ChapR turns on</w:t>
+            </w:r>
+          </w:p>
+        </w:tc>
+      </w:tr>
+      <w:tr>
+        <w:tc>
+          <w:tcPr>
+            <w:tcW w:w="486" w:type="dxa"/>
+            <w:shd w:val="clear" w:color="auto" w:fill="auto"/>
+          </w:tcPr>
+          <w:p>
+            <w:pPr>
+              <w:autoSpaceDE w:val="0"/>
+              <w:autoSpaceDN w:val="0"/>
+              <w:adjustRightInd w:val="0"/>
+              <w:spacing w:after="0" w:line="240" w:lineRule="auto"/>
+              <w:rPr>
+                <w:rFonts w:ascii="Wingdings" w:hAnsi="Wingdings" w:cs="Wingdings"/>
+                <w:sz w:val="26"/>
+                <w:szCs w:val="26"/>
+              </w:rPr>
+            </w:pPr>
+            <w:r>
+              <w:rPr>
+                <w:rFonts w:ascii="Wingdings" w:hAnsi="Wingdings" w:cs="Wingdings"/>
+                <w:sz w:val="26"/>
+                <w:szCs w:val="26"/>
+              </w:rPr>
+              <w:t></w:t>
+            </w:r>
+          </w:p>
+        </w:tc>
+        <w:tc>
+          <w:tcPr>
+            <w:tcW w:w="8622" w:type="dxa"/>
+            <w:shd w:val="clear" w:color="auto" w:fill="auto"/>
+          </w:tcPr>
+          <w:p>
+            <w:pPr>
+              <w:pStyle w:val="Item"/>
+            </w:pPr>
+            <w:r>
+              <w:t>Fill out a mailing label and put it in the lower right corner of a box</w:t>
+            </w:r>
+          </w:p>
+        </w:tc>
+      </w:tr>
+      <w:tr>
+        <w:tc>
+          <w:tcPr>
+            <w:tcW w:w="486" w:type="dxa"/>
+            <w:shd w:val="clear" w:color="auto" w:fill="auto"/>
+          </w:tcPr>
+          <w:p>
+            <w:pPr>
+              <w:autoSpaceDE w:val="0"/>
+              <w:autoSpaceDN w:val="0"/>
+              <w:adjustRightInd w:val="0"/>
+              <w:spacing w:after="0" w:line="240" w:lineRule="auto"/>
+              <w:rPr>
+                <w:rFonts w:ascii="Wingdings" w:hAnsi="Wingdings" w:cs="Wingdings"/>
+                <w:sz w:val="26"/>
+                <w:szCs w:val="26"/>
+              </w:rPr>
+            </w:pPr>
+            <w:r>
+              <w:rPr>
+                <w:rFonts w:ascii="Wingdings" w:hAnsi="Wingdings" w:cs="Wingdings"/>
+                <w:sz w:val="26"/>
+                <w:szCs w:val="26"/>
+              </w:rPr>
+              <w:t></w:t>
+            </w:r>
+          </w:p>
+        </w:tc>
+        <w:tc>
+          <w:tcPr>
+            <w:tcW w:w="8622" w:type="dxa"/>
+            <w:shd w:val="clear" w:color="auto" w:fill="auto"/>
+          </w:tcPr>
+          <w:p>
+            <w:pPr>
+              <w:pStyle w:val="Item"/>
+            </w:pPr>
+            <w:r>
+              <w:t>Make sure the spreadsheet entry is updated</w:t>
+            </w:r>
+          </w:p>
+        </w:tc>
+      </w:tr>
+      <w:tr>
+        <w:tc>
+          <w:tcPr>
+            <w:tcW w:w="486" w:type="dxa"/>
+            <w:shd w:val="clear" w:color="auto" w:fill="auto"/>
+          </w:tcPr>
+          <w:p>
+            <w:pPr>
+              <w:autoSpaceDE w:val="0"/>
+              <w:autoSpaceDN w:val="0"/>
+              <w:adjustRightInd w:val="0"/>
+              <w:spacing w:after="0" w:line="240" w:lineRule="auto"/>
+              <w:rPr>
+                <w:rFonts w:ascii="Wingdings" w:hAnsi="Wingdings" w:cs="Wingdings"/>
+                <w:sz w:val="26"/>
+                <w:szCs w:val="26"/>
+              </w:rPr>
+            </w:pPr>
+            <w:r>
+              <w:rPr>
+                <w:rFonts w:ascii="Wingdings" w:hAnsi="Wingdings" w:cs="Wingdings"/>
+                <w:sz w:val="26"/>
+                <w:szCs w:val="26"/>
+              </w:rPr>
+              <w:t></w:t>
+            </w:r>
+          </w:p>
+        </w:tc>
+        <w:tc>
+          <w:tcPr>
+            <w:tcW w:w="8622" w:type="dxa"/>
+            <w:shd w:val="clear" w:color="auto" w:fill="auto"/>
+          </w:tcPr>
+          <w:p>
+            <w:pPr>
+              <w:pStyle w:val="Item"/>
+            </w:pPr>
+            <w:r>
+              <w:t>Put down two layers of bubble wrap, then set the ChapR inside</w:t>
+            </w:r>
+          </w:p>
+        </w:tc>
+      </w:tr>
+      <w:tr>
+        <w:tc>
+          <w:tcPr>
+            <w:tcW w:w="486" w:type="dxa"/>
+            <w:shd w:val="clear" w:color="auto" w:fill="auto"/>
+          </w:tcPr>
+          <w:p>
+            <w:pPr>
+              <w:autoSpaceDE w:val="0"/>
+              <w:autoSpaceDN w:val="0"/>
+              <w:adjustRightInd w:val="0"/>
+              <w:spacing w:after="0" w:line="240" w:lineRule="auto"/>
+              <w:rPr>
+                <w:rFonts w:ascii="Wingdings" w:hAnsi="Wingdings" w:cs="Wingdings"/>
+                <w:sz w:val="26"/>
+                <w:szCs w:val="26"/>
+              </w:rPr>
+            </w:pPr>
+            <w:r>
+              <w:rPr>
+                <w:rFonts w:ascii="Wingdings" w:hAnsi="Wingdings" w:cs="Wingdings"/>
+                <w:sz w:val="26"/>
+                <w:szCs w:val="26"/>
+              </w:rPr>
+              <w:t></w:t>
+            </w:r>
+          </w:p>
+        </w:tc>
+        <w:tc>
+          <w:tcPr>
+            <w:tcW w:w="8622" w:type="dxa"/>
+            <w:shd w:val="clear" w:color="auto" w:fill="auto"/>
+          </w:tcPr>
+          <w:p>
+            <w:pPr>
+              <w:pStyle w:val="Item"/>
+            </w:pPr>
             <w:bookmarkStart w:id="0" w:name="_GoBack"/>
             <w:bookmarkEnd w:id="0"/>
+            <w:r>
+              <w:t>Take out the 9V battery, then put a baggy-with-a-9V next to the ChapR</w:t>
+            </w:r>
+          </w:p>
+        </w:tc>
+      </w:tr>
+      <w:tr>
+        <w:tc>
+          <w:tcPr>
+            <w:tcW w:w="486" w:type="dxa"/>
+            <w:shd w:val="clear" w:color="auto" w:fill="auto"/>
+          </w:tcPr>
+          <w:p>
+            <w:pPr>
+              <w:autoSpaceDE w:val="0"/>
+              <w:autoSpaceDN w:val="0"/>
+              <w:adjustRightInd w:val="0"/>
+              <w:spacing w:after="0" w:line="240" w:lineRule="auto"/>
+              <w:rPr>
+                <w:rFonts w:ascii="Wingdings" w:hAnsi="Wingdings" w:cs="Wingdings"/>
+                <w:sz w:val="26"/>
+                <w:szCs w:val="26"/>
+              </w:rPr>
+            </w:pPr>
+            <w:r>
+              <w:rPr>
+                <w:rFonts w:ascii="Wingdings" w:hAnsi="Wingdings" w:cs="Wingdings"/>
+                <w:sz w:val="26"/>
+                <w:szCs w:val="26"/>
+              </w:rPr>
+              <w:t></w:t>
+            </w:r>
+          </w:p>
+        </w:tc>
+        <w:tc>
+          <w:tcPr>
+            <w:tcW w:w="8622" w:type="dxa"/>
+            <w:shd w:val="clear" w:color="auto" w:fill="auto"/>
+          </w:tcPr>
+          <w:p>
+            <w:pPr>
+              <w:pStyle w:val="Item"/>
+            </w:pPr>
+            <w:r>
+              <w:t>Fill all the spaces with packing peanuts</w:t>
+            </w:r>
+          </w:p>
+        </w:tc>
+      </w:tr>
+      <w:tr>
+        <w:tc>
+          <w:tcPr>
+            <w:tcW w:w="486" w:type="dxa"/>
+            <w:shd w:val="clear" w:color="auto" w:fill="auto"/>
+          </w:tcPr>
+          <w:p>
+            <w:pPr>
+              <w:autoSpaceDE w:val="0"/>
+              <w:autoSpaceDN w:val="0"/>
+              <w:adjustRightInd w:val="0"/>
+              <w:spacing w:after="0" w:line="240" w:lineRule="auto"/>
+              <w:rPr>
+                <w:rFonts w:ascii="Wingdings" w:hAnsi="Wingdings" w:cs="Wingdings"/>
+                <w:sz w:val="26"/>
+                <w:szCs w:val="26"/>
+              </w:rPr>
+            </w:pPr>
+            <w:r>
+              <w:rPr>
+                <w:rFonts w:ascii="Wingdings" w:hAnsi="Wingdings" w:cs="Wingdings"/>
+                <w:sz w:val="26"/>
+                <w:szCs w:val="26"/>
+              </w:rPr>
+              <w:t></w:t>
+            </w:r>
+          </w:p>
+        </w:tc>
+        <w:tc>
+          <w:tcPr>
+            <w:tcW w:w="8622" w:type="dxa"/>
+            <w:shd w:val="clear" w:color="auto" w:fill="auto"/>
+          </w:tcPr>
+          <w:p>
+            <w:pPr>
+              <w:pStyle w:val="Item"/>
+            </w:pPr>
+            <w:r>
+              <w:t>Place the USB cord (and a programmer if need be) on top of the ChapR</w:t>
+            </w:r>
+          </w:p>
+        </w:tc>
+      </w:tr>
+      <w:tr>
+        <w:tc>
+          <w:tcPr>
+            <w:tcW w:w="486" w:type="dxa"/>
+            <w:shd w:val="clear" w:color="auto" w:fill="auto"/>
+          </w:tcPr>
+          <w:p>
+            <w:pPr>
+              <w:autoSpaceDE w:val="0"/>
+              <w:autoSpaceDN w:val="0"/>
+              <w:adjustRightInd w:val="0"/>
+              <w:spacing w:after="0" w:line="240" w:lineRule="auto"/>
+              <w:rPr>
+                <w:rFonts w:ascii="Wingdings" w:hAnsi="Wingdings" w:cs="Wingdings"/>
+                <w:sz w:val="26"/>
+                <w:szCs w:val="26"/>
+              </w:rPr>
+            </w:pPr>
+            <w:r>
+              <w:rPr>
+                <w:rFonts w:ascii="Wingdings" w:hAnsi="Wingdings" w:cs="Wingdings"/>
+                <w:sz w:val="26"/>
+                <w:szCs w:val="26"/>
+              </w:rPr>
+              <w:t></w:t>
+            </w:r>
+          </w:p>
+        </w:tc>
+        <w:tc>
+          <w:tcPr>
+            <w:tcW w:w="8622" w:type="dxa"/>
+            <w:shd w:val="clear" w:color="auto" w:fill="auto"/>
+          </w:tcPr>
+          <w:p>
+            <w:pPr>
+              <w:pStyle w:val="Item"/>
+            </w:pPr>
+            <w:r>
+              <w:t>Close the box and tape all the edges</w:t>
+            </w:r>
+          </w:p>
+        </w:tc>
+      </w:tr>
+      <w:tr>
+        <w:tc>
+          <w:tcPr>
+            <w:tcW w:w="486" w:type="dxa"/>
+            <w:shd w:val="clear" w:color="auto" w:fill="auto"/>
+          </w:tcPr>
+          <w:p>
+            <w:pPr>
+              <w:autoSpaceDE w:val="0"/>
+              <w:autoSpaceDN w:val="0"/>
+              <w:adjustRightInd w:val="0"/>
+              <w:spacing w:after="0" w:line="240" w:lineRule="auto"/>
+              <w:rPr>
+                <w:rFonts w:ascii="Wingdings" w:hAnsi="Wingdings" w:cs="Wingdings"/>
+                <w:sz w:val="26"/>
+                <w:szCs w:val="26"/>
+              </w:rPr>
+            </w:pPr>
+            <w:r>
+              <w:rPr>
+                <w:rFonts w:ascii="Wingdings" w:hAnsi="Wingdings" w:cs="Wingdings"/>
+                <w:sz w:val="26"/>
+                <w:szCs w:val="26"/>
+              </w:rPr>
+              <w:t></w:t>
+            </w:r>
+          </w:p>
+        </w:tc>
+        <w:tc>
+          <w:tcPr>
+            <w:tcW w:w="8622" w:type="dxa"/>
+            <w:shd w:val="clear" w:color="auto" w:fill="auto"/>
+          </w:tcPr>
+          <w:p>
+            <w:pPr>
+              <w:pStyle w:val="Item"/>
+            </w:pPr>
+            <w:r>
+              <w:t>Shake to be sure nothing rattles</w:t>
+            </w:r>
+          </w:p>
+        </w:tc>
+      </w:tr>
+      <w:tr>
+        <w:tc>
+          <w:tcPr>
+            <w:tcW w:w="486" w:type="dxa"/>
+            <w:shd w:val="clear" w:color="auto" w:fill="auto"/>
+          </w:tcPr>
+          <w:p>
+            <w:pPr>
+              <w:autoSpaceDE w:val="0"/>
+              <w:autoSpaceDN w:val="0"/>
+              <w:adjustRightInd w:val="0"/>
+              <w:spacing w:after="0" w:line="240" w:lineRule="auto"/>
+              <w:rPr>
+                <w:rFonts w:ascii="Wingdings" w:hAnsi="Wingdings" w:cs="Wingdings"/>
+                <w:sz w:val="26"/>
+                <w:szCs w:val="26"/>
+              </w:rPr>
+            </w:pPr>
+            <w:r>
+              <w:rPr>
+                <w:rFonts w:ascii="Wingdings" w:hAnsi="Wingdings" w:cs="Wingdings"/>
+                <w:sz w:val="26"/>
+                <w:szCs w:val="26"/>
+              </w:rPr>
+              <w:t></w:t>
+            </w:r>
+          </w:p>
+        </w:tc>
+        <w:tc>
+          <w:tcPr>
+            <w:tcW w:w="8622" w:type="dxa"/>
+            <w:shd w:val="clear" w:color="auto" w:fill="auto"/>
+          </w:tcPr>
+          <w:p>
+            <w:pPr>
+              <w:pStyle w:val="Item"/>
+            </w:pPr>
+            <w:r>
+              <w:t>Ship it!</w:t>
+            </w:r>
+          </w:p>
+        </w:tc>
+      </w:tr>
+      <w:tr>
+        <w:tc>
+          <w:tcPr>
+            <w:tcW w:w="486" w:type="dxa"/>
+            <w:shd w:val="clear" w:color="auto" w:fill="auto"/>
+          </w:tcPr>
+          <w:p>
+            <w:pPr>
+              <w:autoSpaceDE w:val="0"/>
+              <w:autoSpaceDN w:val="0"/>
+              <w:adjustRightInd w:val="0"/>
+              <w:spacing w:after="0" w:line="240" w:lineRule="auto"/>
+              <w:rPr>
+                <w:rFonts w:ascii="Wingdings" w:hAnsi="Wingdings" w:cs="Wingdings"/>
+                <w:sz w:val="26"/>
+                <w:szCs w:val="26"/>
+              </w:rPr>
+            </w:pPr>
+            <w:r>
+              <w:rPr>
+                <w:rFonts w:ascii="Wingdings" w:hAnsi="Wingdings" w:cs="Wingdings"/>
+                <w:sz w:val="26"/>
+                <w:szCs w:val="26"/>
+              </w:rPr>
+              <w:t></w:t>
+            </w:r>
+          </w:p>
+        </w:tc>
+        <w:tc>
+          <w:tcPr>
+            <w:tcW w:w="8622" w:type="dxa"/>
+            <w:shd w:val="clear" w:color="auto" w:fill="auto"/>
+          </w:tcPr>
+          <w:p>
+            <w:pPr>
+              <w:pStyle w:val="Item"/>
+            </w:pPr>
+            <w:r>
+              <w:t>Get tracking number?</w:t>
+            </w:r>
+            <w:r>
+              <w:t>*</w:t>
+            </w:r>
+          </w:p>
+        </w:tc>
+      </w:tr>
+      <w:tr>
+        <w:tc>
+          <w:tcPr>
+            <w:tcW w:w="486" w:type="dxa"/>
+            <w:shd w:val="clear" w:color="auto" w:fill="auto"/>
+          </w:tcPr>
+          <w:p>
+            <w:pPr>
+              <w:autoSpaceDE w:val="0"/>
+              <w:autoSpaceDN w:val="0"/>
+              <w:adjustRightInd w:val="0"/>
+              <w:spacing w:after="0" w:line="240" w:lineRule="auto"/>
+              <w:rPr>
+                <w:rFonts w:ascii="Wingdings" w:hAnsi="Wingdings" w:cs="Wingdings"/>
+                <w:sz w:val="26"/>
+                <w:szCs w:val="26"/>
+              </w:rPr>
+            </w:pPr>
+            <w:r>
+              <w:rPr>
+                <w:rFonts w:ascii="Wingdings" w:hAnsi="Wingdings" w:cs="Wingdings"/>
+                <w:sz w:val="26"/>
+                <w:szCs w:val="26"/>
+              </w:rPr>
+              <w:t></w:t>
+            </w:r>
+          </w:p>
+        </w:tc>
+        <w:tc>
+          <w:tcPr>
+            <w:tcW w:w="8622" w:type="dxa"/>
+            <w:shd w:val="clear" w:color="auto" w:fill="auto"/>
+          </w:tcPr>
+          <w:p>
+            <w:pPr>
+              <w:pStyle w:val="Item"/>
+            </w:pPr>
+            <w:r>
+              <w:t>Make sure an email is sent?</w:t>
+            </w:r>
+            <w:r>
+              <w:t>*</w:t>
+            </w:r>
           </w:p>
         </w:tc>
       </w:tr>
     </w:tbl>
     <w:p/>
     <w:sectPr>
-      <w:footerReference w:type="default" r:id="rId34"/>
+      <w:footerReference w:type="default" r:id="rId21"/>
       <w:pgSz w:w="12240" w:h="15840"/>
       <w:pgMar w:top="720" w:right="720" w:bottom="720" w:left="720" w:header="720" w:footer="720" w:gutter="0"/>
       <w:cols w:space="720"/>
@@ -5298,7 +5059,7 @@
 </file>
 
 <file path=word/endnotes.xml><?xml version="1.0" encoding="utf-8"?>
-<w:endnotes xmlns:wpc="http://schemas.microsoft.com/office/word/2010/wordprocessingCanvas" xmlns:mc="http://schemas.openxmlformats.org/markup-compatibility/2006" xmlns:o="urn:schemas-microsoft-com:office:office" xmlns:r="http://schemas.openxmlformats.org/officeDocument/2006/relationships" xmlns:m="http://schemas.openxmlformats.org/officeDocument/2006/math" xmlns:v="urn:schemas-microsoft-com:vml" xmlns:wp14="http://schemas.microsoft.com/office/word/2010/wordprocessingDrawing" xmlns:wp="http://schemas.openxmlformats.org/drawingml/2006/wordprocessingDrawing" xmlns:w10="urn:schemas-microsoft-com:office:word" xmlns:w="http://schemas.openxmlformats.org/wordprocessingml/2006/main" xmlns:w14="http://schemas.microsoft.com/office/word/2010/wordml" xmlns:wpg="http://schemas.microsoft.com/office/word/2010/wordprocessingGroup" xmlns:wpi="http://schemas.microsoft.com/office/word/2010/wordprocessingInk" xmlns:wne="http://schemas.microsoft.com/office/word/2006/wordml" xmlns:wps="http://schemas.microsoft.com/office/word/2010/wordprocessingShape" mc:Ignorable="w14 wp14">
+<w:endnotes xmlns:ve="http://schemas.openxmlformats.org/markup-compatibility/2006" xmlns:o="urn:schemas-microsoft-com:office:office" xmlns:r="http://schemas.openxmlformats.org/officeDocument/2006/relationships" xmlns:m="http://schemas.openxmlformats.org/officeDocument/2006/math" xmlns:v="urn:schemas-microsoft-com:vml" xmlns:wp="http://schemas.openxmlformats.org/drawingml/2006/wordprocessingDrawing" xmlns:w10="urn:schemas-microsoft-com:office:word" xmlns:w="http://schemas.openxmlformats.org/wordprocessingml/2006/main" xmlns:wne="http://schemas.microsoft.com/office/word/2006/wordml">
   <w:endnote w:type="separator" w:id="-1">
     <w:p>
       <w:pPr>
@@ -5323,7 +5084,7 @@
 </file>
 
 <file path=word/footer1.xml><?xml version="1.0" encoding="utf-8"?>
-<w:ftr xmlns:wpc="http://schemas.microsoft.com/office/word/2010/wordprocessingCanvas" xmlns:mc="http://schemas.openxmlformats.org/markup-compatibility/2006" xmlns:o="urn:schemas-microsoft-com:office:office" xmlns:r="http://schemas.openxmlformats.org/officeDocument/2006/relationships" xmlns:m="http://schemas.openxmlformats.org/officeDocument/2006/math" xmlns:v="urn:schemas-microsoft-com:vml" xmlns:wp14="http://schemas.microsoft.com/office/word/2010/wordprocessingDrawing" xmlns:wp="http://schemas.openxmlformats.org/drawingml/2006/wordprocessingDrawing" xmlns:w10="urn:schemas-microsoft-com:office:word" xmlns:w="http://schemas.openxmlformats.org/wordprocessingml/2006/main" xmlns:w14="http://schemas.microsoft.com/office/word/2010/wordml" xmlns:wpg="http://schemas.microsoft.com/office/word/2010/wordprocessingGroup" xmlns:wpi="http://schemas.microsoft.com/office/word/2010/wordprocessingInk" xmlns:wne="http://schemas.microsoft.com/office/word/2006/wordml" xmlns:wps="http://schemas.microsoft.com/office/word/2010/wordprocessingShape" mc:Ignorable="w14 wp14">
+<w:ftr xmlns:ve="http://schemas.openxmlformats.org/markup-compatibility/2006" xmlns:o="urn:schemas-microsoft-com:office:office" xmlns:r="http://schemas.openxmlformats.org/officeDocument/2006/relationships" xmlns:m="http://schemas.openxmlformats.org/officeDocument/2006/math" xmlns:v="urn:schemas-microsoft-com:vml" xmlns:wp="http://schemas.openxmlformats.org/drawingml/2006/wordprocessingDrawing" xmlns:w10="urn:schemas-microsoft-com:office:word" xmlns:w="http://schemas.openxmlformats.org/wordprocessingml/2006/main" xmlns:wne="http://schemas.microsoft.com/office/word/2006/wordml">
   <w:p>
     <w:pPr>
       <w:pStyle w:val="Footer"/>
@@ -5393,7 +5154,7 @@
         <w:noProof/>
         <w:sz w:val="18"/>
       </w:rPr>
-      <w:t>1</w:t>
+      <w:t>3</w:t>
     </w:r>
     <w:r>
       <w:rPr>
@@ -5411,46 +5172,16 @@
       </w:rPr>
       <w:t xml:space="preserve"> of </w:t>
     </w:r>
-    <w:r>
-      <w:rPr>
-        <w:rFonts w:ascii="Arial" w:hAnsi="Arial" w:cs="Arial"/>
-        <w:noProof/>
-        <w:sz w:val="18"/>
-      </w:rPr>
-      <w:fldChar w:fldCharType="begin"/>
-    </w:r>
-    <w:r>
-      <w:rPr>
-        <w:rFonts w:ascii="Arial" w:hAnsi="Arial" w:cs="Arial"/>
-        <w:noProof/>
-        <w:sz w:val="18"/>
-      </w:rPr>
-      <w:instrText xml:space="preserve"> NUMPAGES   \* MERGEFORMAT </w:instrText>
-    </w:r>
-    <w:r>
-      <w:rPr>
-        <w:rFonts w:ascii="Arial" w:hAnsi="Arial" w:cs="Arial"/>
-        <w:noProof/>
-        <w:sz w:val="18"/>
-      </w:rPr>
-      <w:fldChar w:fldCharType="separate"/>
-    </w:r>
-    <w:r>
-      <w:rPr>
-        <w:rFonts w:ascii="Arial" w:hAnsi="Arial" w:cs="Arial"/>
-        <w:noProof/>
-        <w:sz w:val="18"/>
-      </w:rPr>
-      <w:t>4</w:t>
-    </w:r>
-    <w:r>
-      <w:rPr>
-        <w:rFonts w:ascii="Arial" w:hAnsi="Arial" w:cs="Arial"/>
-        <w:noProof/>
-        <w:sz w:val="18"/>
-      </w:rPr>
-      <w:fldChar w:fldCharType="end"/>
-    </w:r>
+    <w:fldSimple w:instr=" NUMPAGES   \* MERGEFORMAT ">
+      <w:r>
+        <w:rPr>
+          <w:rFonts w:ascii="Arial" w:hAnsi="Arial" w:cs="Arial"/>
+          <w:noProof/>
+          <w:sz w:val="18"/>
+        </w:rPr>
+        <w:t>4</w:t>
+      </w:r>
+    </w:fldSimple>
   </w:p>
   <w:p>
     <w:pPr>
@@ -5484,7 +5215,7 @@
 </file>
 
 <file path=word/footnotes.xml><?xml version="1.0" encoding="utf-8"?>
-<w:footnotes xmlns:wpc="http://schemas.microsoft.com/office/word/2010/wordprocessingCanvas" xmlns:mc="http://schemas.openxmlformats.org/markup-compatibility/2006" xmlns:o="urn:schemas-microsoft-com:office:office" xmlns:r="http://schemas.openxmlformats.org/officeDocument/2006/relationships" xmlns:m="http://schemas.openxmlformats.org/officeDocument/2006/math" xmlns:v="urn:schemas-microsoft-com:vml" xmlns:wp14="http://schemas.microsoft.com/office/word/2010/wordprocessingDrawing" xmlns:wp="http://schemas.openxmlformats.org/drawingml/2006/wordprocessingDrawing" xmlns:w10="urn:schemas-microsoft-com:office:word" xmlns:w="http://schemas.openxmlformats.org/wordprocessingml/2006/main" xmlns:w14="http://schemas.microsoft.com/office/word/2010/wordml" xmlns:wpg="http://schemas.microsoft.com/office/word/2010/wordprocessingGroup" xmlns:wpi="http://schemas.microsoft.com/office/word/2010/wordprocessingInk" xmlns:wne="http://schemas.microsoft.com/office/word/2006/wordml" xmlns:wps="http://schemas.microsoft.com/office/word/2010/wordprocessingShape" mc:Ignorable="w14 wp14">
+<w:footnotes xmlns:ve="http://schemas.openxmlformats.org/markup-compatibility/2006" xmlns:o="urn:schemas-microsoft-com:office:office" xmlns:r="http://schemas.openxmlformats.org/officeDocument/2006/relationships" xmlns:m="http://schemas.openxmlformats.org/officeDocument/2006/math" xmlns:v="urn:schemas-microsoft-com:vml" xmlns:wp="http://schemas.openxmlformats.org/drawingml/2006/wordprocessingDrawing" xmlns:w10="urn:schemas-microsoft-com:office:word" xmlns:w="http://schemas.openxmlformats.org/wordprocessingml/2006/main" xmlns:wne="http://schemas.microsoft.com/office/word/2006/wordml">
   <w:footnote w:type="separator" w:id="-1">
     <w:p>
       <w:pPr>
@@ -5509,7 +5240,7 @@
 </file>
 
 <file path=word/numbering.xml><?xml version="1.0" encoding="utf-8"?>
-<w:numbering xmlns:wpc="http://schemas.microsoft.com/office/word/2010/wordprocessingCanvas" xmlns:mc="http://schemas.openxmlformats.org/markup-compatibility/2006" xmlns:o="urn:schemas-microsoft-com:office:office" xmlns:r="http://schemas.openxmlformats.org/officeDocument/2006/relationships" xmlns:m="http://schemas.openxmlformats.org/officeDocument/2006/math" xmlns:v="urn:schemas-microsoft-com:vml" xmlns:wp14="http://schemas.microsoft.com/office/word/2010/wordprocessingDrawing" xmlns:wp="http://schemas.openxmlformats.org/drawingml/2006/wordprocessingDrawing" xmlns:w10="urn:schemas-microsoft-com:office:word" xmlns:w="http://schemas.openxmlformats.org/wordprocessingml/2006/main" xmlns:w14="http://schemas.microsoft.com/office/word/2010/wordml" xmlns:wpg="http://schemas.microsoft.com/office/word/2010/wordprocessingGroup" xmlns:wpi="http://schemas.microsoft.com/office/word/2010/wordprocessingInk" xmlns:wne="http://schemas.microsoft.com/office/word/2006/wordml" xmlns:wps="http://schemas.microsoft.com/office/word/2010/wordprocessingShape" mc:Ignorable="w14 wp14">
+<w:numbering xmlns:ve="http://schemas.openxmlformats.org/markup-compatibility/2006" xmlns:o="urn:schemas-microsoft-com:office:office" xmlns:r="http://schemas.openxmlformats.org/officeDocument/2006/relationships" xmlns:m="http://schemas.openxmlformats.org/officeDocument/2006/math" xmlns:v="urn:schemas-microsoft-com:vml" xmlns:wp="http://schemas.openxmlformats.org/drawingml/2006/wordprocessingDrawing" xmlns:w10="urn:schemas-microsoft-com:office:word" xmlns:w="http://schemas.openxmlformats.org/wordprocessingml/2006/main" xmlns:wne="http://schemas.microsoft.com/office/word/2006/wordml">
   <w:abstractNum w:abstractNumId="0">
     <w:nsid w:val="FFFFFF7C"/>
     <w:multiLevelType w:val="singleLevel"/>
@@ -6451,7 +6182,7 @@
 </file>
 
 <file path=word/styles.xml><?xml version="1.0" encoding="utf-8"?>
-<w:styles xmlns:mc="http://schemas.openxmlformats.org/markup-compatibility/2006" xmlns:r="http://schemas.openxmlformats.org/officeDocument/2006/relationships" xmlns:w="http://schemas.openxmlformats.org/wordprocessingml/2006/main" xmlns:w14="http://schemas.microsoft.com/office/word/2010/wordml" mc:Ignorable="w14">
+<w:styles xmlns:r="http://schemas.openxmlformats.org/officeDocument/2006/relationships" xmlns:w="http://schemas.openxmlformats.org/wordprocessingml/2006/main">
   <w:docDefaults>
     <w:rPrDefault>
       <w:rPr>
@@ -6636,6 +6367,7 @@
   <w:style w:type="character" w:default="1" w:styleId="DefaultParagraphFont">
     <w:name w:val="Default Paragraph Font"/>
     <w:uiPriority w:val="1"/>
+    <w:semiHidden/>
     <w:unhideWhenUsed/>
   </w:style>
   <w:style w:type="table" w:default="1" w:styleId="TableNormal">
@@ -6643,6 +6375,7 @@
     <w:uiPriority w:val="99"/>
     <w:semiHidden/>
     <w:unhideWhenUsed/>
+    <w:qFormat/>
     <w:tblPr>
       <w:tblInd w:w="0" w:type="dxa"/>
       <w:tblCellMar>

</xml_diff>

<commit_message>
Just a misc addition. More things are in the back of my head and the Construction Instructions v1.docx has more updates. So does the Manufacturing QA.txt. Nothing important enough that I remember them though.
</commit_message>
<xml_diff>
--- a/ChaprSVN/Manufacturing/Construction Instructions v1.docx
+++ b/ChaprSVN/Manufacturing/Construction Instructions v1.docx
@@ -49,10 +49,10 @@
                           </pic:cNvPicPr>
                         </pic:nvPicPr>
                         <pic:blipFill>
-                          <a:blip r:embed="rId7" cstate="print">
+                          <a:blip r:embed="rId8" cstate="print">
                             <a:extLst>
                               <a:ext uri="{28A0092B-C50C-407E-A947-70E740481C1C}">
-                                <a14:useLocalDpi xmlns:a14="http://schemas.microsoft.com/office/drawing/2010/main" xmlns:wps="http://schemas.microsoft.com/office/word/2010/wordprocessingShape" xmlns:wpi="http://schemas.microsoft.com/office/word/2010/wordprocessingInk" xmlns:wpg="http://schemas.microsoft.com/office/word/2010/wordprocessingGroup" xmlns:w14="http://schemas.microsoft.com/office/word/2010/wordml" xmlns:w="http://schemas.openxmlformats.org/wordprocessingml/2006/main" xmlns:w10="urn:schemas-microsoft-com:office:word" xmlns:wp14="http://schemas.microsoft.com/office/word/2010/wordprocessingDrawing" xmlns:v="urn:schemas-microsoft-com:vml" xmlns:o="urn:schemas-microsoft-com:office:office" xmlns:mc="http://schemas.openxmlformats.org/markup-compatibility/2006" xmlns:wpc="http://schemas.microsoft.com/office/word/2010/wordprocessingCanvas" xmlns="" val="0"/>
+                                <a14:useLocalDpi xmlns="" xmlns:wpc="http://schemas.microsoft.com/office/word/2010/wordprocessingCanvas" xmlns:mc="http://schemas.openxmlformats.org/markup-compatibility/2006" xmlns:o="urn:schemas-microsoft-com:office:office" xmlns:v="urn:schemas-microsoft-com:vml" xmlns:wp14="http://schemas.microsoft.com/office/word/2010/wordprocessingDrawing" xmlns:w10="urn:schemas-microsoft-com:office:word" xmlns:w="http://schemas.openxmlformats.org/wordprocessingml/2006/main" xmlns:w14="http://schemas.microsoft.com/office/word/2010/wordml" xmlns:wpg="http://schemas.microsoft.com/office/word/2010/wordprocessingGroup" xmlns:wpi="http://schemas.microsoft.com/office/word/2010/wordprocessingInk" xmlns:wps="http://schemas.microsoft.com/office/word/2010/wordprocessingShape" xmlns:a14="http://schemas.microsoft.com/office/drawing/2010/main" val="0"/>
                               </a:ext>
                             </a:extLst>
                           </a:blip>
@@ -722,10 +722,10 @@
                     </pic:cNvPicPr>
                   </pic:nvPicPr>
                   <pic:blipFill>
-                    <a:blip r:embed="rId8" r:link="rId9" cstate="print">
+                    <a:blip r:embed="rId9" r:link="rId10" cstate="print">
                       <a:extLst>
                         <a:ext uri="{28A0092B-C50C-407E-A947-70E740481C1C}">
-                          <a14:useLocalDpi xmlns:a14="http://schemas.microsoft.com/office/drawing/2010/main" xmlns:wps="http://schemas.microsoft.com/office/word/2010/wordprocessingShape" xmlns:wpi="http://schemas.microsoft.com/office/word/2010/wordprocessingInk" xmlns:wpg="http://schemas.microsoft.com/office/word/2010/wordprocessingGroup" xmlns:w14="http://schemas.microsoft.com/office/word/2010/wordml" xmlns:w="http://schemas.openxmlformats.org/wordprocessingml/2006/main" xmlns:w10="urn:schemas-microsoft-com:office:word" xmlns:wp14="http://schemas.microsoft.com/office/word/2010/wordprocessingDrawing" xmlns:v="urn:schemas-microsoft-com:vml" xmlns:o="urn:schemas-microsoft-com:office:office" xmlns:mc="http://schemas.openxmlformats.org/markup-compatibility/2006" xmlns:wpc="http://schemas.microsoft.com/office/word/2010/wordprocessingCanvas" xmlns="" val="0"/>
+                          <a14:useLocalDpi xmlns="" xmlns:wpc="http://schemas.microsoft.com/office/word/2010/wordprocessingCanvas" xmlns:mc="http://schemas.openxmlformats.org/markup-compatibility/2006" xmlns:o="urn:schemas-microsoft-com:office:office" xmlns:v="urn:schemas-microsoft-com:vml" xmlns:wp14="http://schemas.microsoft.com/office/word/2010/wordprocessingDrawing" xmlns:w10="urn:schemas-microsoft-com:office:word" xmlns:w="http://schemas.openxmlformats.org/wordprocessingml/2006/main" xmlns:w14="http://schemas.microsoft.com/office/word/2010/wordml" xmlns:wpg="http://schemas.microsoft.com/office/word/2010/wordprocessingGroup" xmlns:wpi="http://schemas.microsoft.com/office/word/2010/wordprocessingInk" xmlns:wps="http://schemas.microsoft.com/office/word/2010/wordprocessingShape" xmlns:a14="http://schemas.microsoft.com/office/drawing/2010/main" val="0"/>
                         </a:ext>
                       </a:extLst>
                     </a:blip>
@@ -1100,10 +1100,10 @@
                     </pic:cNvPicPr>
                   </pic:nvPicPr>
                   <pic:blipFill>
-                    <a:blip r:embed="rId10" r:link="rId11" cstate="print">
+                    <a:blip r:embed="rId11" r:link="rId12" cstate="print">
                       <a:extLst>
                         <a:ext uri="{28A0092B-C50C-407E-A947-70E740481C1C}">
-                          <a14:useLocalDpi xmlns:a14="http://schemas.microsoft.com/office/drawing/2010/main" xmlns:wps="http://schemas.microsoft.com/office/word/2010/wordprocessingShape" xmlns:wpi="http://schemas.microsoft.com/office/word/2010/wordprocessingInk" xmlns:wpg="http://schemas.microsoft.com/office/word/2010/wordprocessingGroup" xmlns:w14="http://schemas.microsoft.com/office/word/2010/wordml" xmlns:w="http://schemas.openxmlformats.org/wordprocessingml/2006/main" xmlns:w10="urn:schemas-microsoft-com:office:word" xmlns:wp14="http://schemas.microsoft.com/office/word/2010/wordprocessingDrawing" xmlns:v="urn:schemas-microsoft-com:vml" xmlns:o="urn:schemas-microsoft-com:office:office" xmlns:mc="http://schemas.openxmlformats.org/markup-compatibility/2006" xmlns:wpc="http://schemas.microsoft.com/office/word/2010/wordprocessingCanvas" xmlns="" val="0"/>
+                          <a14:useLocalDpi xmlns="" xmlns:wpc="http://schemas.microsoft.com/office/word/2010/wordprocessingCanvas" xmlns:mc="http://schemas.openxmlformats.org/markup-compatibility/2006" xmlns:o="urn:schemas-microsoft-com:office:office" xmlns:v="urn:schemas-microsoft-com:vml" xmlns:wp14="http://schemas.microsoft.com/office/word/2010/wordprocessingDrawing" xmlns:w10="urn:schemas-microsoft-com:office:word" xmlns:w="http://schemas.openxmlformats.org/wordprocessingml/2006/main" xmlns:w14="http://schemas.microsoft.com/office/word/2010/wordml" xmlns:wpg="http://schemas.microsoft.com/office/word/2010/wordprocessingGroup" xmlns:wpi="http://schemas.microsoft.com/office/word/2010/wordprocessingInk" xmlns:wps="http://schemas.microsoft.com/office/word/2010/wordprocessingShape" xmlns:a14="http://schemas.microsoft.com/office/drawing/2010/main" val="0"/>
                         </a:ext>
                       </a:extLst>
                     </a:blip>
@@ -1217,10 +1217,10 @@
                           </pic:cNvPicPr>
                         </pic:nvPicPr>
                         <pic:blipFill>
-                          <a:blip r:embed="rId12" cstate="print">
+                          <a:blip r:embed="rId13" cstate="print">
                             <a:extLst>
                               <a:ext uri="{28A0092B-C50C-407E-A947-70E740481C1C}">
-                                <a14:useLocalDpi xmlns:a14="http://schemas.microsoft.com/office/drawing/2010/main" xmlns:wps="http://schemas.microsoft.com/office/word/2010/wordprocessingShape" xmlns:wpi="http://schemas.microsoft.com/office/word/2010/wordprocessingInk" xmlns:wpg="http://schemas.microsoft.com/office/word/2010/wordprocessingGroup" xmlns:w14="http://schemas.microsoft.com/office/word/2010/wordml" xmlns:w="http://schemas.openxmlformats.org/wordprocessingml/2006/main" xmlns:w10="urn:schemas-microsoft-com:office:word" xmlns:wp14="http://schemas.microsoft.com/office/word/2010/wordprocessingDrawing" xmlns:v="urn:schemas-microsoft-com:vml" xmlns:o="urn:schemas-microsoft-com:office:office" xmlns:mc="http://schemas.openxmlformats.org/markup-compatibility/2006" xmlns:wpc="http://schemas.microsoft.com/office/word/2010/wordprocessingCanvas" xmlns="" val="0"/>
+                                <a14:useLocalDpi xmlns="" xmlns:wpc="http://schemas.microsoft.com/office/word/2010/wordprocessingCanvas" xmlns:mc="http://schemas.openxmlformats.org/markup-compatibility/2006" xmlns:o="urn:schemas-microsoft-com:office:office" xmlns:v="urn:schemas-microsoft-com:vml" xmlns:wp14="http://schemas.microsoft.com/office/word/2010/wordprocessingDrawing" xmlns:w10="urn:schemas-microsoft-com:office:word" xmlns:w="http://schemas.openxmlformats.org/wordprocessingml/2006/main" xmlns:w14="http://schemas.microsoft.com/office/word/2010/wordml" xmlns:wpg="http://schemas.microsoft.com/office/word/2010/wordprocessingGroup" xmlns:wpi="http://schemas.microsoft.com/office/word/2010/wordprocessingInk" xmlns:wps="http://schemas.microsoft.com/office/word/2010/wordprocessingShape" xmlns:a14="http://schemas.microsoft.com/office/drawing/2010/main" val="0"/>
                               </a:ext>
                             </a:extLst>
                           </a:blip>
@@ -1469,7 +1469,7 @@
                     <o:lock v:ext="edit" aspectratio="t"/>
                   </v:shapetype>
                   <v:shape id="Picture 9" o:spid="_x0000_s1027" type="#_x0000_t75" alt="http://www.circuitstoday.com/wp-content/uploads/2013/10/Zener-Diode.jpg" style="position:absolute;width:9064;height:9064;rotation:2963349fd;visibility:visible" o:gfxdata="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">
-                    <v:imagedata r:id="rId13" o:title="Zener-Diode"/>
+                    <v:imagedata r:id="rId14" o:title="Zener-Diode"/>
                     <v:path arrowok="t"/>
                   </v:shape>
                   <v:shapetype id="_x0000_t202" coordsize="21600,21600" o:spt="202" path="m,l,21600r21600,l21600,xe">
@@ -1572,7 +1572,7 @@
         <w:pict>
           <v:group id="Group 16" o:spid="_x0000_s1030" style="position:absolute;left:0;text-align:left;margin-left:438.85pt;margin-top:27.95pt;width:66.75pt;height:66.75pt;z-index:251655680" coordorigin="10199,11680" coordsize="1335,1335" o:gfxdata="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">
             <v:shape id="Picture 17" o:spid="_x0000_s1031" type="#_x0000_t75" alt="http://www.tandyonline.co.uk/media/catalog/product/cache/1/image/9df78eab33525d08d6e5fb8d27136e95/b/c/bc635-transistor.png" style="position:absolute;left:10199;top:11680;width:1335;height:1335;visibility:visible" o:gfxdata="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">
-              <v:imagedata r:id="rId14" o:title="bc635-transistor"/>
+              <v:imagedata r:id="rId15" o:title="bc635-transistor"/>
             </v:shape>
             <v:rect id="Rectangle 18" o:spid="_x0000_s1032" style="position:absolute;left:11090;top:11782;width:309;height:299;rotation:2832524fd;visibility:visible" o:gfxdata="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" fillcolor="black">
               <v:textbox inset="0,0,0,0">
@@ -1623,7 +1623,7 @@
         <w:pict>
           <v:group id="Group 15" o:spid="_x0000_s1033" style="position:absolute;left:0;text-align:left;margin-left:473.95pt;margin-top:30.35pt;width:66.75pt;height:66.75pt;z-index:251654656" coordorigin="10199,11680" coordsize="1335,1335" o:gfxdata="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">
             <v:shape id="Picture 13" o:spid="_x0000_s1034" type="#_x0000_t75" alt="http://www.tandyonline.co.uk/media/catalog/product/cache/1/image/9df78eab33525d08d6e5fb8d27136e95/b/c/bc635-transistor.png" style="position:absolute;left:10199;top:11680;width:1335;height:1335;visibility:visible" o:gfxdata="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">
-              <v:imagedata r:id="rId14" o:title="bc635-transistor"/>
+              <v:imagedata r:id="rId15" o:title="bc635-transistor"/>
             </v:shape>
             <v:rect id="Rectangle 14" o:spid="_x0000_s1035" style="position:absolute;left:11090;top:11782;width:309;height:299;rotation:2832524fd;visibility:visible" o:gfxdata="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" fillcolor="black">
               <v:textbox inset="0,0,0,0">
@@ -1994,11 +1994,11 @@
               <w:pict>
                 <v:group id="Group 28" o:spid="_x0000_s1048" style="position:absolute;left:0;text-align:left;margin-left:421.65pt;margin-top:11.45pt;width:116.05pt;height:154.2pt;z-index:251672064;mso-position-horizontal-relative:text;mso-position-vertical-relative:text" coordsize="14739,19584" o:gfxdata="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">
                   <v:shape id="Picture 25" o:spid="_x0000_s1050" type="#_x0000_t75" alt="http://www.codingcolor.com/wp-content/uploads/2010/11/setUpProMini_breakaway.jpg" style="position:absolute;width:14739;height:19584;visibility:visible" o:gfxdata="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">
-                    <v:imagedata r:id="rId15" o:title="setUpProMini_breakaway" cropleft="11488f" cropright="14661f"/>
+                    <v:imagedata r:id="rId16" o:title="setUpProMini_breakaway" cropleft="11488f" cropright="14661f"/>
                     <v:path arrowok="t"/>
                   </v:shape>
                   <v:shape id="Picture 24" o:spid="_x0000_s1049" type="#_x0000_t75" alt="https://dlnmh9ip6v2uc.cloudfront.net/images/products/1/1/1/1/4/11114-02.jpg" style="position:absolute;left:3821;top:3821;width:7097;height:11737;visibility:visible" o:gfxdata="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">
-                    <v:imagedata r:id="rId16" o:title="11114-02" cropleft="12564f" cropright="13243f" chromakey="white"/>
+                    <v:imagedata r:id="rId17" o:title="11114-02" cropleft="12564f" cropright="13243f" chromakey="white"/>
                     <v:path arrowok="t"/>
                   </v:shape>
                 </v:group>
@@ -2609,7 +2609,7 @@
               <w:pict>
                 <v:group id="Group 42" o:spid="_x0000_s1036" style="position:absolute;left:0;text-align:left;margin-left:383.5pt;margin-top:16.45pt;width:132.85pt;height:91.9pt;z-index:251685376;mso-position-horizontal-relative:text;mso-position-vertical-relative:text" coordsize="16870,11668" o:gfxdata="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">
                   <v:shape id="Picture 38" o:spid="_x0000_s1037" type="#_x0000_t75" alt="http://apple.clickandbuild.com/cnb/shop/ftdichip?imageID=225&amp;op=imgLib-viewImage" style="position:absolute;top:4094;width:10918;height:7574;flip:x;visibility:visible" o:gfxdata="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">
-                    <v:imagedata r:id="rId17" o:title="ftdichip?imageID=225&amp;op=imgLib-viewImage"/>
+                    <v:imagedata r:id="rId18" o:title="ftdichip?imageID=225&amp;op=imgLib-viewImage"/>
                     <v:path arrowok="t"/>
                   </v:shape>
                   <v:shape id="Text Box 2" o:spid="_x0000_s1038" type="#_x0000_t202" style="position:absolute;left:9485;width:7385;height:2978;visibility:visible" o:gfxdata="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" filled="f" stroked="f">
@@ -2903,7 +2903,7 @@
                     <pic:cNvPicPr/>
                   </pic:nvPicPr>
                   <pic:blipFill>
-                    <a:blip r:embed="rId18" cstate="print">
+                    <a:blip r:embed="rId19" cstate="print">
                       <a:clrChange>
                         <a:clrFrom>
                           <a:srgbClr val="FFFFFF"/>
@@ -2923,7 +2923,7 @@
                       </a:duotone>
                       <a:extLst>
                         <a:ext uri="{28A0092B-C50C-407E-A947-70E740481C1C}">
-                          <a14:useLocalDpi xmlns:a14="http://schemas.microsoft.com/office/drawing/2010/main" xmlns:wps="http://schemas.microsoft.com/office/word/2010/wordprocessingShape" xmlns:wpi="http://schemas.microsoft.com/office/word/2010/wordprocessingInk" xmlns:wpg="http://schemas.microsoft.com/office/word/2010/wordprocessingGroup" xmlns:w14="http://schemas.microsoft.com/office/word/2010/wordml" xmlns:w="http://schemas.openxmlformats.org/wordprocessingml/2006/main" xmlns:w10="urn:schemas-microsoft-com:office:word" xmlns:wp14="http://schemas.microsoft.com/office/word/2010/wordprocessingDrawing" xmlns:v="urn:schemas-microsoft-com:vml" xmlns:o="urn:schemas-microsoft-com:office:office" xmlns:mc="http://schemas.openxmlformats.org/markup-compatibility/2006" xmlns:wpc="http://schemas.microsoft.com/office/word/2010/wordprocessingCanvas" xmlns="" val="0"/>
+                          <a14:useLocalDpi xmlns="" xmlns:wpc="http://schemas.microsoft.com/office/word/2010/wordprocessingCanvas" xmlns:mc="http://schemas.openxmlformats.org/markup-compatibility/2006" xmlns:o="urn:schemas-microsoft-com:office:office" xmlns:v="urn:schemas-microsoft-com:vml" xmlns:wp14="http://schemas.microsoft.com/office/word/2010/wordprocessingDrawing" xmlns:w10="urn:schemas-microsoft-com:office:word" xmlns:w="http://schemas.openxmlformats.org/wordprocessingml/2006/main" xmlns:w14="http://schemas.microsoft.com/office/word/2010/wordml" xmlns:wpg="http://schemas.microsoft.com/office/word/2010/wordprocessingGroup" xmlns:wpi="http://schemas.microsoft.com/office/word/2010/wordprocessingInk" xmlns:wps="http://schemas.microsoft.com/office/word/2010/wordprocessingShape" xmlns:a14="http://schemas.microsoft.com/office/drawing/2010/main" val="0"/>
                         </a:ext>
                       </a:extLst>
                     </a:blip>
@@ -2974,7 +2974,7 @@
                     <pic:cNvPicPr/>
                   </pic:nvPicPr>
                   <pic:blipFill>
-                    <a:blip r:embed="rId18" cstate="print">
+                    <a:blip r:embed="rId19" cstate="print">
                       <a:clrChange>
                         <a:clrFrom>
                           <a:srgbClr val="FFFFFF"/>
@@ -2987,7 +2987,7 @@
                       </a:clrChange>
                       <a:extLst>
                         <a:ext uri="{28A0092B-C50C-407E-A947-70E740481C1C}">
-                          <a14:useLocalDpi xmlns:a14="http://schemas.microsoft.com/office/drawing/2010/main" xmlns:wps="http://schemas.microsoft.com/office/word/2010/wordprocessingShape" xmlns:wpi="http://schemas.microsoft.com/office/word/2010/wordprocessingInk" xmlns:wpg="http://schemas.microsoft.com/office/word/2010/wordprocessingGroup" xmlns:w14="http://schemas.microsoft.com/office/word/2010/wordml" xmlns:w="http://schemas.openxmlformats.org/wordprocessingml/2006/main" xmlns:w10="urn:schemas-microsoft-com:office:word" xmlns:wp14="http://schemas.microsoft.com/office/word/2010/wordprocessingDrawing" xmlns:v="urn:schemas-microsoft-com:vml" xmlns:o="urn:schemas-microsoft-com:office:office" xmlns:mc="http://schemas.openxmlformats.org/markup-compatibility/2006" xmlns:wpc="http://schemas.microsoft.com/office/word/2010/wordprocessingCanvas" xmlns="" val="0"/>
+                          <a14:useLocalDpi xmlns="" xmlns:wpc="http://schemas.microsoft.com/office/word/2010/wordprocessingCanvas" xmlns:mc="http://schemas.openxmlformats.org/markup-compatibility/2006" xmlns:o="urn:schemas-microsoft-com:office:office" xmlns:v="urn:schemas-microsoft-com:vml" xmlns:wp14="http://schemas.microsoft.com/office/word/2010/wordprocessingDrawing" xmlns:w10="urn:schemas-microsoft-com:office:word" xmlns:w="http://schemas.openxmlformats.org/wordprocessingml/2006/main" xmlns:w14="http://schemas.microsoft.com/office/word/2010/wordml" xmlns:wpg="http://schemas.microsoft.com/office/word/2010/wordprocessingGroup" xmlns:wpi="http://schemas.microsoft.com/office/word/2010/wordprocessingInk" xmlns:wps="http://schemas.microsoft.com/office/word/2010/wordprocessingShape" xmlns:a14="http://schemas.microsoft.com/office/drawing/2010/main" val="0"/>
                         </a:ext>
                       </a:extLst>
                     </a:blip>
@@ -3207,7 +3207,7 @@
         <w:pict>
           <v:group id="Group 37" o:spid="_x0000_s1040" style="position:absolute;left:0;text-align:left;margin-left:479.3pt;margin-top:16.4pt;width:101.2pt;height:85.45pt;z-index:251678208;mso-position-horizontal-relative:text;mso-position-vertical-relative:text" coordsize="12850,10849" o:gfxdata="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">
             <v:shape id="Picture 32" o:spid="_x0000_s1041" type="#_x0000_t75" style="position:absolute;top:2251;width:6073;height:8598;visibility:visible" o:gfxdata="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">
-              <v:imagedata r:id="rId19" o:title=""/>
+              <v:imagedata r:id="rId20" o:title=""/>
               <v:path arrowok="t"/>
             </v:shape>
             <v:shape id="Text Box 2" o:spid="_x0000_s1042" type="#_x0000_t202" style="position:absolute;left:5459;width:7391;height:2984;visibility:visible" o:gfxdata="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" filled="f" stroked="f">
@@ -3261,7 +3261,7 @@
         <w:pict>
           <v:group id="Group 36" o:spid="_x0000_s1044" style="position:absolute;margin-left:479.3pt;margin-top:16.45pt;width:60.7pt;height:108.1pt;z-index:251681280" coordsize="7710,13734" o:gfxdata="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">
             <v:shape id="Picture 31" o:spid="_x0000_s1045" type="#_x0000_t75" style="position:absolute;width:7710;height:8598;visibility:visible" o:gfxdata="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">
-              <v:imagedata r:id="rId20" o:title="" chromakey="white"/>
+              <v:imagedata r:id="rId21" o:title="" chromakey="white"/>
               <v:path arrowok="t"/>
             </v:shape>
             <v:shape id="Text Box 2" o:spid="_x0000_s1046" type="#_x0000_t202" style="position:absolute;top:12146;width:7391;height:1588;visibility:visible" o:gfxdata="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" stroked="f">
@@ -4036,10 +4036,7 @@
               <w:pStyle w:val="Item"/>
             </w:pPr>
             <w:r>
-              <w:t>Label the bottom half of the case in Sharpie</w:t>
-            </w:r>
-            <w:r>
-              <w:t xml:space="preserve"> </w:t>
+              <w:t xml:space="preserve">Label the bottom half of the case in Sharpie </w:t>
             </w:r>
           </w:p>
         </w:tc>
@@ -4082,6 +4079,9 @@
             <w:r>
               <w:t>Plug in the battery and make sure nothing happens.</w:t>
             </w:r>
+            <w:r>
+              <w:t xml:space="preserve"> Then take out the battery.</w:t>
+            </w:r>
           </w:p>
         </w:tc>
       </w:tr>
@@ -4268,6 +4268,55 @@
               </w:rPr>
             </w:pPr>
             <w:r>
+              <w:rPr>
+                <w:szCs w:val="26"/>
+              </w:rPr>
+              <w:t>Use remote start to start the testing program</w:t>
+            </w:r>
+          </w:p>
+        </w:tc>
+      </w:tr>
+      <w:tr>
+        <w:tc>
+          <w:tcPr>
+            <w:tcW w:w="486" w:type="dxa"/>
+            <w:shd w:val="clear" w:color="auto" w:fill="auto"/>
+          </w:tcPr>
+          <w:p>
+            <w:pPr>
+              <w:autoSpaceDE w:val="0"/>
+              <w:autoSpaceDN w:val="0"/>
+              <w:adjustRightInd w:val="0"/>
+              <w:spacing w:after="0" w:line="240" w:lineRule="auto"/>
+              <w:rPr>
+                <w:rFonts w:ascii="Wingdings" w:hAnsi="Wingdings" w:cs="Wingdings"/>
+                <w:sz w:val="26"/>
+                <w:szCs w:val="26"/>
+              </w:rPr>
+            </w:pPr>
+            <w:r>
+              <w:rPr>
+                <w:rFonts w:ascii="Wingdings" w:hAnsi="Wingdings" w:cs="Wingdings"/>
+                <w:sz w:val="26"/>
+                <w:szCs w:val="26"/>
+              </w:rPr>
+              <w:t></w:t>
+            </w:r>
+          </w:p>
+        </w:tc>
+        <w:tc>
+          <w:tcPr>
+            <w:tcW w:w="8622" w:type="dxa"/>
+            <w:shd w:val="clear" w:color="auto" w:fill="auto"/>
+          </w:tcPr>
+          <w:p>
+            <w:pPr>
+              <w:pStyle w:val="Item"/>
+              <w:rPr>
+                <w:szCs w:val="26"/>
+              </w:rPr>
+            </w:pPr>
+            <w:r>
               <w:t>Check action button, basic responses and kill switch</w:t>
             </w:r>
           </w:p>
@@ -4357,7 +4406,13 @@
               <w:pStyle w:val="Item"/>
             </w:pPr>
             <w:r>
-              <w:t>Turn on the ChapR and connect it to a different brick with a USB  cable</w:t>
+              <w:t>Turn on the ChapR and connect it to</w:t>
+            </w:r>
+            <w:r>
+              <w:t xml:space="preserve"> a different brick with a USB </w:t>
+            </w:r>
+            <w:r>
+              <w:t>cable</w:t>
             </w:r>
           </w:p>
         </w:tc>
@@ -5048,7 +5103,7 @@
     </w:tbl>
     <w:p/>
     <w:sectPr>
-      <w:footerReference w:type="default" r:id="rId21"/>
+      <w:footerReference w:type="default" r:id="rId22"/>
       <w:pgSz w:w="12240" w:h="15840"/>
       <w:pgMar w:top="720" w:right="720" w:bottom="720" w:left="720" w:header="720" w:footer="720" w:gutter="0"/>
       <w:cols w:space="720"/>
@@ -5154,7 +5209,7 @@
         <w:noProof/>
         <w:sz w:val="18"/>
       </w:rPr>
-      <w:t>3</w:t>
+      <w:t>4</w:t>
     </w:r>
     <w:r>
       <w:rPr>
@@ -7214,4 +7269,16 @@
   <a:objectDefaults/>
   <a:extraClrSchemeLst/>
 </a:theme>
+</file>
+
+<file path=customXml/item1.xml><?xml version="1.0" encoding="utf-8"?>
+<b:Sources xmlns:b="http://schemas.openxmlformats.org/officeDocument/2006/bibliography" xmlns="http://schemas.openxmlformats.org/officeDocument/2006/bibliography" SelectedStyle="\APA.XSL" StyleName="APA Fifth Edition"/>
+</file>
+
+<file path=customXml/itemProps1.xml><?xml version="1.0" encoding="utf-8"?>
+<ds:datastoreItem xmlns:ds="http://schemas.openxmlformats.org/officeDocument/2006/customXml" ds:itemID="{64CE51E1-7BFE-44F1-858E-1C9872EA3991}">
+  <ds:schemaRefs>
+    <ds:schemaRef ds:uri="http://schemas.openxmlformats.org/officeDocument/2006/bibliography"/>
+  </ds:schemaRefs>
+</ds:datastoreItem>
 </file>
</xml_diff>

<commit_message>
I updated the Construction Instructions v1.docx, added a Support Log.txt to keep track of all the times we deal with customer support, and added some pictures.
</commit_message>
<xml_diff>
--- a/ChaprSVN/Manufacturing/Construction Instructions v1.docx
+++ b/ChaprSVN/Manufacturing/Construction Instructions v1.docx
@@ -8,13 +8,16 @@
         <w:tblLook w:val="04A0"/>
       </w:tblPr>
       <w:tblGrid>
-        <w:gridCol w:w="3618"/>
-        <w:gridCol w:w="7290"/>
+        <w:gridCol w:w="2610"/>
+        <w:gridCol w:w="5256"/>
       </w:tblGrid>
       <w:tr>
-        <w:tc>
-          <w:tcPr>
-            <w:tcW w:w="3618" w:type="dxa"/>
+        <w:trPr>
+          <w:trHeight w:val="1688"/>
+        </w:trPr>
+        <w:tc>
+          <w:tcPr>
+            <w:tcW w:w="2610" w:type="dxa"/>
             <w:shd w:val="clear" w:color="auto" w:fill="auto"/>
             <w:vAlign w:val="center"/>
           </w:tcPr>
@@ -32,9 +35,17 @@
                 <w:noProof/>
               </w:rPr>
               <w:drawing>
-                <wp:inline distT="0" distB="0" distL="0" distR="0">
-                  <wp:extent cx="2011680" cy="1153160"/>
-                  <wp:effectExtent l="0" t="0" r="7620" b="8890"/>
+                <wp:anchor distT="0" distB="0" distL="114300" distR="114300" simplePos="0" relativeHeight="251691520" behindDoc="0" locked="0" layoutInCell="1" allowOverlap="1">
+                  <wp:simplePos x="0" y="0"/>
+                  <wp:positionH relativeFrom="column">
+                    <wp:posOffset>-330200</wp:posOffset>
+                  </wp:positionH>
+                  <wp:positionV relativeFrom="paragraph">
+                    <wp:posOffset>17780</wp:posOffset>
+                  </wp:positionV>
+                  <wp:extent cx="1886585" cy="1083310"/>
+                  <wp:effectExtent l="0" t="0" r="0" b="0"/>
+                  <wp:wrapNone/>
                   <wp:docPr id="1" name="Picture 1" descr="v1"/>
                   <wp:cNvGraphicFramePr>
                     <a:graphicFrameLocks xmlns:a="http://schemas.openxmlformats.org/drawingml/2006/main" noChangeAspect="1"/>
@@ -49,14 +60,7 @@
                           </pic:cNvPicPr>
                         </pic:nvPicPr>
                         <pic:blipFill>
-                          <a:blip r:embed="rId8" cstate="print">
-                            <a:extLst>
-                              <a:ext uri="{28A0092B-C50C-407E-A947-70E740481C1C}">
-                                <a14:useLocalDpi xmlns="" xmlns:wpc="http://schemas.microsoft.com/office/word/2010/wordprocessingCanvas" xmlns:mc="http://schemas.openxmlformats.org/markup-compatibility/2006" xmlns:o="urn:schemas-microsoft-com:office:office" xmlns:v="urn:schemas-microsoft-com:vml" xmlns:wp14="http://schemas.microsoft.com/office/word/2010/wordprocessingDrawing" xmlns:w10="urn:schemas-microsoft-com:office:word" xmlns:w="http://schemas.openxmlformats.org/wordprocessingml/2006/main" xmlns:w14="http://schemas.microsoft.com/office/word/2010/wordml" xmlns:wpg="http://schemas.microsoft.com/office/word/2010/wordprocessingGroup" xmlns:wpi="http://schemas.microsoft.com/office/word/2010/wordprocessingInk" xmlns:wps="http://schemas.microsoft.com/office/word/2010/wordprocessingShape" xmlns:a14="http://schemas.microsoft.com/office/drawing/2010/main" val="0"/>
-                              </a:ext>
-                            </a:extLst>
-                          </a:blip>
-                          <a:srcRect/>
+                          <a:blip r:embed="rId8" cstate="print"/>
                           <a:stretch>
                             <a:fillRect/>
                           </a:stretch>
@@ -64,7 +68,7 @@
                         <pic:spPr bwMode="auto">
                           <a:xfrm>
                             <a:off x="0" y="0"/>
-                            <a:ext cx="2011680" cy="1153160"/>
+                            <a:ext cx="1886585" cy="1083310"/>
                           </a:xfrm>
                           <a:prstGeom prst="rect">
                             <a:avLst/>
@@ -77,14 +81,14 @@
                       </pic:pic>
                     </a:graphicData>
                   </a:graphic>
-                </wp:inline>
+                </wp:anchor>
               </w:drawing>
             </w:r>
           </w:p>
         </w:tc>
         <w:tc>
           <w:tcPr>
-            <w:tcW w:w="7290" w:type="dxa"/>
+            <w:tcW w:w="5256" w:type="dxa"/>
             <w:tcBorders>
               <w:top w:val="thinThickThinSmallGap" w:sz="24" w:space="0" w:color="auto"/>
               <w:bottom w:val="thinThickThinSmallGap" w:sz="24" w:space="0" w:color="auto"/>
@@ -100,6 +104,138 @@
                 <w:sz w:val="32"/>
               </w:rPr>
             </w:pPr>
+            <w:r>
+              <w:rPr>
+                <w:noProof/>
+              </w:rPr>
+              <w:pict>
+                <v:group id="_x0000_s1063" style="position:absolute;left:0;text-align:left;margin-left:205.7pt;margin-top:3.95pt;width:57.5pt;height:105.85pt;z-index:251699712;mso-position-horizontal-relative:text;mso-position-vertical-relative:text" coordorigin="3267,919" coordsize="1150,2117">
+                  <v:shapetype id="_x0000_t32" coordsize="21600,21600" o:spt="32" o:oned="t" path="m,l21600,21600e" filled="f">
+                    <v:path arrowok="t" fillok="f" o:connecttype="none"/>
+                    <o:lock v:ext="edit" shapetype="t"/>
+                  </v:shapetype>
+                  <v:shape id="_x0000_s1064" type="#_x0000_t32" style="position:absolute;left:3828;top:1214;width:0;height:1483" o:connectortype="straight">
+                    <v:stroke startarrow="block" endarrow="block"/>
+                  </v:shape>
+                  <v:shape id="_x0000_s1065" type="#_x0000_t32" style="position:absolute;left:3267;top:1934;width:1150;height:0" o:connectortype="straight">
+                    <v:stroke startarrow="block" endarrow="block"/>
+                  </v:shape>
+                  <v:shapetype id="_x0000_t202" coordsize="21600,21600" o:spt="202" path="m,l,21600r21600,l21600,xe">
+                    <v:stroke joinstyle="miter"/>
+                    <v:path gradientshapeok="t" o:connecttype="rect"/>
+                  </v:shapetype>
+                  <v:shape id="_x0000_s1066" type="#_x0000_t202" style="position:absolute;left:3601;top:919;width:435;height:427;mso-width-relative:margin;mso-height-relative:margin" filled="f" stroked="f">
+                    <v:textbox style="mso-next-textbox:#_x0000_s1066">
+                      <w:txbxContent>
+                        <w:p>
+                          <w:r>
+                            <w:t>N</w:t>
+                          </w:r>
+                        </w:p>
+                      </w:txbxContent>
+                    </v:textbox>
+                  </v:shape>
+                  <v:shape id="_x0000_s1067" type="#_x0000_t202" style="position:absolute;left:3601;top:2609;width:435;height:427;mso-width-relative:margin;mso-height-relative:margin" filled="f" stroked="f">
+                    <v:textbox style="mso-next-textbox:#_x0000_s1067">
+                      <w:txbxContent>
+                        <w:p>
+                          <w:r>
+                            <w:t>S</w:t>
+                          </w:r>
+                        </w:p>
+                      </w:txbxContent>
+                    </v:textbox>
+                  </v:shape>
+                </v:group>
+              </w:pict>
+            </w:r>
+            <w:r>
+              <w:rPr>
+                <w:noProof/>
+              </w:rPr>
+              <w:pict>
+                <v:group id="_x0000_s1062" style="position:absolute;left:0;text-align:left;margin-left:-3.15pt;margin-top:3.95pt;width:57.5pt;height:105.85pt;z-index:251698688;mso-position-horizontal-relative:text;mso-position-vertical-relative:text" coordorigin="3267,919" coordsize="1150,2117">
+                  <v:shape id="_x0000_s1058" type="#_x0000_t32" style="position:absolute;left:3828;top:1214;width:0;height:1483" o:connectortype="straight">
+                    <v:stroke startarrow="block" endarrow="block"/>
+                  </v:shape>
+                  <v:shape id="_x0000_s1059" type="#_x0000_t32" style="position:absolute;left:3267;top:1934;width:1150;height:0" o:connectortype="straight">
+                    <v:stroke startarrow="block" endarrow="block"/>
+                  </v:shape>
+                  <v:shape id="_x0000_s1060" type="#_x0000_t202" style="position:absolute;left:3601;top:919;width:435;height:427;mso-width-relative:margin;mso-height-relative:margin" filled="f" stroked="f">
+                    <v:textbox style="mso-next-textbox:#_x0000_s1060">
+                      <w:txbxContent>
+                        <w:p>
+                          <w:r>
+                            <w:t>N</w:t>
+                          </w:r>
+                        </w:p>
+                      </w:txbxContent>
+                    </v:textbox>
+                  </v:shape>
+                  <v:shape id="_x0000_s1061" type="#_x0000_t202" style="position:absolute;left:3601;top:2609;width:435;height:427;mso-width-relative:margin;mso-height-relative:margin" filled="f" stroked="f">
+                    <v:textbox style="mso-next-textbox:#_x0000_s1061">
+                      <w:txbxContent>
+                        <w:p>
+                          <w:r>
+                            <w:t>S</w:t>
+                          </w:r>
+                        </w:p>
+                      </w:txbxContent>
+                    </v:textbox>
+                  </v:shape>
+                </v:group>
+              </w:pict>
+            </w:r>
+            <w:r>
+              <w:rPr>
+                <w:rFonts w:ascii="Arial" w:hAnsi="Arial" w:cs="Arial"/>
+                <w:noProof/>
+                <w:sz w:val="44"/>
+              </w:rPr>
+              <w:drawing>
+                <wp:anchor distT="0" distB="0" distL="114300" distR="114300" simplePos="0" relativeHeight="251692544" behindDoc="0" locked="0" layoutInCell="1" allowOverlap="1">
+                  <wp:simplePos x="0" y="0"/>
+                  <wp:positionH relativeFrom="column">
+                    <wp:posOffset>3356781</wp:posOffset>
+                  </wp:positionH>
+                  <wp:positionV relativeFrom="paragraph">
+                    <wp:posOffset>67101</wp:posOffset>
+                  </wp:positionV>
+                  <wp:extent cx="2219183" cy="1364777"/>
+                  <wp:effectExtent l="19050" t="0" r="0" b="0"/>
+                  <wp:wrapNone/>
+                  <wp:docPr id="9" name="Picture 7" descr="v1.0 Board.jpg"/>
+                  <wp:cNvGraphicFramePr>
+                    <a:graphicFrameLocks xmlns:a="http://schemas.openxmlformats.org/drawingml/2006/main" noChangeAspect="1"/>
+                  </wp:cNvGraphicFramePr>
+                  <a:graphic xmlns:a="http://schemas.openxmlformats.org/drawingml/2006/main">
+                    <a:graphicData uri="http://schemas.openxmlformats.org/drawingml/2006/picture">
+                      <pic:pic xmlns:pic="http://schemas.openxmlformats.org/drawingml/2006/picture">
+                        <pic:nvPicPr>
+                          <pic:cNvPr id="0" name="v1.0 Board.jpg"/>
+                          <pic:cNvPicPr/>
+                        </pic:nvPicPr>
+                        <pic:blipFill>
+                          <a:blip r:embed="rId9" cstate="print"/>
+                          <a:stretch>
+                            <a:fillRect/>
+                          </a:stretch>
+                        </pic:blipFill>
+                        <pic:spPr>
+                          <a:xfrm>
+                            <a:off x="0" y="0"/>
+                            <a:ext cx="2219183" cy="1364777"/>
+                          </a:xfrm>
+                          <a:prstGeom prst="rect">
+                            <a:avLst/>
+                          </a:prstGeom>
+                        </pic:spPr>
+                      </pic:pic>
+                    </a:graphicData>
+                  </a:graphic>
+                </wp:anchor>
+              </w:drawing>
+            </w:r>
             <w:r>
               <w:rPr>
                 <w:rFonts w:ascii="Arial" w:hAnsi="Arial" w:cs="Arial"/>
@@ -722,10 +858,10 @@
                     </pic:cNvPicPr>
                   </pic:nvPicPr>
                   <pic:blipFill>
-                    <a:blip r:embed="rId9" r:link="rId10" cstate="print">
+                    <a:blip r:embed="rId10" r:link="rId11" cstate="print">
                       <a:extLst>
                         <a:ext uri="{28A0092B-C50C-407E-A947-70E740481C1C}">
-                          <a14:useLocalDpi xmlns="" xmlns:wpc="http://schemas.microsoft.com/office/word/2010/wordprocessingCanvas" xmlns:mc="http://schemas.openxmlformats.org/markup-compatibility/2006" xmlns:o="urn:schemas-microsoft-com:office:office" xmlns:v="urn:schemas-microsoft-com:vml" xmlns:wp14="http://schemas.microsoft.com/office/word/2010/wordprocessingDrawing" xmlns:w10="urn:schemas-microsoft-com:office:word" xmlns:w="http://schemas.openxmlformats.org/wordprocessingml/2006/main" xmlns:w14="http://schemas.microsoft.com/office/word/2010/wordml" xmlns:wpg="http://schemas.microsoft.com/office/word/2010/wordprocessingGroup" xmlns:wpi="http://schemas.microsoft.com/office/word/2010/wordprocessingInk" xmlns:wps="http://schemas.microsoft.com/office/word/2010/wordprocessingShape" xmlns:a14="http://schemas.microsoft.com/office/drawing/2010/main" val="0"/>
+                          <a14:useLocalDpi xmlns:a14="http://schemas.microsoft.com/office/drawing/2010/main" xmlns:wps="http://schemas.microsoft.com/office/word/2010/wordprocessingShape" xmlns:wpi="http://schemas.microsoft.com/office/word/2010/wordprocessingInk" xmlns:wpg="http://schemas.microsoft.com/office/word/2010/wordprocessingGroup" xmlns:w14="http://schemas.microsoft.com/office/word/2010/wordml" xmlns:w="http://schemas.openxmlformats.org/wordprocessingml/2006/main" xmlns:w10="urn:schemas-microsoft-com:office:word" xmlns:wp14="http://schemas.microsoft.com/office/word/2010/wordprocessingDrawing" xmlns:v="urn:schemas-microsoft-com:vml" xmlns:o="urn:schemas-microsoft-com:office:office" xmlns:mc="http://schemas.openxmlformats.org/markup-compatibility/2006" xmlns:wpc="http://schemas.microsoft.com/office/word/2010/wordprocessingCanvas" xmlns="" val="0"/>
                         </a:ext>
                       </a:extLst>
                     </a:blip>
@@ -1100,10 +1236,10 @@
                     </pic:cNvPicPr>
                   </pic:nvPicPr>
                   <pic:blipFill>
-                    <a:blip r:embed="rId11" r:link="rId12" cstate="print">
+                    <a:blip r:embed="rId12" r:link="rId13" cstate="print">
                       <a:extLst>
                         <a:ext uri="{28A0092B-C50C-407E-A947-70E740481C1C}">
-                          <a14:useLocalDpi xmlns="" xmlns:wpc="http://schemas.microsoft.com/office/word/2010/wordprocessingCanvas" xmlns:mc="http://schemas.openxmlformats.org/markup-compatibility/2006" xmlns:o="urn:schemas-microsoft-com:office:office" xmlns:v="urn:schemas-microsoft-com:vml" xmlns:wp14="http://schemas.microsoft.com/office/word/2010/wordprocessingDrawing" xmlns:w10="urn:schemas-microsoft-com:office:word" xmlns:w="http://schemas.openxmlformats.org/wordprocessingml/2006/main" xmlns:w14="http://schemas.microsoft.com/office/word/2010/wordml" xmlns:wpg="http://schemas.microsoft.com/office/word/2010/wordprocessingGroup" xmlns:wpi="http://schemas.microsoft.com/office/word/2010/wordprocessingInk" xmlns:wps="http://schemas.microsoft.com/office/word/2010/wordprocessingShape" xmlns:a14="http://schemas.microsoft.com/office/drawing/2010/main" val="0"/>
+                          <a14:useLocalDpi xmlns:a14="http://schemas.microsoft.com/office/drawing/2010/main" xmlns:wps="http://schemas.microsoft.com/office/word/2010/wordprocessingShape" xmlns:wpi="http://schemas.microsoft.com/office/word/2010/wordprocessingInk" xmlns:wpg="http://schemas.microsoft.com/office/word/2010/wordprocessingGroup" xmlns:w14="http://schemas.microsoft.com/office/word/2010/wordml" xmlns:w="http://schemas.openxmlformats.org/wordprocessingml/2006/main" xmlns:w10="urn:schemas-microsoft-com:office:word" xmlns:wp14="http://schemas.microsoft.com/office/word/2010/wordprocessingDrawing" xmlns:v="urn:schemas-microsoft-com:vml" xmlns:o="urn:schemas-microsoft-com:office:office" xmlns:mc="http://schemas.openxmlformats.org/markup-compatibility/2006" xmlns:wpc="http://schemas.microsoft.com/office/word/2010/wordprocessingCanvas" xmlns="" val="0"/>
                         </a:ext>
                       </a:extLst>
                     </a:blip>
@@ -1217,10 +1353,10 @@
                           </pic:cNvPicPr>
                         </pic:nvPicPr>
                         <pic:blipFill>
-                          <a:blip r:embed="rId13" cstate="print">
+                          <a:blip r:embed="rId14" cstate="print">
                             <a:extLst>
                               <a:ext uri="{28A0092B-C50C-407E-A947-70E740481C1C}">
-                                <a14:useLocalDpi xmlns="" xmlns:wpc="http://schemas.microsoft.com/office/word/2010/wordprocessingCanvas" xmlns:mc="http://schemas.openxmlformats.org/markup-compatibility/2006" xmlns:o="urn:schemas-microsoft-com:office:office" xmlns:v="urn:schemas-microsoft-com:vml" xmlns:wp14="http://schemas.microsoft.com/office/word/2010/wordprocessingDrawing" xmlns:w10="urn:schemas-microsoft-com:office:word" xmlns:w="http://schemas.openxmlformats.org/wordprocessingml/2006/main" xmlns:w14="http://schemas.microsoft.com/office/word/2010/wordml" xmlns:wpg="http://schemas.microsoft.com/office/word/2010/wordprocessingGroup" xmlns:wpi="http://schemas.microsoft.com/office/word/2010/wordprocessingInk" xmlns:wps="http://schemas.microsoft.com/office/word/2010/wordprocessingShape" xmlns:a14="http://schemas.microsoft.com/office/drawing/2010/main" val="0"/>
+                                <a14:useLocalDpi xmlns:a14="http://schemas.microsoft.com/office/drawing/2010/main" xmlns:wps="http://schemas.microsoft.com/office/word/2010/wordprocessingShape" xmlns:wpi="http://schemas.microsoft.com/office/word/2010/wordprocessingInk" xmlns:wpg="http://schemas.microsoft.com/office/word/2010/wordprocessingGroup" xmlns:w14="http://schemas.microsoft.com/office/word/2010/wordml" xmlns:w="http://schemas.openxmlformats.org/wordprocessingml/2006/main" xmlns:w10="urn:schemas-microsoft-com:office:word" xmlns:wp14="http://schemas.microsoft.com/office/word/2010/wordprocessingDrawing" xmlns:v="urn:schemas-microsoft-com:vml" xmlns:o="urn:schemas-microsoft-com:office:office" xmlns:mc="http://schemas.openxmlformats.org/markup-compatibility/2006" xmlns:wpc="http://schemas.microsoft.com/office/word/2010/wordprocessingCanvas" xmlns="" val="0"/>
                               </a:ext>
                             </a:extLst>
                           </a:blip>
@@ -1340,6 +1476,49 @@
           </w:p>
         </w:tc>
       </w:tr>
+      <w:tr>
+        <w:tc>
+          <w:tcPr>
+            <w:tcW w:w="486" w:type="dxa"/>
+            <w:shd w:val="clear" w:color="auto" w:fill="auto"/>
+          </w:tcPr>
+          <w:p>
+            <w:pPr>
+              <w:autoSpaceDE w:val="0"/>
+              <w:autoSpaceDN w:val="0"/>
+              <w:adjustRightInd w:val="0"/>
+              <w:spacing w:after="0" w:line="240" w:lineRule="auto"/>
+              <w:rPr>
+                <w:rFonts w:ascii="Wingdings" w:hAnsi="Wingdings" w:cs="Wingdings"/>
+                <w:sz w:val="26"/>
+                <w:szCs w:val="26"/>
+              </w:rPr>
+            </w:pPr>
+            <w:r>
+              <w:rPr>
+                <w:rFonts w:ascii="Wingdings" w:hAnsi="Wingdings" w:cs="Wingdings"/>
+                <w:sz w:val="26"/>
+                <w:szCs w:val="26"/>
+              </w:rPr>
+              <w:t></w:t>
+            </w:r>
+          </w:p>
+        </w:tc>
+        <w:tc>
+          <w:tcPr>
+            <w:tcW w:w="8622" w:type="dxa"/>
+            <w:shd w:val="clear" w:color="auto" w:fill="auto"/>
+          </w:tcPr>
+          <w:p>
+            <w:pPr>
+              <w:pStyle w:val="Item"/>
+            </w:pPr>
+            <w:r>
+              <w:t>Clip leads</w:t>
+            </w:r>
+          </w:p>
+        </w:tc>
+      </w:tr>
     </w:tbl>
     <w:p>
       <w:pPr>
@@ -1356,6 +1535,8 @@
     </w:p>
     <w:tbl>
       <w:tblPr>
+        <w:tblpPr w:leftFromText="180" w:rightFromText="180" w:vertAnchor="text" w:tblpY="1"/>
+        <w:tblOverlap w:val="never"/>
         <w:tblW w:w="0" w:type="auto"/>
         <w:tblLook w:val="04A0"/>
       </w:tblPr>
@@ -1469,13 +1650,9 @@
                     <o:lock v:ext="edit" aspectratio="t"/>
                   </v:shapetype>
                   <v:shape id="Picture 9" o:spid="_x0000_s1027" type="#_x0000_t75" alt="http://www.circuitstoday.com/wp-content/uploads/2013/10/Zener-Diode.jpg" style="position:absolute;width:9064;height:9064;rotation:2963349fd;visibility:visible" o:gfxdata="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">
-                    <v:imagedata r:id="rId14" o:title="Zener-Diode"/>
+                    <v:imagedata r:id="rId15" o:title="Zener-Diode"/>
                     <v:path arrowok="t"/>
                   </v:shape>
-                  <v:shapetype id="_x0000_t202" coordsize="21600,21600" o:spt="202" path="m,l,21600r21600,l21600,xe">
-                    <v:stroke joinstyle="miter"/>
-                    <v:path gradientshapeok="t" o:connecttype="rect"/>
-                  </v:shapetype>
                   <v:shape id="Text Box 2" o:spid="_x0000_s1028" type="#_x0000_t202" style="position:absolute;left:5645;width:3981;height:1333;visibility:visible" o:gfxdata="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" stroked="f">
                     <v:textbox inset="0,0,0,0">
                       <w:txbxContent>
@@ -1498,10 +1675,6 @@
                       </w:txbxContent>
                     </v:textbox>
                   </v:shape>
-                  <v:shapetype id="_x0000_t32" coordsize="21600,21600" o:spt="32" o:oned="t" path="m,l21600,21600e" filled="f">
-                    <v:path arrowok="t" fillok="f" o:connecttype="none"/>
-                    <o:lock v:ext="edit" shapetype="t"/>
-                  </v:shapetype>
                   <v:shape id="AutoShape 11" o:spid="_x0000_s1029" type="#_x0000_t32" style="position:absolute;left:5724;top:1351;width:1569;height:1607;flip:x;visibility:visible" o:connectortype="straight" o:gfxdata="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">
                     <v:stroke endarrow="block"/>
                   </v:shape>
@@ -1557,8 +1730,55 @@
           </w:p>
         </w:tc>
       </w:tr>
+      <w:tr>
+        <w:tc>
+          <w:tcPr>
+            <w:tcW w:w="486" w:type="dxa"/>
+            <w:shd w:val="clear" w:color="auto" w:fill="auto"/>
+          </w:tcPr>
+          <w:p>
+            <w:pPr>
+              <w:autoSpaceDE w:val="0"/>
+              <w:autoSpaceDN w:val="0"/>
+              <w:adjustRightInd w:val="0"/>
+              <w:spacing w:after="0" w:line="240" w:lineRule="auto"/>
+              <w:rPr>
+                <w:rFonts w:ascii="Wingdings" w:hAnsi="Wingdings" w:cs="Wingdings"/>
+                <w:sz w:val="26"/>
+                <w:szCs w:val="26"/>
+              </w:rPr>
+            </w:pPr>
+            <w:r>
+              <w:rPr>
+                <w:rFonts w:ascii="Wingdings" w:hAnsi="Wingdings" w:cs="Wingdings"/>
+                <w:sz w:val="26"/>
+                <w:szCs w:val="26"/>
+              </w:rPr>
+              <w:t></w:t>
+            </w:r>
+          </w:p>
+        </w:tc>
+        <w:tc>
+          <w:tcPr>
+            <w:tcW w:w="8622" w:type="dxa"/>
+            <w:shd w:val="clear" w:color="auto" w:fill="auto"/>
+          </w:tcPr>
+          <w:p>
+            <w:pPr>
+              <w:pStyle w:val="Item"/>
+            </w:pPr>
+            <w:r>
+              <w:t>Clip leads</w:t>
+            </w:r>
+          </w:p>
+        </w:tc>
+      </w:tr>
     </w:tbl>
-    <w:p/>
+    <w:p>
+      <w:r>
+        <w:br w:type="textWrapping" w:clear="all"/>
+      </w:r>
+    </w:p>
     <w:p>
       <w:pPr>
         <w:pStyle w:val="Heading1"/>
@@ -1572,7 +1792,7 @@
         <w:pict>
           <v:group id="Group 16" o:spid="_x0000_s1030" style="position:absolute;left:0;text-align:left;margin-left:438.85pt;margin-top:27.95pt;width:66.75pt;height:66.75pt;z-index:251655680" coordorigin="10199,11680" coordsize="1335,1335" o:gfxdata="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">
             <v:shape id="Picture 17" o:spid="_x0000_s1031" type="#_x0000_t75" alt="http://www.tandyonline.co.uk/media/catalog/product/cache/1/image/9df78eab33525d08d6e5fb8d27136e95/b/c/bc635-transistor.png" style="position:absolute;left:10199;top:11680;width:1335;height:1335;visibility:visible" o:gfxdata="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">
-              <v:imagedata r:id="rId15" o:title="bc635-transistor"/>
+              <v:imagedata r:id="rId16" o:title="bc635-transistor"/>
             </v:shape>
             <v:rect id="Rectangle 18" o:spid="_x0000_s1032" style="position:absolute;left:11090;top:11782;width:309;height:299;rotation:2832524fd;visibility:visible" o:gfxdata="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" fillcolor="black">
               <v:textbox inset="0,0,0,0">
@@ -1623,7 +1843,7 @@
         <w:pict>
           <v:group id="Group 15" o:spid="_x0000_s1033" style="position:absolute;left:0;text-align:left;margin-left:473.95pt;margin-top:30.35pt;width:66.75pt;height:66.75pt;z-index:251654656" coordorigin="10199,11680" coordsize="1335,1335" o:gfxdata="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">
             <v:shape id="Picture 13" o:spid="_x0000_s1034" type="#_x0000_t75" alt="http://www.tandyonline.co.uk/media/catalog/product/cache/1/image/9df78eab33525d08d6e5fb8d27136e95/b/c/bc635-transistor.png" style="position:absolute;left:10199;top:11680;width:1335;height:1335;visibility:visible" o:gfxdata="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">
-              <v:imagedata r:id="rId15" o:title="bc635-transistor"/>
+              <v:imagedata r:id="rId16" o:title="bc635-transistor"/>
             </v:shape>
             <v:rect id="Rectangle 14" o:spid="_x0000_s1035" style="position:absolute;left:11090;top:11782;width:309;height:299;rotation:2832524fd;visibility:visible" o:gfxdata="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" fillcolor="black">
               <v:textbox inset="0,0,0,0">
@@ -1883,6 +2103,49 @@
           </w:p>
         </w:tc>
       </w:tr>
+      <w:tr>
+        <w:tc>
+          <w:tcPr>
+            <w:tcW w:w="486" w:type="dxa"/>
+            <w:shd w:val="clear" w:color="auto" w:fill="auto"/>
+          </w:tcPr>
+          <w:p>
+            <w:pPr>
+              <w:autoSpaceDE w:val="0"/>
+              <w:autoSpaceDN w:val="0"/>
+              <w:adjustRightInd w:val="0"/>
+              <w:spacing w:after="0" w:line="240" w:lineRule="auto"/>
+              <w:rPr>
+                <w:rFonts w:ascii="Wingdings" w:hAnsi="Wingdings" w:cs="Wingdings"/>
+                <w:sz w:val="26"/>
+                <w:szCs w:val="26"/>
+              </w:rPr>
+            </w:pPr>
+            <w:r>
+              <w:rPr>
+                <w:rFonts w:ascii="Wingdings" w:hAnsi="Wingdings" w:cs="Wingdings"/>
+                <w:sz w:val="26"/>
+                <w:szCs w:val="26"/>
+              </w:rPr>
+              <w:t></w:t>
+            </w:r>
+          </w:p>
+        </w:tc>
+        <w:tc>
+          <w:tcPr>
+            <w:tcW w:w="8622" w:type="dxa"/>
+            <w:shd w:val="clear" w:color="auto" w:fill="auto"/>
+          </w:tcPr>
+          <w:p>
+            <w:pPr>
+              <w:pStyle w:val="Item"/>
+            </w:pPr>
+            <w:r>
+              <w:t>Clip leads</w:t>
+            </w:r>
+          </w:p>
+        </w:tc>
+      </w:tr>
     </w:tbl>
     <w:p>
       <w:pPr>
@@ -1992,16 +2255,10 @@
                 <w:noProof/>
               </w:rPr>
               <w:pict>
-                <v:group id="Group 28" o:spid="_x0000_s1048" style="position:absolute;left:0;text-align:left;margin-left:421.65pt;margin-top:11.45pt;width:116.05pt;height:154.2pt;z-index:251672064;mso-position-horizontal-relative:text;mso-position-vertical-relative:text" coordsize="14739,19584" o:gfxdata="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">
-                  <v:shape id="Picture 25" o:spid="_x0000_s1050" type="#_x0000_t75" alt="http://www.codingcolor.com/wp-content/uploads/2010/11/setUpProMini_breakaway.jpg" style="position:absolute;width:14739;height:19584;visibility:visible" o:gfxdata="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">
-                    <v:imagedata r:id="rId16" o:title="setUpProMini_breakaway" cropleft="11488f" cropright="14661f"/>
-                    <v:path arrowok="t"/>
-                  </v:shape>
-                  <v:shape id="Picture 24" o:spid="_x0000_s1049" type="#_x0000_t75" alt="https://dlnmh9ip6v2uc.cloudfront.net/images/products/1/1/1/1/4/11114-02.jpg" style="position:absolute;left:3821;top:3821;width:7097;height:11737;visibility:visible" o:gfxdata="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">
-                    <v:imagedata r:id="rId17" o:title="11114-02" cropleft="12564f" cropright="13243f" chromakey="white"/>
-                    <v:path arrowok="t"/>
-                  </v:shape>
-                </v:group>
+                <v:shape id="Picture 25" o:spid="_x0000_s1050" type="#_x0000_t75" alt="http://www.codingcolor.com/wp-content/uploads/2010/11/setUpProMini_breakaway.jpg" style="position:absolute;left:0;text-align:left;margin-left:421.85pt;margin-top:11.1pt;width:116.05pt;height:122.85pt;z-index:251686400;visibility:visible;mso-position-horizontal-relative:text;mso-position-vertical-relative:text" o:regroupid="1" o:gfxdata="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">
+                  <v:imagedata r:id="rId17" o:title="setUpProMini_breakaway" cropbottom="13324f" cropleft="11488f" cropright="14661f"/>
+                  <v:path arrowok="t"/>
+                </v:shape>
               </w:pict>
             </w:r>
             <w:r>
@@ -2066,6 +2323,17 @@
               <w:pStyle w:val="Item"/>
             </w:pPr>
             <w:r>
+              <w:rPr>
+                <w:noProof/>
+              </w:rPr>
+              <w:pict>
+                <v:shape id="Picture 24" o:spid="_x0000_s1049" type="#_x0000_t75" alt="https://dlnmh9ip6v2uc.cloudfront.net/images/products/1/1/1/1/4/11114-02.jpg" style="position:absolute;left:0;text-align:left;margin-left:451.75pt;margin-top:12.55pt;width:55.85pt;height:92.4pt;z-index:251687424;visibility:visible;mso-position-horizontal-relative:text;mso-position-vertical-relative:text" o:regroupid="1" o:gfxdata="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">
+                  <v:imagedata r:id="rId18" o:title="11114-02" cropleft="12564f" cropright="13243f" chromakey="white"/>
+                  <v:path arrowok="t"/>
+                </v:shape>
+              </w:pict>
+            </w:r>
+            <w:r>
               <w:t xml:space="preserve">Place </w:t>
             </w:r>
             <w:r>
@@ -2073,7 +2341,7 @@
                 <w:b/>
                 <w:i/>
               </w:rPr>
-              <w:t>one</w:t>
+              <w:t>two</w:t>
             </w:r>
             <w:r>
               <w:t xml:space="preserve"> 2-pin header in the positions marked XXXXX on the PCB with the long pins of the header in the PCB.</w:t>
@@ -2236,6 +2504,110 @@
             <w:pPr>
               <w:pStyle w:val="Item"/>
             </w:pPr>
+            <w:r>
+              <w:rPr>
+                <w:noProof/>
+              </w:rPr>
+              <w:drawing>
+                <wp:anchor distT="0" distB="0" distL="114300" distR="114300" simplePos="0" relativeHeight="251688448" behindDoc="0" locked="0" layoutInCell="1" allowOverlap="1">
+                  <wp:simplePos x="0" y="0"/>
+                  <wp:positionH relativeFrom="column">
+                    <wp:posOffset>5776870</wp:posOffset>
+                  </wp:positionH>
+                  <wp:positionV relativeFrom="paragraph">
+                    <wp:posOffset>217454</wp:posOffset>
+                  </wp:positionV>
+                  <wp:extent cx="313889" cy="416257"/>
+                  <wp:effectExtent l="19050" t="0" r="0" b="0"/>
+                  <wp:wrapNone/>
+                  <wp:docPr id="28" name="Picture 25" descr="http://www.codingcolor.com/wp-content/uploads/2010/11/setUpProMini_breakaway.jpg"/>
+                  <wp:cNvGraphicFramePr>
+                    <a:graphicFrameLocks xmlns:a="http://schemas.openxmlformats.org/drawingml/2006/main" noChangeAspect="1"/>
+                  </wp:cNvGraphicFramePr>
+                  <a:graphic xmlns:a="http://schemas.openxmlformats.org/drawingml/2006/main">
+                    <a:graphicData uri="http://schemas.openxmlformats.org/drawingml/2006/picture">
+                      <pic:pic xmlns:pic="http://schemas.openxmlformats.org/drawingml/2006/picture">
+                        <pic:nvPicPr>
+                          <pic:cNvPr id="0" name="Picture 25" descr="http://www.codingcolor.com/wp-content/uploads/2010/11/setUpProMini_breakaway.jpg"/>
+                          <pic:cNvPicPr>
+                            <a:picLocks noChangeAspect="1"/>
+                          </pic:cNvPicPr>
+                        </pic:nvPicPr>
+                        <pic:blipFill>
+                          <a:blip r:embed="rId19" cstate="print"/>
+                          <a:srcRect l="41786" t="78746" r="45644"/>
+                          <a:stretch>
+                            <a:fillRect/>
+                          </a:stretch>
+                        </pic:blipFill>
+                        <pic:spPr bwMode="auto">
+                          <a:xfrm>
+                            <a:off x="0" y="0"/>
+                            <a:ext cx="313889" cy="416257"/>
+                          </a:xfrm>
+                          <a:prstGeom prst="rect">
+                            <a:avLst/>
+                          </a:prstGeom>
+                          <a:noFill/>
+                        </pic:spPr>
+                      </pic:pic>
+                    </a:graphicData>
+                  </a:graphic>
+                </wp:anchor>
+              </w:drawing>
+            </w:r>
+            <w:r>
+              <w:rPr>
+                <w:noProof/>
+              </w:rPr>
+              <w:drawing>
+                <wp:anchor distT="0" distB="0" distL="114300" distR="114300" simplePos="0" relativeHeight="251690496" behindDoc="0" locked="0" layoutInCell="1" allowOverlap="1">
+                  <wp:simplePos x="0" y="0"/>
+                  <wp:positionH relativeFrom="column">
+                    <wp:posOffset>6097270</wp:posOffset>
+                  </wp:positionH>
+                  <wp:positionV relativeFrom="paragraph">
+                    <wp:posOffset>217331</wp:posOffset>
+                  </wp:positionV>
+                  <wp:extent cx="314960" cy="415925"/>
+                  <wp:effectExtent l="19050" t="0" r="8890" b="0"/>
+                  <wp:wrapNone/>
+                  <wp:docPr id="4" name="Picture 25" descr="http://www.codingcolor.com/wp-content/uploads/2010/11/setUpProMini_breakaway.jpg"/>
+                  <wp:cNvGraphicFramePr>
+                    <a:graphicFrameLocks xmlns:a="http://schemas.openxmlformats.org/drawingml/2006/main" noChangeAspect="1"/>
+                  </wp:cNvGraphicFramePr>
+                  <a:graphic xmlns:a="http://schemas.openxmlformats.org/drawingml/2006/main">
+                    <a:graphicData uri="http://schemas.openxmlformats.org/drawingml/2006/picture">
+                      <pic:pic xmlns:pic="http://schemas.openxmlformats.org/drawingml/2006/picture">
+                        <pic:nvPicPr>
+                          <pic:cNvPr id="0" name="Picture 25" descr="http://www.codingcolor.com/wp-content/uploads/2010/11/setUpProMini_breakaway.jpg"/>
+                          <pic:cNvPicPr>
+                            <a:picLocks noChangeAspect="1"/>
+                          </pic:cNvPicPr>
+                        </pic:nvPicPr>
+                        <pic:blipFill>
+                          <a:blip r:embed="rId19" cstate="print"/>
+                          <a:srcRect l="41786" t="78746" r="45644"/>
+                          <a:stretch>
+                            <a:fillRect/>
+                          </a:stretch>
+                        </pic:blipFill>
+                        <pic:spPr bwMode="auto">
+                          <a:xfrm>
+                            <a:off x="0" y="0"/>
+                            <a:ext cx="314960" cy="415925"/>
+                          </a:xfrm>
+                          <a:prstGeom prst="rect">
+                            <a:avLst/>
+                          </a:prstGeom>
+                          <a:noFill/>
+                        </pic:spPr>
+                      </pic:pic>
+                    </a:graphicData>
+                  </a:graphic>
+                </wp:anchor>
+              </w:drawing>
+            </w:r>
             <w:r>
               <w:t xml:space="preserve">Remove </w:t>
             </w:r>
@@ -2609,7 +2981,7 @@
               <w:pict>
                 <v:group id="Group 42" o:spid="_x0000_s1036" style="position:absolute;left:0;text-align:left;margin-left:383.5pt;margin-top:16.45pt;width:132.85pt;height:91.9pt;z-index:251685376;mso-position-horizontal-relative:text;mso-position-vertical-relative:text" coordsize="16870,11668" o:gfxdata="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">
                   <v:shape id="Picture 38" o:spid="_x0000_s1037" type="#_x0000_t75" alt="http://apple.clickandbuild.com/cnb/shop/ftdichip?imageID=225&amp;op=imgLib-viewImage" style="position:absolute;top:4094;width:10918;height:7574;flip:x;visibility:visible" o:gfxdata="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">
-                    <v:imagedata r:id="rId18" o:title="ftdichip?imageID=225&amp;op=imgLib-viewImage"/>
+                    <v:imagedata r:id="rId20" o:title="ftdichip?imageID=225&amp;op=imgLib-viewImage"/>
                     <v:path arrowok="t"/>
                   </v:shape>
                   <v:shape id="Text Box 2" o:spid="_x0000_s1038" type="#_x0000_t202" style="position:absolute;left:9485;width:7385;height:2978;visibility:visible" o:gfxdata="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" filled="f" stroked="f">
@@ -2850,6 +3222,7 @@
                 <w:sz w:val="26"/>
                 <w:szCs w:val="26"/>
               </w:rPr>
+              <w:lastRenderedPageBreak/>
               <w:t></w:t>
             </w:r>
           </w:p>
@@ -2878,7 +3251,6 @@
         <w:rPr>
           <w:noProof/>
         </w:rPr>
-        <w:lastRenderedPageBreak/>
         <w:drawing>
           <wp:anchor distT="0" distB="0" distL="114300" distR="114300" simplePos="0" relativeHeight="251664896" behindDoc="0" locked="0" layoutInCell="1" allowOverlap="1">
             <wp:simplePos x="0" y="0"/>
@@ -2903,7 +3275,7 @@
                     <pic:cNvPicPr/>
                   </pic:nvPicPr>
                   <pic:blipFill>
-                    <a:blip r:embed="rId19" cstate="print">
+                    <a:blip r:embed="rId21" cstate="print">
                       <a:clrChange>
                         <a:clrFrom>
                           <a:srgbClr val="FFFFFF"/>
@@ -2923,7 +3295,7 @@
                       </a:duotone>
                       <a:extLst>
                         <a:ext uri="{28A0092B-C50C-407E-A947-70E740481C1C}">
-                          <a14:useLocalDpi xmlns="" xmlns:wpc="http://schemas.microsoft.com/office/word/2010/wordprocessingCanvas" xmlns:mc="http://schemas.openxmlformats.org/markup-compatibility/2006" xmlns:o="urn:schemas-microsoft-com:office:office" xmlns:v="urn:schemas-microsoft-com:vml" xmlns:wp14="http://schemas.microsoft.com/office/word/2010/wordprocessingDrawing" xmlns:w10="urn:schemas-microsoft-com:office:word" xmlns:w="http://schemas.openxmlformats.org/wordprocessingml/2006/main" xmlns:w14="http://schemas.microsoft.com/office/word/2010/wordml" xmlns:wpg="http://schemas.microsoft.com/office/word/2010/wordprocessingGroup" xmlns:wpi="http://schemas.microsoft.com/office/word/2010/wordprocessingInk" xmlns:wps="http://schemas.microsoft.com/office/word/2010/wordprocessingShape" xmlns:a14="http://schemas.microsoft.com/office/drawing/2010/main" val="0"/>
+                          <a14:useLocalDpi xmlns:a14="http://schemas.microsoft.com/office/drawing/2010/main" xmlns:wps="http://schemas.microsoft.com/office/word/2010/wordprocessingShape" xmlns:wpi="http://schemas.microsoft.com/office/word/2010/wordprocessingInk" xmlns:wpg="http://schemas.microsoft.com/office/word/2010/wordprocessingGroup" xmlns:w14="http://schemas.microsoft.com/office/word/2010/wordml" xmlns:w="http://schemas.openxmlformats.org/wordprocessingml/2006/main" xmlns:w10="urn:schemas-microsoft-com:office:word" xmlns:wp14="http://schemas.microsoft.com/office/word/2010/wordprocessingDrawing" xmlns:v="urn:schemas-microsoft-com:vml" xmlns:o="urn:schemas-microsoft-com:office:office" xmlns:mc="http://schemas.openxmlformats.org/markup-compatibility/2006" xmlns:wpc="http://schemas.microsoft.com/office/word/2010/wordprocessingCanvas" xmlns="" val="0"/>
                         </a:ext>
                       </a:extLst>
                     </a:blip>
@@ -2974,7 +3346,7 @@
                     <pic:cNvPicPr/>
                   </pic:nvPicPr>
                   <pic:blipFill>
-                    <a:blip r:embed="rId19" cstate="print">
+                    <a:blip r:embed="rId21" cstate="print">
                       <a:clrChange>
                         <a:clrFrom>
                           <a:srgbClr val="FFFFFF"/>
@@ -2987,7 +3359,7 @@
                       </a:clrChange>
                       <a:extLst>
                         <a:ext uri="{28A0092B-C50C-407E-A947-70E740481C1C}">
-                          <a14:useLocalDpi xmlns="" xmlns:wpc="http://schemas.microsoft.com/office/word/2010/wordprocessingCanvas" xmlns:mc="http://schemas.openxmlformats.org/markup-compatibility/2006" xmlns:o="urn:schemas-microsoft-com:office:office" xmlns:v="urn:schemas-microsoft-com:vml" xmlns:wp14="http://schemas.microsoft.com/office/word/2010/wordprocessingDrawing" xmlns:w10="urn:schemas-microsoft-com:office:word" xmlns:w="http://schemas.openxmlformats.org/wordprocessingml/2006/main" xmlns:w14="http://schemas.microsoft.com/office/word/2010/wordml" xmlns:wpg="http://schemas.microsoft.com/office/word/2010/wordprocessingGroup" xmlns:wpi="http://schemas.microsoft.com/office/word/2010/wordprocessingInk" xmlns:wps="http://schemas.microsoft.com/office/word/2010/wordprocessingShape" xmlns:a14="http://schemas.microsoft.com/office/drawing/2010/main" val="0"/>
+                          <a14:useLocalDpi xmlns:a14="http://schemas.microsoft.com/office/drawing/2010/main" xmlns:wps="http://schemas.microsoft.com/office/word/2010/wordprocessingShape" xmlns:wpi="http://schemas.microsoft.com/office/word/2010/wordprocessingInk" xmlns:wpg="http://schemas.microsoft.com/office/word/2010/wordprocessingGroup" xmlns:w14="http://schemas.microsoft.com/office/word/2010/wordml" xmlns:w="http://schemas.openxmlformats.org/wordprocessingml/2006/main" xmlns:w10="urn:schemas-microsoft-com:office:word" xmlns:wp14="http://schemas.microsoft.com/office/word/2010/wordprocessingDrawing" xmlns:v="urn:schemas-microsoft-com:vml" xmlns:o="urn:schemas-microsoft-com:office:office" xmlns:mc="http://schemas.openxmlformats.org/markup-compatibility/2006" xmlns:wpc="http://schemas.microsoft.com/office/word/2010/wordprocessingCanvas" xmlns="" val="0"/>
                         </a:ext>
                       </a:extLst>
                     </a:blip>
@@ -3207,7 +3579,7 @@
         <w:pict>
           <v:group id="Group 37" o:spid="_x0000_s1040" style="position:absolute;left:0;text-align:left;margin-left:479.3pt;margin-top:16.4pt;width:101.2pt;height:85.45pt;z-index:251678208;mso-position-horizontal-relative:text;mso-position-vertical-relative:text" coordsize="12850,10849" o:gfxdata="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">
             <v:shape id="Picture 32" o:spid="_x0000_s1041" type="#_x0000_t75" style="position:absolute;top:2251;width:6073;height:8598;visibility:visible" o:gfxdata="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">
-              <v:imagedata r:id="rId20" o:title=""/>
+              <v:imagedata r:id="rId22" o:title=""/>
               <v:path arrowok="t"/>
             </v:shape>
             <v:shape id="Text Box 2" o:spid="_x0000_s1042" type="#_x0000_t202" style="position:absolute;left:5459;width:7391;height:2984;visibility:visible" o:gfxdata="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" filled="f" stroked="f">
@@ -3261,7 +3633,7 @@
         <w:pict>
           <v:group id="Group 36" o:spid="_x0000_s1044" style="position:absolute;margin-left:479.3pt;margin-top:16.45pt;width:60.7pt;height:108.1pt;z-index:251681280" coordsize="7710,13734" o:gfxdata="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">
             <v:shape id="Picture 31" o:spid="_x0000_s1045" type="#_x0000_t75" style="position:absolute;width:7710;height:8598;visibility:visible" o:gfxdata="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">
-              <v:imagedata r:id="rId21" o:title="" chromakey="white"/>
+              <v:imagedata r:id="rId23" o:title="" chromakey="white"/>
               <v:path arrowok="t"/>
             </v:shape>
             <v:shape id="Text Box 2" o:spid="_x0000_s1046" type="#_x0000_t202" style="position:absolute;top:12146;width:7391;height:1588;visibility:visible" o:gfxdata="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" stroked="f">
@@ -3980,6 +4352,7 @@
         <w:pStyle w:val="Heading1"/>
       </w:pPr>
       <w:r>
+        <w:lastRenderedPageBreak/>
         <w:t>Initial Programming</w:t>
       </w:r>
       <w:r>
@@ -4112,7 +4485,6 @@
                 <w:sz w:val="26"/>
                 <w:szCs w:val="26"/>
               </w:rPr>
-              <w:lastRenderedPageBreak/>
               <w:t></w:t>
             </w:r>
           </w:p>
@@ -4406,13 +4778,7 @@
               <w:pStyle w:val="Item"/>
             </w:pPr>
             <w:r>
-              <w:t>Turn on the ChapR and connect it to</w:t>
-            </w:r>
-            <w:r>
-              <w:t xml:space="preserve"> a different brick with a USB </w:t>
-            </w:r>
-            <w:r>
-              <w:t>cable</w:t>
+              <w:t>Turn on the ChapR and connect it to a different brick with a USB cable</w:t>
             </w:r>
           </w:p>
         </w:tc>
@@ -5103,7 +5469,7 @@
     </w:tbl>
     <w:p/>
     <w:sectPr>
-      <w:footerReference w:type="default" r:id="rId22"/>
+      <w:footerReference w:type="default" r:id="rId24"/>
       <w:pgSz w:w="12240" w:h="15840"/>
       <w:pgMar w:top="720" w:right="720" w:bottom="720" w:left="720" w:header="720" w:footer="720" w:gutter="0"/>
       <w:cols w:space="720"/>
@@ -5209,7 +5575,7 @@
         <w:noProof/>
         <w:sz w:val="18"/>
       </w:rPr>
-      <w:t>4</w:t>
+      <w:t>1</w:t>
     </w:r>
     <w:r>
       <w:rPr>
@@ -7276,7 +7642,7 @@
 </file>
 
 <file path=customXml/itemProps1.xml><?xml version="1.0" encoding="utf-8"?>
-<ds:datastoreItem xmlns:ds="http://schemas.openxmlformats.org/officeDocument/2006/customXml" ds:itemID="{64CE51E1-7BFE-44F1-858E-1C9872EA3991}">
+<ds:datastoreItem xmlns:ds="http://schemas.openxmlformats.org/officeDocument/2006/customXml" ds:itemID="{B0D44D2D-9E68-46CA-B19E-1A4FAEB54B57}">
   <ds:schemaRefs>
     <ds:schemaRef ds:uri="http://schemas.openxmlformats.org/officeDocument/2006/bibliography"/>
   </ds:schemaRefs>

</xml_diff>

<commit_message>
Added the last few changes based on how production went (though the speaker, 9V snap and LED fixing is still missing).
</commit_message>
<xml_diff>
--- a/ChaprSVN/Manufacturing/Construction Instructions v1.docx
+++ b/ChaprSVN/Manufacturing/Construction Instructions v1.docx
@@ -861,7 +861,7 @@
                     <a:blip r:embed="rId10" r:link="rId11" cstate="print">
                       <a:extLst>
                         <a:ext uri="{28A0092B-C50C-407E-A947-70E740481C1C}">
-                          <a14:useLocalDpi xmlns:a14="http://schemas.microsoft.com/office/drawing/2010/main" xmlns:wps="http://schemas.microsoft.com/office/word/2010/wordprocessingShape" xmlns:wpi="http://schemas.microsoft.com/office/word/2010/wordprocessingInk" xmlns:wpg="http://schemas.microsoft.com/office/word/2010/wordprocessingGroup" xmlns:w14="http://schemas.microsoft.com/office/word/2010/wordml" xmlns:w="http://schemas.openxmlformats.org/wordprocessingml/2006/main" xmlns:w10="urn:schemas-microsoft-com:office:word" xmlns:wp14="http://schemas.microsoft.com/office/word/2010/wordprocessingDrawing" xmlns:v="urn:schemas-microsoft-com:vml" xmlns:o="urn:schemas-microsoft-com:office:office" xmlns:mc="http://schemas.openxmlformats.org/markup-compatibility/2006" xmlns:wpc="http://schemas.microsoft.com/office/word/2010/wordprocessingCanvas" xmlns="" val="0"/>
+                          <a14:useLocalDpi xmlns="" xmlns:wpc="http://schemas.microsoft.com/office/word/2010/wordprocessingCanvas" xmlns:mc="http://schemas.openxmlformats.org/markup-compatibility/2006" xmlns:o="urn:schemas-microsoft-com:office:office" xmlns:v="urn:schemas-microsoft-com:vml" xmlns:wp14="http://schemas.microsoft.com/office/word/2010/wordprocessingDrawing" xmlns:w10="urn:schemas-microsoft-com:office:word" xmlns:w="http://schemas.openxmlformats.org/wordprocessingml/2006/main" xmlns:w14="http://schemas.microsoft.com/office/word/2010/wordml" xmlns:wpg="http://schemas.microsoft.com/office/word/2010/wordprocessingGroup" xmlns:wpi="http://schemas.microsoft.com/office/word/2010/wordprocessingInk" xmlns:wps="http://schemas.microsoft.com/office/word/2010/wordprocessingShape" xmlns:a14="http://schemas.microsoft.com/office/drawing/2010/main" val="0"/>
                         </a:ext>
                       </a:extLst>
                     </a:blip>
@@ -1239,7 +1239,7 @@
                     <a:blip r:embed="rId12" r:link="rId13" cstate="print">
                       <a:extLst>
                         <a:ext uri="{28A0092B-C50C-407E-A947-70E740481C1C}">
-                          <a14:useLocalDpi xmlns:a14="http://schemas.microsoft.com/office/drawing/2010/main" xmlns:wps="http://schemas.microsoft.com/office/word/2010/wordprocessingShape" xmlns:wpi="http://schemas.microsoft.com/office/word/2010/wordprocessingInk" xmlns:wpg="http://schemas.microsoft.com/office/word/2010/wordprocessingGroup" xmlns:w14="http://schemas.microsoft.com/office/word/2010/wordml" xmlns:w="http://schemas.openxmlformats.org/wordprocessingml/2006/main" xmlns:w10="urn:schemas-microsoft-com:office:word" xmlns:wp14="http://schemas.microsoft.com/office/word/2010/wordprocessingDrawing" xmlns:v="urn:schemas-microsoft-com:vml" xmlns:o="urn:schemas-microsoft-com:office:office" xmlns:mc="http://schemas.openxmlformats.org/markup-compatibility/2006" xmlns:wpc="http://schemas.microsoft.com/office/word/2010/wordprocessingCanvas" xmlns="" val="0"/>
+                          <a14:useLocalDpi xmlns="" xmlns:wpc="http://schemas.microsoft.com/office/word/2010/wordprocessingCanvas" xmlns:mc="http://schemas.openxmlformats.org/markup-compatibility/2006" xmlns:o="urn:schemas-microsoft-com:office:office" xmlns:v="urn:schemas-microsoft-com:vml" xmlns:wp14="http://schemas.microsoft.com/office/word/2010/wordprocessingDrawing" xmlns:w10="urn:schemas-microsoft-com:office:word" xmlns:w="http://schemas.openxmlformats.org/wordprocessingml/2006/main" xmlns:w14="http://schemas.microsoft.com/office/word/2010/wordml" xmlns:wpg="http://schemas.microsoft.com/office/word/2010/wordprocessingGroup" xmlns:wpi="http://schemas.microsoft.com/office/word/2010/wordprocessingInk" xmlns:wps="http://schemas.microsoft.com/office/word/2010/wordprocessingShape" xmlns:a14="http://schemas.microsoft.com/office/drawing/2010/main" val="0"/>
                         </a:ext>
                       </a:extLst>
                     </a:blip>
@@ -1356,7 +1356,7 @@
                           <a:blip r:embed="rId14" cstate="print">
                             <a:extLst>
                               <a:ext uri="{28A0092B-C50C-407E-A947-70E740481C1C}">
-                                <a14:useLocalDpi xmlns:a14="http://schemas.microsoft.com/office/drawing/2010/main" xmlns:wps="http://schemas.microsoft.com/office/word/2010/wordprocessingShape" xmlns:wpi="http://schemas.microsoft.com/office/word/2010/wordprocessingInk" xmlns:wpg="http://schemas.microsoft.com/office/word/2010/wordprocessingGroup" xmlns:w14="http://schemas.microsoft.com/office/word/2010/wordml" xmlns:w="http://schemas.openxmlformats.org/wordprocessingml/2006/main" xmlns:w10="urn:schemas-microsoft-com:office:word" xmlns:wp14="http://schemas.microsoft.com/office/word/2010/wordprocessingDrawing" xmlns:v="urn:schemas-microsoft-com:vml" xmlns:o="urn:schemas-microsoft-com:office:office" xmlns:mc="http://schemas.openxmlformats.org/markup-compatibility/2006" xmlns:wpc="http://schemas.microsoft.com/office/word/2010/wordprocessingCanvas" xmlns="" val="0"/>
+                                <a14:useLocalDpi xmlns="" xmlns:wpc="http://schemas.microsoft.com/office/word/2010/wordprocessingCanvas" xmlns:mc="http://schemas.openxmlformats.org/markup-compatibility/2006" xmlns:o="urn:schemas-microsoft-com:office:office" xmlns:v="urn:schemas-microsoft-com:vml" xmlns:wp14="http://schemas.microsoft.com/office/word/2010/wordprocessingDrawing" xmlns:w10="urn:schemas-microsoft-com:office:word" xmlns:w="http://schemas.openxmlformats.org/wordprocessingml/2006/main" xmlns:w14="http://schemas.microsoft.com/office/word/2010/wordml" xmlns:wpg="http://schemas.microsoft.com/office/word/2010/wordprocessingGroup" xmlns:wpi="http://schemas.microsoft.com/office/word/2010/wordprocessingInk" xmlns:wps="http://schemas.microsoft.com/office/word/2010/wordprocessingShape" xmlns:a14="http://schemas.microsoft.com/office/drawing/2010/main" val="0"/>
                               </a:ext>
                             </a:extLst>
                           </a:blip>
@@ -3295,7 +3295,7 @@
                       </a:duotone>
                       <a:extLst>
                         <a:ext uri="{28A0092B-C50C-407E-A947-70E740481C1C}">
-                          <a14:useLocalDpi xmlns:a14="http://schemas.microsoft.com/office/drawing/2010/main" xmlns:wps="http://schemas.microsoft.com/office/word/2010/wordprocessingShape" xmlns:wpi="http://schemas.microsoft.com/office/word/2010/wordprocessingInk" xmlns:wpg="http://schemas.microsoft.com/office/word/2010/wordprocessingGroup" xmlns:w14="http://schemas.microsoft.com/office/word/2010/wordml" xmlns:w="http://schemas.openxmlformats.org/wordprocessingml/2006/main" xmlns:w10="urn:schemas-microsoft-com:office:word" xmlns:wp14="http://schemas.microsoft.com/office/word/2010/wordprocessingDrawing" xmlns:v="urn:schemas-microsoft-com:vml" xmlns:o="urn:schemas-microsoft-com:office:office" xmlns:mc="http://schemas.openxmlformats.org/markup-compatibility/2006" xmlns:wpc="http://schemas.microsoft.com/office/word/2010/wordprocessingCanvas" xmlns="" val="0"/>
+                          <a14:useLocalDpi xmlns="" xmlns:wpc="http://schemas.microsoft.com/office/word/2010/wordprocessingCanvas" xmlns:mc="http://schemas.openxmlformats.org/markup-compatibility/2006" xmlns:o="urn:schemas-microsoft-com:office:office" xmlns:v="urn:schemas-microsoft-com:vml" xmlns:wp14="http://schemas.microsoft.com/office/word/2010/wordprocessingDrawing" xmlns:w10="urn:schemas-microsoft-com:office:word" xmlns:w="http://schemas.openxmlformats.org/wordprocessingml/2006/main" xmlns:w14="http://schemas.microsoft.com/office/word/2010/wordml" xmlns:wpg="http://schemas.microsoft.com/office/word/2010/wordprocessingGroup" xmlns:wpi="http://schemas.microsoft.com/office/word/2010/wordprocessingInk" xmlns:wps="http://schemas.microsoft.com/office/word/2010/wordprocessingShape" xmlns:a14="http://schemas.microsoft.com/office/drawing/2010/main" val="0"/>
                         </a:ext>
                       </a:extLst>
                     </a:blip>
@@ -3359,7 +3359,7 @@
                       </a:clrChange>
                       <a:extLst>
                         <a:ext uri="{28A0092B-C50C-407E-A947-70E740481C1C}">
-                          <a14:useLocalDpi xmlns:a14="http://schemas.microsoft.com/office/drawing/2010/main" xmlns:wps="http://schemas.microsoft.com/office/word/2010/wordprocessingShape" xmlns:wpi="http://schemas.microsoft.com/office/word/2010/wordprocessingInk" xmlns:wpg="http://schemas.microsoft.com/office/word/2010/wordprocessingGroup" xmlns:w14="http://schemas.microsoft.com/office/word/2010/wordml" xmlns:w="http://schemas.openxmlformats.org/wordprocessingml/2006/main" xmlns:w10="urn:schemas-microsoft-com:office:word" xmlns:wp14="http://schemas.microsoft.com/office/word/2010/wordprocessingDrawing" xmlns:v="urn:schemas-microsoft-com:vml" xmlns:o="urn:schemas-microsoft-com:office:office" xmlns:mc="http://schemas.openxmlformats.org/markup-compatibility/2006" xmlns:wpc="http://schemas.microsoft.com/office/word/2010/wordprocessingCanvas" xmlns="" val="0"/>
+                          <a14:useLocalDpi xmlns="" xmlns:wpc="http://schemas.microsoft.com/office/word/2010/wordprocessingCanvas" xmlns:mc="http://schemas.openxmlformats.org/markup-compatibility/2006" xmlns:o="urn:schemas-microsoft-com:office:office" xmlns:v="urn:schemas-microsoft-com:vml" xmlns:wp14="http://schemas.microsoft.com/office/word/2010/wordprocessingDrawing" xmlns:w10="urn:schemas-microsoft-com:office:word" xmlns:w="http://schemas.openxmlformats.org/wordprocessingml/2006/main" xmlns:w14="http://schemas.microsoft.com/office/word/2010/wordml" xmlns:wpg="http://schemas.microsoft.com/office/word/2010/wordprocessingGroup" xmlns:wpi="http://schemas.microsoft.com/office/word/2010/wordprocessingInk" xmlns:wps="http://schemas.microsoft.com/office/word/2010/wordprocessingShape" xmlns:a14="http://schemas.microsoft.com/office/drawing/2010/main" val="0"/>
                         </a:ext>
                       </a:extLst>
                     </a:blip>
@@ -3563,6 +3563,196 @@
             </w:pPr>
             <w:r>
               <w:t>Solder the button to the PCB using a significant amount of solder.</w:t>
+            </w:r>
+          </w:p>
+        </w:tc>
+      </w:tr>
+    </w:tbl>
+    <w:p>
+      <w:pPr>
+        <w:pStyle w:val="Heading1"/>
+      </w:pPr>
+      <w:r>
+        <w:t>PCB –Speaker</w:t>
+      </w:r>
+    </w:p>
+    <w:tbl>
+      <w:tblPr>
+        <w:tblW w:w="0" w:type="auto"/>
+        <w:tblLook w:val="04A0"/>
+      </w:tblPr>
+      <w:tblGrid>
+        <w:gridCol w:w="486"/>
+        <w:gridCol w:w="8622"/>
+      </w:tblGrid>
+      <w:tr>
+        <w:tc>
+          <w:tcPr>
+            <w:tcW w:w="486" w:type="dxa"/>
+            <w:shd w:val="clear" w:color="auto" w:fill="auto"/>
+          </w:tcPr>
+          <w:p>
+            <w:pPr>
+              <w:autoSpaceDE w:val="0"/>
+              <w:autoSpaceDN w:val="0"/>
+              <w:adjustRightInd w:val="0"/>
+              <w:spacing w:after="0" w:line="240" w:lineRule="auto"/>
+              <w:rPr>
+                <w:rFonts w:ascii="MS Shell Dlg 2" w:hAnsi="MS Shell Dlg 2" w:cs="MS Shell Dlg 2"/>
+                <w:sz w:val="17"/>
+                <w:szCs w:val="17"/>
+              </w:rPr>
+            </w:pPr>
+            <w:r>
+              <w:rPr>
+                <w:rFonts w:ascii="Wingdings" w:hAnsi="Wingdings" w:cs="Wingdings"/>
+                <w:sz w:val="26"/>
+                <w:szCs w:val="26"/>
+              </w:rPr>
+              <w:t></w:t>
+            </w:r>
+          </w:p>
+        </w:tc>
+        <w:tc>
+          <w:tcPr>
+            <w:tcW w:w="8622" w:type="dxa"/>
+            <w:shd w:val="clear" w:color="auto" w:fill="auto"/>
+          </w:tcPr>
+          <w:p>
+            <w:pPr>
+              <w:pStyle w:val="Item"/>
+            </w:pPr>
+            <w:r>
+              <w:t>…</w:t>
+            </w:r>
+          </w:p>
+        </w:tc>
+      </w:tr>
+      <w:tr>
+        <w:tc>
+          <w:tcPr>
+            <w:tcW w:w="486" w:type="dxa"/>
+            <w:shd w:val="clear" w:color="auto" w:fill="auto"/>
+          </w:tcPr>
+          <w:p>
+            <w:pPr>
+              <w:autoSpaceDE w:val="0"/>
+              <w:autoSpaceDN w:val="0"/>
+              <w:adjustRightInd w:val="0"/>
+              <w:spacing w:after="0" w:line="240" w:lineRule="auto"/>
+              <w:rPr>
+                <w:rFonts w:ascii="MS Shell Dlg 2" w:hAnsi="MS Shell Dlg 2" w:cs="MS Shell Dlg 2"/>
+                <w:sz w:val="17"/>
+                <w:szCs w:val="17"/>
+              </w:rPr>
+            </w:pPr>
+            <w:r>
+              <w:rPr>
+                <w:rFonts w:ascii="Wingdings" w:hAnsi="Wingdings" w:cs="Wingdings"/>
+                <w:sz w:val="26"/>
+                <w:szCs w:val="26"/>
+              </w:rPr>
+              <w:t></w:t>
+            </w:r>
+          </w:p>
+        </w:tc>
+        <w:tc>
+          <w:tcPr>
+            <w:tcW w:w="8622" w:type="dxa"/>
+            <w:shd w:val="clear" w:color="auto" w:fill="auto"/>
+          </w:tcPr>
+          <w:p>
+            <w:pPr>
+              <w:pStyle w:val="Item"/>
+            </w:pPr>
+            <w:r>
+              <w:t>…</w:t>
+            </w:r>
+          </w:p>
+        </w:tc>
+      </w:tr>
+      <w:tr>
+        <w:tc>
+          <w:tcPr>
+            <w:tcW w:w="486" w:type="dxa"/>
+            <w:shd w:val="clear" w:color="auto" w:fill="auto"/>
+          </w:tcPr>
+          <w:p>
+            <w:pPr>
+              <w:autoSpaceDE w:val="0"/>
+              <w:autoSpaceDN w:val="0"/>
+              <w:adjustRightInd w:val="0"/>
+              <w:spacing w:after="0" w:line="240" w:lineRule="auto"/>
+              <w:rPr>
+                <w:rFonts w:ascii="Wingdings" w:hAnsi="Wingdings" w:cs="Wingdings"/>
+                <w:sz w:val="26"/>
+                <w:szCs w:val="26"/>
+              </w:rPr>
+            </w:pPr>
+            <w:r>
+              <w:rPr>
+                <w:rFonts w:ascii="Wingdings" w:hAnsi="Wingdings" w:cs="Wingdings"/>
+                <w:sz w:val="26"/>
+                <w:szCs w:val="26"/>
+              </w:rPr>
+              <w:t></w:t>
+            </w:r>
+          </w:p>
+        </w:tc>
+        <w:tc>
+          <w:tcPr>
+            <w:tcW w:w="8622" w:type="dxa"/>
+            <w:shd w:val="clear" w:color="auto" w:fill="auto"/>
+          </w:tcPr>
+          <w:p>
+            <w:pPr>
+              <w:pStyle w:val="Item"/>
+            </w:pPr>
+            <w:r>
+              <w:t>…</w:t>
+            </w:r>
+          </w:p>
+        </w:tc>
+      </w:tr>
+      <w:tr>
+        <w:tc>
+          <w:tcPr>
+            <w:tcW w:w="486" w:type="dxa"/>
+            <w:shd w:val="clear" w:color="auto" w:fill="auto"/>
+          </w:tcPr>
+          <w:p>
+            <w:pPr>
+              <w:autoSpaceDE w:val="0"/>
+              <w:autoSpaceDN w:val="0"/>
+              <w:adjustRightInd w:val="0"/>
+              <w:spacing w:after="0" w:line="240" w:lineRule="auto"/>
+              <w:rPr>
+                <w:rFonts w:ascii="Wingdings" w:hAnsi="Wingdings" w:cs="Wingdings"/>
+                <w:sz w:val="26"/>
+                <w:szCs w:val="26"/>
+              </w:rPr>
+            </w:pPr>
+            <w:r>
+              <w:rPr>
+                <w:rFonts w:ascii="Wingdings" w:hAnsi="Wingdings" w:cs="Wingdings"/>
+                <w:sz w:val="26"/>
+                <w:szCs w:val="26"/>
+              </w:rPr>
+              <w:t></w:t>
+            </w:r>
+          </w:p>
+        </w:tc>
+        <w:tc>
+          <w:tcPr>
+            <w:tcW w:w="8622" w:type="dxa"/>
+            <w:shd w:val="clear" w:color="auto" w:fill="auto"/>
+          </w:tcPr>
+          <w:p>
+            <w:pPr>
+              <w:pStyle w:val="Item"/>
+            </w:pPr>
+            <w:r>
+              <w:t>…</w:t>
             </w:r>
           </w:p>
         </w:tc>
@@ -3938,12 +4128,246 @@
           </w:p>
         </w:tc>
       </w:tr>
+      <w:tr>
+        <w:tc>
+          <w:tcPr>
+            <w:tcW w:w="486" w:type="dxa"/>
+            <w:shd w:val="clear" w:color="auto" w:fill="auto"/>
+          </w:tcPr>
+          <w:p>
+            <w:pPr>
+              <w:autoSpaceDE w:val="0"/>
+              <w:autoSpaceDN w:val="0"/>
+              <w:adjustRightInd w:val="0"/>
+              <w:spacing w:after="0" w:line="240" w:lineRule="auto"/>
+              <w:rPr>
+                <w:rFonts w:ascii="Wingdings" w:hAnsi="Wingdings" w:cs="Wingdings"/>
+                <w:sz w:val="26"/>
+                <w:szCs w:val="26"/>
+              </w:rPr>
+            </w:pPr>
+            <w:r>
+              <w:rPr>
+                <w:rFonts w:ascii="Wingdings" w:hAnsi="Wingdings" w:cs="Wingdings"/>
+                <w:sz w:val="26"/>
+                <w:szCs w:val="26"/>
+              </w:rPr>
+              <w:t></w:t>
+            </w:r>
+          </w:p>
+        </w:tc>
+        <w:tc>
+          <w:tcPr>
+            <w:tcW w:w="8622" w:type="dxa"/>
+            <w:shd w:val="clear" w:color="auto" w:fill="auto"/>
+          </w:tcPr>
+          <w:p>
+            <w:pPr>
+              <w:pStyle w:val="Item"/>
+            </w:pPr>
+            <w:r>
+              <w:t>Clip leads</w:t>
+            </w:r>
+          </w:p>
+        </w:tc>
+      </w:tr>
     </w:tbl>
     <w:p>
       <w:pPr>
         <w:pStyle w:val="Heading1"/>
       </w:pPr>
       <w:r>
+        <w:t>PCB – 9V Snap</w:t>
+      </w:r>
+    </w:p>
+    <w:tbl>
+      <w:tblPr>
+        <w:tblW w:w="0" w:type="auto"/>
+        <w:tblLook w:val="04A0"/>
+      </w:tblPr>
+      <w:tblGrid>
+        <w:gridCol w:w="486"/>
+        <w:gridCol w:w="8622"/>
+      </w:tblGrid>
+      <w:tr>
+        <w:tc>
+          <w:tcPr>
+            <w:tcW w:w="486" w:type="dxa"/>
+            <w:shd w:val="clear" w:color="auto" w:fill="auto"/>
+          </w:tcPr>
+          <w:p>
+            <w:pPr>
+              <w:autoSpaceDE w:val="0"/>
+              <w:autoSpaceDN w:val="0"/>
+              <w:adjustRightInd w:val="0"/>
+              <w:spacing w:after="0" w:line="240" w:lineRule="auto"/>
+              <w:rPr>
+                <w:rFonts w:ascii="MS Shell Dlg 2" w:hAnsi="MS Shell Dlg 2" w:cs="MS Shell Dlg 2"/>
+                <w:sz w:val="17"/>
+                <w:szCs w:val="17"/>
+              </w:rPr>
+            </w:pPr>
+            <w:r>
+              <w:rPr>
+                <w:rFonts w:ascii="Wingdings" w:hAnsi="Wingdings" w:cs="Wingdings"/>
+                <w:sz w:val="26"/>
+                <w:szCs w:val="26"/>
+              </w:rPr>
+              <w:t></w:t>
+            </w:r>
+          </w:p>
+        </w:tc>
+        <w:tc>
+          <w:tcPr>
+            <w:tcW w:w="8622" w:type="dxa"/>
+            <w:shd w:val="clear" w:color="auto" w:fill="auto"/>
+          </w:tcPr>
+          <w:p>
+            <w:pPr>
+              <w:pStyle w:val="Item"/>
+            </w:pPr>
+            <w:r>
+              <w:t>…</w:t>
+            </w:r>
+          </w:p>
+        </w:tc>
+      </w:tr>
+      <w:tr>
+        <w:tc>
+          <w:tcPr>
+            <w:tcW w:w="486" w:type="dxa"/>
+            <w:shd w:val="clear" w:color="auto" w:fill="auto"/>
+          </w:tcPr>
+          <w:p>
+            <w:pPr>
+              <w:autoSpaceDE w:val="0"/>
+              <w:autoSpaceDN w:val="0"/>
+              <w:adjustRightInd w:val="0"/>
+              <w:spacing w:after="0" w:line="240" w:lineRule="auto"/>
+              <w:rPr>
+                <w:rFonts w:ascii="MS Shell Dlg 2" w:hAnsi="MS Shell Dlg 2" w:cs="MS Shell Dlg 2"/>
+                <w:sz w:val="17"/>
+                <w:szCs w:val="17"/>
+              </w:rPr>
+            </w:pPr>
+            <w:r>
+              <w:rPr>
+                <w:rFonts w:ascii="Wingdings" w:hAnsi="Wingdings" w:cs="Wingdings"/>
+                <w:sz w:val="26"/>
+                <w:szCs w:val="26"/>
+              </w:rPr>
+              <w:t></w:t>
+            </w:r>
+          </w:p>
+        </w:tc>
+        <w:tc>
+          <w:tcPr>
+            <w:tcW w:w="8622" w:type="dxa"/>
+            <w:shd w:val="clear" w:color="auto" w:fill="auto"/>
+          </w:tcPr>
+          <w:p>
+            <w:pPr>
+              <w:pStyle w:val="Item"/>
+            </w:pPr>
+            <w:r>
+              <w:t>…</w:t>
+            </w:r>
+          </w:p>
+        </w:tc>
+      </w:tr>
+      <w:tr>
+        <w:tc>
+          <w:tcPr>
+            <w:tcW w:w="486" w:type="dxa"/>
+            <w:shd w:val="clear" w:color="auto" w:fill="auto"/>
+          </w:tcPr>
+          <w:p>
+            <w:pPr>
+              <w:autoSpaceDE w:val="0"/>
+              <w:autoSpaceDN w:val="0"/>
+              <w:adjustRightInd w:val="0"/>
+              <w:spacing w:after="0" w:line="240" w:lineRule="auto"/>
+              <w:rPr>
+                <w:rFonts w:ascii="Wingdings" w:hAnsi="Wingdings" w:cs="Wingdings"/>
+                <w:sz w:val="26"/>
+                <w:szCs w:val="26"/>
+              </w:rPr>
+            </w:pPr>
+            <w:r>
+              <w:rPr>
+                <w:rFonts w:ascii="Wingdings" w:hAnsi="Wingdings" w:cs="Wingdings"/>
+                <w:sz w:val="26"/>
+                <w:szCs w:val="26"/>
+              </w:rPr>
+              <w:t></w:t>
+            </w:r>
+          </w:p>
+        </w:tc>
+        <w:tc>
+          <w:tcPr>
+            <w:tcW w:w="8622" w:type="dxa"/>
+            <w:shd w:val="clear" w:color="auto" w:fill="auto"/>
+          </w:tcPr>
+          <w:p>
+            <w:pPr>
+              <w:pStyle w:val="Item"/>
+            </w:pPr>
+            <w:r>
+              <w:t>…</w:t>
+            </w:r>
+          </w:p>
+        </w:tc>
+      </w:tr>
+      <w:tr>
+        <w:tc>
+          <w:tcPr>
+            <w:tcW w:w="486" w:type="dxa"/>
+            <w:shd w:val="clear" w:color="auto" w:fill="auto"/>
+          </w:tcPr>
+          <w:p>
+            <w:pPr>
+              <w:autoSpaceDE w:val="0"/>
+              <w:autoSpaceDN w:val="0"/>
+              <w:adjustRightInd w:val="0"/>
+              <w:spacing w:after="0" w:line="240" w:lineRule="auto"/>
+              <w:rPr>
+                <w:rFonts w:ascii="Wingdings" w:hAnsi="Wingdings" w:cs="Wingdings"/>
+                <w:sz w:val="26"/>
+                <w:szCs w:val="26"/>
+              </w:rPr>
+            </w:pPr>
+            <w:r>
+              <w:rPr>
+                <w:rFonts w:ascii="Wingdings" w:hAnsi="Wingdings" w:cs="Wingdings"/>
+                <w:sz w:val="26"/>
+                <w:szCs w:val="26"/>
+              </w:rPr>
+              <w:t></w:t>
+            </w:r>
+          </w:p>
+        </w:tc>
+        <w:tc>
+          <w:tcPr>
+            <w:tcW w:w="8622" w:type="dxa"/>
+            <w:shd w:val="clear" w:color="auto" w:fill="auto"/>
+          </w:tcPr>
+          <w:p>
+            <w:pPr>
+              <w:pStyle w:val="Item"/>
+            </w:pPr>
+            <w:r>
+              <w:t>…</w:t>
+            </w:r>
+          </w:p>
+        </w:tc>
+      </w:tr>
+    </w:tbl>
+    <w:p>
+      <w:pPr>
+        <w:pStyle w:val="Heading1"/>
+      </w:pPr>
+      <w:r>
+        <w:lastRenderedPageBreak/>
         <w:t>Case Creation</w:t>
       </w:r>
     </w:p>
@@ -4352,7 +4776,6 @@
         <w:pStyle w:val="Heading1"/>
       </w:pPr>
       <w:r>
-        <w:lastRenderedPageBreak/>
         <w:t>Initial Programming</w:t>
       </w:r>
       <w:r>
@@ -4778,6 +5201,92 @@
               <w:pStyle w:val="Item"/>
             </w:pPr>
             <w:r>
+              <w:t>Put in a battery known to be under 6.5V and check that the green LED flashes when the ChapR is turned on</w:t>
+            </w:r>
+          </w:p>
+        </w:tc>
+      </w:tr>
+      <w:tr>
+        <w:tc>
+          <w:tcPr>
+            <w:tcW w:w="486" w:type="dxa"/>
+            <w:shd w:val="clear" w:color="auto" w:fill="auto"/>
+          </w:tcPr>
+          <w:p>
+            <w:pPr>
+              <w:autoSpaceDE w:val="0"/>
+              <w:autoSpaceDN w:val="0"/>
+              <w:adjustRightInd w:val="0"/>
+              <w:spacing w:after="0" w:line="240" w:lineRule="auto"/>
+              <w:rPr>
+                <w:rFonts w:ascii="Wingdings" w:hAnsi="Wingdings" w:cs="Wingdings"/>
+                <w:sz w:val="26"/>
+                <w:szCs w:val="26"/>
+              </w:rPr>
+            </w:pPr>
+            <w:r>
+              <w:rPr>
+                <w:rFonts w:ascii="Wingdings" w:hAnsi="Wingdings" w:cs="Wingdings"/>
+                <w:sz w:val="26"/>
+                <w:szCs w:val="26"/>
+              </w:rPr>
+              <w:t></w:t>
+            </w:r>
+          </w:p>
+        </w:tc>
+        <w:tc>
+          <w:tcPr>
+            <w:tcW w:w="8622" w:type="dxa"/>
+            <w:shd w:val="clear" w:color="auto" w:fill="auto"/>
+          </w:tcPr>
+          <w:p>
+            <w:pPr>
+              <w:pStyle w:val="Item"/>
+            </w:pPr>
+            <w:r>
+              <w:t>Turn the ChapR back off, then put the original (and hopefully good) battery back</w:t>
+            </w:r>
+          </w:p>
+        </w:tc>
+      </w:tr>
+      <w:tr>
+        <w:tc>
+          <w:tcPr>
+            <w:tcW w:w="486" w:type="dxa"/>
+            <w:shd w:val="clear" w:color="auto" w:fill="auto"/>
+          </w:tcPr>
+          <w:p>
+            <w:pPr>
+              <w:autoSpaceDE w:val="0"/>
+              <w:autoSpaceDN w:val="0"/>
+              <w:adjustRightInd w:val="0"/>
+              <w:spacing w:after="0" w:line="240" w:lineRule="auto"/>
+              <w:rPr>
+                <w:rFonts w:ascii="Wingdings" w:hAnsi="Wingdings" w:cs="Wingdings"/>
+                <w:sz w:val="26"/>
+                <w:szCs w:val="26"/>
+              </w:rPr>
+            </w:pPr>
+            <w:r>
+              <w:rPr>
+                <w:rFonts w:ascii="Wingdings" w:hAnsi="Wingdings" w:cs="Wingdings"/>
+                <w:sz w:val="26"/>
+                <w:szCs w:val="26"/>
+              </w:rPr>
+              <w:t></w:t>
+            </w:r>
+          </w:p>
+        </w:tc>
+        <w:tc>
+          <w:tcPr>
+            <w:tcW w:w="8622" w:type="dxa"/>
+            <w:shd w:val="clear" w:color="auto" w:fill="auto"/>
+          </w:tcPr>
+          <w:p>
+            <w:pPr>
+              <w:pStyle w:val="Item"/>
+            </w:pPr>
+            <w:r>
               <w:t>Turn on the ChapR and connect it to a different brick with a USB cable</w:t>
             </w:r>
           </w:p>
@@ -5023,6 +5532,49 @@
               <w:pStyle w:val="Item"/>
             </w:pPr>
             <w:r>
+              <w:t>Connect to a brick and run button tester before turning the ChapR off</w:t>
+            </w:r>
+          </w:p>
+        </w:tc>
+      </w:tr>
+      <w:tr>
+        <w:tc>
+          <w:tcPr>
+            <w:tcW w:w="486" w:type="dxa"/>
+            <w:shd w:val="clear" w:color="auto" w:fill="auto"/>
+          </w:tcPr>
+          <w:p>
+            <w:pPr>
+              <w:autoSpaceDE w:val="0"/>
+              <w:autoSpaceDN w:val="0"/>
+              <w:adjustRightInd w:val="0"/>
+              <w:spacing w:after="0" w:line="240" w:lineRule="auto"/>
+              <w:rPr>
+                <w:rFonts w:ascii="Wingdings" w:hAnsi="Wingdings" w:cs="Wingdings"/>
+                <w:sz w:val="26"/>
+                <w:szCs w:val="26"/>
+              </w:rPr>
+            </w:pPr>
+            <w:r>
+              <w:rPr>
+                <w:rFonts w:ascii="Wingdings" w:hAnsi="Wingdings" w:cs="Wingdings"/>
+                <w:sz w:val="26"/>
+                <w:szCs w:val="26"/>
+              </w:rPr>
+              <w:t></w:t>
+            </w:r>
+          </w:p>
+        </w:tc>
+        <w:tc>
+          <w:tcPr>
+            <w:tcW w:w="8622" w:type="dxa"/>
+            <w:shd w:val="clear" w:color="auto" w:fill="auto"/>
+          </w:tcPr>
+          <w:p>
+            <w:pPr>
+              <w:pStyle w:val="Item"/>
+            </w:pPr>
+            <w:r>
               <w:t>Fill out a mailing label and put it in the lower right corner of a box</w:t>
             </w:r>
           </w:p>
@@ -5067,49 +5619,6 @@
             </w:pPr>
             <w:r>
               <w:t>Make sure the spreadsheet entry is updated</w:t>
-            </w:r>
-          </w:p>
-        </w:tc>
-      </w:tr>
-      <w:tr>
-        <w:tc>
-          <w:tcPr>
-            <w:tcW w:w="486" w:type="dxa"/>
-            <w:shd w:val="clear" w:color="auto" w:fill="auto"/>
-          </w:tcPr>
-          <w:p>
-            <w:pPr>
-              <w:autoSpaceDE w:val="0"/>
-              <w:autoSpaceDN w:val="0"/>
-              <w:adjustRightInd w:val="0"/>
-              <w:spacing w:after="0" w:line="240" w:lineRule="auto"/>
-              <w:rPr>
-                <w:rFonts w:ascii="Wingdings" w:hAnsi="Wingdings" w:cs="Wingdings"/>
-                <w:sz w:val="26"/>
-                <w:szCs w:val="26"/>
-              </w:rPr>
-            </w:pPr>
-            <w:r>
-              <w:rPr>
-                <w:rFonts w:ascii="Wingdings" w:hAnsi="Wingdings" w:cs="Wingdings"/>
-                <w:sz w:val="26"/>
-                <w:szCs w:val="26"/>
-              </w:rPr>
-              <w:t></w:t>
-            </w:r>
-          </w:p>
-        </w:tc>
-        <w:tc>
-          <w:tcPr>
-            <w:tcW w:w="8622" w:type="dxa"/>
-            <w:shd w:val="clear" w:color="auto" w:fill="auto"/>
-          </w:tcPr>
-          <w:p>
-            <w:pPr>
-              <w:pStyle w:val="Item"/>
-            </w:pPr>
-            <w:r>
-              <w:t>Put down two layers of bubble wrap, then set the ChapR inside</w:t>
             </w:r>
           </w:p>
         </w:tc>
@@ -5154,6 +5663,50 @@
             <w:bookmarkStart w:id="0" w:name="_GoBack"/>
             <w:bookmarkEnd w:id="0"/>
             <w:r>
+              <w:t>Put down two layers of bubble wrap, then set the ChapR inside</w:t>
+            </w:r>
+          </w:p>
+        </w:tc>
+      </w:tr>
+      <w:tr>
+        <w:tc>
+          <w:tcPr>
+            <w:tcW w:w="486" w:type="dxa"/>
+            <w:shd w:val="clear" w:color="auto" w:fill="auto"/>
+          </w:tcPr>
+          <w:p>
+            <w:pPr>
+              <w:autoSpaceDE w:val="0"/>
+              <w:autoSpaceDN w:val="0"/>
+              <w:adjustRightInd w:val="0"/>
+              <w:spacing w:after="0" w:line="240" w:lineRule="auto"/>
+              <w:rPr>
+                <w:rFonts w:ascii="Wingdings" w:hAnsi="Wingdings" w:cs="Wingdings"/>
+                <w:sz w:val="26"/>
+                <w:szCs w:val="26"/>
+              </w:rPr>
+            </w:pPr>
+            <w:r>
+              <w:rPr>
+                <w:rFonts w:ascii="Wingdings" w:hAnsi="Wingdings" w:cs="Wingdings"/>
+                <w:sz w:val="26"/>
+                <w:szCs w:val="26"/>
+              </w:rPr>
+              <w:lastRenderedPageBreak/>
+              <w:t></w:t>
+            </w:r>
+          </w:p>
+        </w:tc>
+        <w:tc>
+          <w:tcPr>
+            <w:tcW w:w="8622" w:type="dxa"/>
+            <w:shd w:val="clear" w:color="auto" w:fill="auto"/>
+          </w:tcPr>
+          <w:p>
+            <w:pPr>
+              <w:pStyle w:val="Item"/>
+            </w:pPr>
+            <w:r>
               <w:t>Take out the 9V battery, then put a baggy-with-a-9V next to the ChapR</w:t>
             </w:r>
           </w:p>
@@ -5412,10 +5965,7 @@
               <w:pStyle w:val="Item"/>
             </w:pPr>
             <w:r>
-              <w:t>Get tracking number?</w:t>
-            </w:r>
-            <w:r>
-              <w:t>*</w:t>
+              <w:t>Get tracking number?*</w:t>
             </w:r>
           </w:p>
         </w:tc>
@@ -5438,14 +5988,6 @@
                 <w:szCs w:val="26"/>
               </w:rPr>
             </w:pPr>
-            <w:r>
-              <w:rPr>
-                <w:rFonts w:ascii="Wingdings" w:hAnsi="Wingdings" w:cs="Wingdings"/>
-                <w:sz w:val="26"/>
-                <w:szCs w:val="26"/>
-              </w:rPr>
-              <w:t></w:t>
-            </w:r>
           </w:p>
         </w:tc>
         <w:tc>
@@ -5458,10 +6000,7 @@
               <w:pStyle w:val="Item"/>
             </w:pPr>
             <w:r>
-              <w:t>Make sure an email is sent?</w:t>
-            </w:r>
-            <w:r>
-              <w:t>*</w:t>
+              <w:t>Make sure an email is sent?*</w:t>
             </w:r>
           </w:p>
         </w:tc>
@@ -5575,7 +6114,7 @@
         <w:noProof/>
         <w:sz w:val="18"/>
       </w:rPr>
-      <w:t>1</w:t>
+      <w:t>3</w:t>
     </w:r>
     <w:r>
       <w:rPr>
@@ -5600,7 +6139,7 @@
           <w:noProof/>
           <w:sz w:val="18"/>
         </w:rPr>
-        <w:t>4</w:t>
+        <w:t>5</w:t>
       </w:r>
     </w:fldSimple>
   </w:p>
@@ -7642,7 +8181,7 @@
 </file>
 
 <file path=customXml/itemProps1.xml><?xml version="1.0" encoding="utf-8"?>
-<ds:datastoreItem xmlns:ds="http://schemas.openxmlformats.org/officeDocument/2006/customXml" ds:itemID="{B0D44D2D-9E68-46CA-B19E-1A4FAEB54B57}">
+<ds:datastoreItem xmlns:ds="http://schemas.openxmlformats.org/officeDocument/2006/customXml" ds:itemID="{55A5A690-5B31-4A2E-A27F-5912A74A3E1C}">
   <ds:schemaRefs>
     <ds:schemaRef ds:uri="http://schemas.openxmlformats.org/officeDocument/2006/bibliography"/>
   </ds:schemaRefs>

</xml_diff>

<commit_message>
Updated the instructions (added the 9V snap and speaker instructions).
</commit_message>
<xml_diff>
--- a/ChaprSVN/Manufacturing/Construction Instructions v1.docx
+++ b/ChaprSVN/Manufacturing/Construction Instructions v1.docx
@@ -861,7 +861,7 @@
                     <a:blip r:embed="rId10" r:link="rId11" cstate="print">
                       <a:extLst>
                         <a:ext uri="{28A0092B-C50C-407E-A947-70E740481C1C}">
-                          <a14:useLocalDpi xmlns="" xmlns:wpc="http://schemas.microsoft.com/office/word/2010/wordprocessingCanvas" xmlns:mc="http://schemas.openxmlformats.org/markup-compatibility/2006" xmlns:o="urn:schemas-microsoft-com:office:office" xmlns:v="urn:schemas-microsoft-com:vml" xmlns:wp14="http://schemas.microsoft.com/office/word/2010/wordprocessingDrawing" xmlns:w10="urn:schemas-microsoft-com:office:word" xmlns:w="http://schemas.openxmlformats.org/wordprocessingml/2006/main" xmlns:w14="http://schemas.microsoft.com/office/word/2010/wordml" xmlns:wpg="http://schemas.microsoft.com/office/word/2010/wordprocessingGroup" xmlns:wpi="http://schemas.microsoft.com/office/word/2010/wordprocessingInk" xmlns:wps="http://schemas.microsoft.com/office/word/2010/wordprocessingShape" xmlns:a14="http://schemas.microsoft.com/office/drawing/2010/main" val="0"/>
+                          <a14:useLocalDpi xmlns:a14="http://schemas.microsoft.com/office/drawing/2010/main" xmlns:wps="http://schemas.microsoft.com/office/word/2010/wordprocessingShape" xmlns:wpi="http://schemas.microsoft.com/office/word/2010/wordprocessingInk" xmlns:wpg="http://schemas.microsoft.com/office/word/2010/wordprocessingGroup" xmlns:w14="http://schemas.microsoft.com/office/word/2010/wordml" xmlns:w="http://schemas.openxmlformats.org/wordprocessingml/2006/main" xmlns:w10="urn:schemas-microsoft-com:office:word" xmlns:wp14="http://schemas.microsoft.com/office/word/2010/wordprocessingDrawing" xmlns:v="urn:schemas-microsoft-com:vml" xmlns:o="urn:schemas-microsoft-com:office:office" xmlns:mc="http://schemas.openxmlformats.org/markup-compatibility/2006" xmlns:wpc="http://schemas.microsoft.com/office/word/2010/wordprocessingCanvas" xmlns="" val="0"/>
                         </a:ext>
                       </a:extLst>
                     </a:blip>
@@ -1239,7 +1239,7 @@
                     <a:blip r:embed="rId12" r:link="rId13" cstate="print">
                       <a:extLst>
                         <a:ext uri="{28A0092B-C50C-407E-A947-70E740481C1C}">
-                          <a14:useLocalDpi xmlns="" xmlns:wpc="http://schemas.microsoft.com/office/word/2010/wordprocessingCanvas" xmlns:mc="http://schemas.openxmlformats.org/markup-compatibility/2006" xmlns:o="urn:schemas-microsoft-com:office:office" xmlns:v="urn:schemas-microsoft-com:vml" xmlns:wp14="http://schemas.microsoft.com/office/word/2010/wordprocessingDrawing" xmlns:w10="urn:schemas-microsoft-com:office:word" xmlns:w="http://schemas.openxmlformats.org/wordprocessingml/2006/main" xmlns:w14="http://schemas.microsoft.com/office/word/2010/wordml" xmlns:wpg="http://schemas.microsoft.com/office/word/2010/wordprocessingGroup" xmlns:wpi="http://schemas.microsoft.com/office/word/2010/wordprocessingInk" xmlns:wps="http://schemas.microsoft.com/office/word/2010/wordprocessingShape" xmlns:a14="http://schemas.microsoft.com/office/drawing/2010/main" val="0"/>
+                          <a14:useLocalDpi xmlns:a14="http://schemas.microsoft.com/office/drawing/2010/main" xmlns:wps="http://schemas.microsoft.com/office/word/2010/wordprocessingShape" xmlns:wpi="http://schemas.microsoft.com/office/word/2010/wordprocessingInk" xmlns:wpg="http://schemas.microsoft.com/office/word/2010/wordprocessingGroup" xmlns:w14="http://schemas.microsoft.com/office/word/2010/wordml" xmlns:w="http://schemas.openxmlformats.org/wordprocessingml/2006/main" xmlns:w10="urn:schemas-microsoft-com:office:word" xmlns:wp14="http://schemas.microsoft.com/office/word/2010/wordprocessingDrawing" xmlns:v="urn:schemas-microsoft-com:vml" xmlns:o="urn:schemas-microsoft-com:office:office" xmlns:mc="http://schemas.openxmlformats.org/markup-compatibility/2006" xmlns:wpc="http://schemas.microsoft.com/office/word/2010/wordprocessingCanvas" xmlns="" val="0"/>
                         </a:ext>
                       </a:extLst>
                     </a:blip>
@@ -1356,7 +1356,7 @@
                           <a:blip r:embed="rId14" cstate="print">
                             <a:extLst>
                               <a:ext uri="{28A0092B-C50C-407E-A947-70E740481C1C}">
-                                <a14:useLocalDpi xmlns="" xmlns:wpc="http://schemas.microsoft.com/office/word/2010/wordprocessingCanvas" xmlns:mc="http://schemas.openxmlformats.org/markup-compatibility/2006" xmlns:o="urn:schemas-microsoft-com:office:office" xmlns:v="urn:schemas-microsoft-com:vml" xmlns:wp14="http://schemas.microsoft.com/office/word/2010/wordprocessingDrawing" xmlns:w10="urn:schemas-microsoft-com:office:word" xmlns:w="http://schemas.openxmlformats.org/wordprocessingml/2006/main" xmlns:w14="http://schemas.microsoft.com/office/word/2010/wordml" xmlns:wpg="http://schemas.microsoft.com/office/word/2010/wordprocessingGroup" xmlns:wpi="http://schemas.microsoft.com/office/word/2010/wordprocessingInk" xmlns:wps="http://schemas.microsoft.com/office/word/2010/wordprocessingShape" xmlns:a14="http://schemas.microsoft.com/office/drawing/2010/main" val="0"/>
+                                <a14:useLocalDpi xmlns:a14="http://schemas.microsoft.com/office/drawing/2010/main" xmlns:wps="http://schemas.microsoft.com/office/word/2010/wordprocessingShape" xmlns:wpi="http://schemas.microsoft.com/office/word/2010/wordprocessingInk" xmlns:wpg="http://schemas.microsoft.com/office/word/2010/wordprocessingGroup" xmlns:w14="http://schemas.microsoft.com/office/word/2010/wordml" xmlns:w="http://schemas.openxmlformats.org/wordprocessingml/2006/main" xmlns:w10="urn:schemas-microsoft-com:office:word" xmlns:wp14="http://schemas.microsoft.com/office/word/2010/wordprocessingDrawing" xmlns:v="urn:schemas-microsoft-com:vml" xmlns:o="urn:schemas-microsoft-com:office:office" xmlns:mc="http://schemas.openxmlformats.org/markup-compatibility/2006" xmlns:wpc="http://schemas.microsoft.com/office/word/2010/wordprocessingCanvas" xmlns="" val="0"/>
                               </a:ext>
                             </a:extLst>
                           </a:blip>
@@ -3295,7 +3295,7 @@
                       </a:duotone>
                       <a:extLst>
                         <a:ext uri="{28A0092B-C50C-407E-A947-70E740481C1C}">
-                          <a14:useLocalDpi xmlns="" xmlns:wpc="http://schemas.microsoft.com/office/word/2010/wordprocessingCanvas" xmlns:mc="http://schemas.openxmlformats.org/markup-compatibility/2006" xmlns:o="urn:schemas-microsoft-com:office:office" xmlns:v="urn:schemas-microsoft-com:vml" xmlns:wp14="http://schemas.microsoft.com/office/word/2010/wordprocessingDrawing" xmlns:w10="urn:schemas-microsoft-com:office:word" xmlns:w="http://schemas.openxmlformats.org/wordprocessingml/2006/main" xmlns:w14="http://schemas.microsoft.com/office/word/2010/wordml" xmlns:wpg="http://schemas.microsoft.com/office/word/2010/wordprocessingGroup" xmlns:wpi="http://schemas.microsoft.com/office/word/2010/wordprocessingInk" xmlns:wps="http://schemas.microsoft.com/office/word/2010/wordprocessingShape" xmlns:a14="http://schemas.microsoft.com/office/drawing/2010/main" val="0"/>
+                          <a14:useLocalDpi xmlns:a14="http://schemas.microsoft.com/office/drawing/2010/main" xmlns:wps="http://schemas.microsoft.com/office/word/2010/wordprocessingShape" xmlns:wpi="http://schemas.microsoft.com/office/word/2010/wordprocessingInk" xmlns:wpg="http://schemas.microsoft.com/office/word/2010/wordprocessingGroup" xmlns:w14="http://schemas.microsoft.com/office/word/2010/wordml" xmlns:w="http://schemas.openxmlformats.org/wordprocessingml/2006/main" xmlns:w10="urn:schemas-microsoft-com:office:word" xmlns:wp14="http://schemas.microsoft.com/office/word/2010/wordprocessingDrawing" xmlns:v="urn:schemas-microsoft-com:vml" xmlns:o="urn:schemas-microsoft-com:office:office" xmlns:mc="http://schemas.openxmlformats.org/markup-compatibility/2006" xmlns:wpc="http://schemas.microsoft.com/office/word/2010/wordprocessingCanvas" xmlns="" val="0"/>
                         </a:ext>
                       </a:extLst>
                     </a:blip>
@@ -3359,7 +3359,7 @@
                       </a:clrChange>
                       <a:extLst>
                         <a:ext uri="{28A0092B-C50C-407E-A947-70E740481C1C}">
-                          <a14:useLocalDpi xmlns="" xmlns:wpc="http://schemas.microsoft.com/office/word/2010/wordprocessingCanvas" xmlns:mc="http://schemas.openxmlformats.org/markup-compatibility/2006" xmlns:o="urn:schemas-microsoft-com:office:office" xmlns:v="urn:schemas-microsoft-com:vml" xmlns:wp14="http://schemas.microsoft.com/office/word/2010/wordprocessingDrawing" xmlns:w10="urn:schemas-microsoft-com:office:word" xmlns:w="http://schemas.openxmlformats.org/wordprocessingml/2006/main" xmlns:w14="http://schemas.microsoft.com/office/word/2010/wordml" xmlns:wpg="http://schemas.microsoft.com/office/word/2010/wordprocessingGroup" xmlns:wpi="http://schemas.microsoft.com/office/word/2010/wordprocessingInk" xmlns:wps="http://schemas.microsoft.com/office/word/2010/wordprocessingShape" xmlns:a14="http://schemas.microsoft.com/office/drawing/2010/main" val="0"/>
+                          <a14:useLocalDpi xmlns:a14="http://schemas.microsoft.com/office/drawing/2010/main" xmlns:wps="http://schemas.microsoft.com/office/word/2010/wordprocessingShape" xmlns:wpi="http://schemas.microsoft.com/office/word/2010/wordprocessingInk" xmlns:wpg="http://schemas.microsoft.com/office/word/2010/wordprocessingGroup" xmlns:w14="http://schemas.microsoft.com/office/word/2010/wordml" xmlns:w="http://schemas.openxmlformats.org/wordprocessingml/2006/main" xmlns:w10="urn:schemas-microsoft-com:office:word" xmlns:wp14="http://schemas.microsoft.com/office/word/2010/wordprocessingDrawing" xmlns:v="urn:schemas-microsoft-com:vml" xmlns:o="urn:schemas-microsoft-com:office:office" xmlns:mc="http://schemas.openxmlformats.org/markup-compatibility/2006" xmlns:wpc="http://schemas.microsoft.com/office/word/2010/wordprocessingCanvas" xmlns="" val="0"/>
                         </a:ext>
                       </a:extLst>
                     </a:blip>
@@ -3573,7 +3573,13 @@
         <w:pStyle w:val="Heading1"/>
       </w:pPr>
       <w:r>
-        <w:t>PCB –Speaker</w:t>
+        <w:t>PCB –</w:t>
+      </w:r>
+      <w:r>
+        <w:t xml:space="preserve"> </w:t>
+      </w:r>
+      <w:r>
+        <w:t>Speaker</w:t>
       </w:r>
     </w:p>
     <w:tbl>
@@ -3623,7 +3629,7 @@
               <w:pStyle w:val="Item"/>
             </w:pPr>
             <w:r>
-              <w:t>…</w:t>
+              <w:t>Check the backside of the speaker for the plus sign and line it up with the plus sign on the board.</w:t>
             </w:r>
           </w:p>
         </w:tc>
@@ -3666,7 +3672,7 @@
               <w:pStyle w:val="Item"/>
             </w:pPr>
             <w:r>
-              <w:t>…</w:t>
+              <w:t>Bend one pin on the back to hold it in place and solder the other pin from the bottom.</w:t>
             </w:r>
           </w:p>
         </w:tc>
@@ -3709,50 +3715,7 @@
               <w:pStyle w:val="Item"/>
             </w:pPr>
             <w:r>
-              <w:t>…</w:t>
-            </w:r>
-          </w:p>
-        </w:tc>
-      </w:tr>
-      <w:tr>
-        <w:tc>
-          <w:tcPr>
-            <w:tcW w:w="486" w:type="dxa"/>
-            <w:shd w:val="clear" w:color="auto" w:fill="auto"/>
-          </w:tcPr>
-          <w:p>
-            <w:pPr>
-              <w:autoSpaceDE w:val="0"/>
-              <w:autoSpaceDN w:val="0"/>
-              <w:adjustRightInd w:val="0"/>
-              <w:spacing w:after="0" w:line="240" w:lineRule="auto"/>
-              <w:rPr>
-                <w:rFonts w:ascii="Wingdings" w:hAnsi="Wingdings" w:cs="Wingdings"/>
-                <w:sz w:val="26"/>
-                <w:szCs w:val="26"/>
-              </w:rPr>
-            </w:pPr>
-            <w:r>
-              <w:rPr>
-                <w:rFonts w:ascii="Wingdings" w:hAnsi="Wingdings" w:cs="Wingdings"/>
-                <w:sz w:val="26"/>
-                <w:szCs w:val="26"/>
-              </w:rPr>
-              <w:t></w:t>
-            </w:r>
-          </w:p>
-        </w:tc>
-        <w:tc>
-          <w:tcPr>
-            <w:tcW w:w="8622" w:type="dxa"/>
-            <w:shd w:val="clear" w:color="auto" w:fill="auto"/>
-          </w:tcPr>
-          <w:p>
-            <w:pPr>
-              <w:pStyle w:val="Item"/>
-            </w:pPr>
-            <w:r>
-              <w:t>…</w:t>
+              <w:t>Bend the pin back and solder, clip.</w:t>
             </w:r>
           </w:p>
         </w:tc>
@@ -4227,7 +4190,7 @@
               <w:pStyle w:val="Item"/>
             </w:pPr>
             <w:r>
-              <w:t>…</w:t>
+              <w:t>Tin the wires to stiffen them.</w:t>
             </w:r>
           </w:p>
         </w:tc>
@@ -4270,7 +4233,7 @@
               <w:pStyle w:val="Item"/>
             </w:pPr>
             <w:r>
-              <w:t>…</w:t>
+              <w:t>Insert and bend opposite ways. BLACK IS NEGATIVE.</w:t>
             </w:r>
           </w:p>
         </w:tc>
@@ -4313,50 +4276,7 @@
               <w:pStyle w:val="Item"/>
             </w:pPr>
             <w:r>
-              <w:t>…</w:t>
-            </w:r>
-          </w:p>
-        </w:tc>
-      </w:tr>
-      <w:tr>
-        <w:tc>
-          <w:tcPr>
-            <w:tcW w:w="486" w:type="dxa"/>
-            <w:shd w:val="clear" w:color="auto" w:fill="auto"/>
-          </w:tcPr>
-          <w:p>
-            <w:pPr>
-              <w:autoSpaceDE w:val="0"/>
-              <w:autoSpaceDN w:val="0"/>
-              <w:adjustRightInd w:val="0"/>
-              <w:spacing w:after="0" w:line="240" w:lineRule="auto"/>
-              <w:rPr>
-                <w:rFonts w:ascii="Wingdings" w:hAnsi="Wingdings" w:cs="Wingdings"/>
-                <w:sz w:val="26"/>
-                <w:szCs w:val="26"/>
-              </w:rPr>
-            </w:pPr>
-            <w:r>
-              <w:rPr>
-                <w:rFonts w:ascii="Wingdings" w:hAnsi="Wingdings" w:cs="Wingdings"/>
-                <w:sz w:val="26"/>
-                <w:szCs w:val="26"/>
-              </w:rPr>
-              <w:t></w:t>
-            </w:r>
-          </w:p>
-        </w:tc>
-        <w:tc>
-          <w:tcPr>
-            <w:tcW w:w="8622" w:type="dxa"/>
-            <w:shd w:val="clear" w:color="auto" w:fill="auto"/>
-          </w:tcPr>
-          <w:p>
-            <w:pPr>
-              <w:pStyle w:val="Item"/>
-            </w:pPr>
-            <w:r>
-              <w:t>…</w:t>
+              <w:t>Solder to board, making sure that black is lined up with minus sign and it sticks up above the board.</w:t>
             </w:r>
           </w:p>
         </w:tc>
@@ -5988,6 +5908,14 @@
                 <w:szCs w:val="26"/>
               </w:rPr>
             </w:pPr>
+            <w:r>
+              <w:rPr>
+                <w:rFonts w:ascii="Wingdings" w:hAnsi="Wingdings" w:cs="Wingdings"/>
+                <w:sz w:val="26"/>
+                <w:szCs w:val="26"/>
+              </w:rPr>
+              <w:t></w:t>
+            </w:r>
           </w:p>
         </w:tc>
         <w:tc>
@@ -6114,7 +6042,7 @@
         <w:noProof/>
         <w:sz w:val="18"/>
       </w:rPr>
-      <w:t>3</w:t>
+      <w:t>5</w:t>
     </w:r>
     <w:r>
       <w:rPr>
@@ -8181,7 +8109,7 @@
 </file>
 
 <file path=customXml/itemProps1.xml><?xml version="1.0" encoding="utf-8"?>
-<ds:datastoreItem xmlns:ds="http://schemas.openxmlformats.org/officeDocument/2006/customXml" ds:itemID="{55A5A690-5B31-4A2E-A27F-5912A74A3E1C}">
+<ds:datastoreItem xmlns:ds="http://schemas.openxmlformats.org/officeDocument/2006/customXml" ds:itemID="{6AD487C3-857E-4A31-AB3E-C3DDD9FD9C65}">
   <ds:schemaRefs>
     <ds:schemaRef ds:uri="http://schemas.openxmlformats.org/officeDocument/2006/bibliography"/>
   </ds:schemaRefs>

</xml_diff>

<commit_message>
Updated the Construction Instructions v1.docx based on Lee's edits.
</commit_message>
<xml_diff>
--- a/ChaprSVN/Manufacturing/Construction Instructions v1.docx
+++ b/ChaprSVN/Manufacturing/Construction Instructions v1.docx
@@ -1,11 +1,11 @@
 
 <file path=word/document.xml><?xml version="1.0" encoding="utf-8"?>
-<w:document xmlns:ve="http://schemas.openxmlformats.org/markup-compatibility/2006" xmlns:o="urn:schemas-microsoft-com:office:office" xmlns:r="http://schemas.openxmlformats.org/officeDocument/2006/relationships" xmlns:m="http://schemas.openxmlformats.org/officeDocument/2006/math" xmlns:v="urn:schemas-microsoft-com:vml" xmlns:wp="http://schemas.openxmlformats.org/drawingml/2006/wordprocessingDrawing" xmlns:w10="urn:schemas-microsoft-com:office:word" xmlns:w="http://schemas.openxmlformats.org/wordprocessingml/2006/main" xmlns:wne="http://schemas.microsoft.com/office/word/2006/wordml">
+<w:document xmlns:wpc="http://schemas.microsoft.com/office/word/2010/wordprocessingCanvas" xmlns:mc="http://schemas.openxmlformats.org/markup-compatibility/2006" xmlns:o="urn:schemas-microsoft-com:office:office" xmlns:r="http://schemas.openxmlformats.org/officeDocument/2006/relationships" xmlns:m="http://schemas.openxmlformats.org/officeDocument/2006/math" xmlns:v="urn:schemas-microsoft-com:vml" xmlns:wp14="http://schemas.microsoft.com/office/word/2010/wordprocessingDrawing" xmlns:wp="http://schemas.openxmlformats.org/drawingml/2006/wordprocessingDrawing" xmlns:w10="urn:schemas-microsoft-com:office:word" xmlns:w="http://schemas.openxmlformats.org/wordprocessingml/2006/main" xmlns:w14="http://schemas.microsoft.com/office/word/2010/wordml" xmlns:wpg="http://schemas.microsoft.com/office/word/2010/wordprocessingGroup" xmlns:wpi="http://schemas.microsoft.com/office/word/2010/wordprocessingInk" xmlns:wne="http://schemas.microsoft.com/office/word/2006/wordml" xmlns:wps="http://schemas.microsoft.com/office/word/2010/wordprocessingShape" mc:Ignorable="w14 wp14">
   <w:body>
     <w:tbl>
       <w:tblPr>
         <w:tblW w:w="0" w:type="auto"/>
-        <w:tblLook w:val="04A0"/>
+        <w:tblLook w:val="04A0" w:firstRow="1" w:lastRow="0" w:firstColumn="1" w:lastColumn="0" w:noHBand="0" w:noVBand="1"/>
       </w:tblPr>
       <w:tblGrid>
         <w:gridCol w:w="2610"/>
@@ -60,7 +60,7 @@
                           </pic:cNvPicPr>
                         </pic:nvPicPr>
                         <pic:blipFill>
-                          <a:blip r:embed="rId8" cstate="print"/>
+                          <a:blip r:embed="rId9" cstate="print"/>
                           <a:stretch>
                             <a:fillRect/>
                           </a:stretch>
@@ -216,7 +216,7 @@
                           <pic:cNvPicPr/>
                         </pic:nvPicPr>
                         <pic:blipFill>
-                          <a:blip r:embed="rId9" cstate="print"/>
+                          <a:blip r:embed="rId10" cstate="print"/>
                           <a:stretch>
                             <a:fillRect/>
                           </a:stretch>
@@ -289,7 +289,7 @@
       <w:tblPr>
         <w:tblW w:w="0" w:type="auto"/>
         <w:tblInd w:w="18" w:type="dxa"/>
-        <w:tblLook w:val="04A0"/>
+        <w:tblLook w:val="04A0" w:firstRow="1" w:lastRow="0" w:firstColumn="1" w:lastColumn="0" w:noHBand="0" w:noVBand="1"/>
       </w:tblPr>
       <w:tblGrid>
         <w:gridCol w:w="990"/>
@@ -858,10 +858,10 @@
                     </pic:cNvPicPr>
                   </pic:nvPicPr>
                   <pic:blipFill>
-                    <a:blip r:embed="rId10" r:link="rId11" cstate="print">
+                    <a:blip r:embed="rId11" r:link="rId12" cstate="print">
                       <a:extLst>
                         <a:ext uri="{28A0092B-C50C-407E-A947-70E740481C1C}">
-                          <a14:useLocalDpi xmlns:a14="http://schemas.microsoft.com/office/drawing/2010/main" xmlns:wps="http://schemas.microsoft.com/office/word/2010/wordprocessingShape" xmlns:wpi="http://schemas.microsoft.com/office/word/2010/wordprocessingInk" xmlns:wpg="http://schemas.microsoft.com/office/word/2010/wordprocessingGroup" xmlns:w14="http://schemas.microsoft.com/office/word/2010/wordml" xmlns:w="http://schemas.openxmlformats.org/wordprocessingml/2006/main" xmlns:w10="urn:schemas-microsoft-com:office:word" xmlns:wp14="http://schemas.microsoft.com/office/word/2010/wordprocessingDrawing" xmlns:v="urn:schemas-microsoft-com:vml" xmlns:o="urn:schemas-microsoft-com:office:office" xmlns:mc="http://schemas.openxmlformats.org/markup-compatibility/2006" xmlns:wpc="http://schemas.microsoft.com/office/word/2010/wordprocessingCanvas" xmlns="" val="0"/>
+                          <a14:useLocalDpi xmlns:a14="http://schemas.microsoft.com/office/drawing/2010/main" val="0"/>
                         </a:ext>
                       </a:extLst>
                     </a:blip>
@@ -900,11 +900,23 @@
       <w:r>
         <w:t>Soldering the RN-42 is one of the most key things for creating a ChapR.  The pins are VERY close together and need to be lined-up perfectly with the PCB.</w:t>
       </w:r>
+      <w:r>
+        <w:t xml:space="preserve"> </w:t>
+      </w:r>
+      <w:r>
+        <w:rPr>
+          <w:b/>
+        </w:rPr>
+        <w:t xml:space="preserve">NOTE: </w:t>
+      </w:r>
+      <w:r>
+        <w:t>This step has likely already been done for you.</w:t>
+      </w:r>
     </w:p>
     <w:tbl>
       <w:tblPr>
         <w:tblW w:w="0" w:type="auto"/>
-        <w:tblLook w:val="04A0"/>
+        <w:tblLook w:val="04A0" w:firstRow="1" w:lastRow="0" w:firstColumn="1" w:lastColumn="0" w:noHBand="0" w:noVBand="1"/>
       </w:tblPr>
       <w:tblGrid>
         <w:gridCol w:w="486"/>
@@ -1236,10 +1248,10 @@
                     </pic:cNvPicPr>
                   </pic:nvPicPr>
                   <pic:blipFill>
-                    <a:blip r:embed="rId12" r:link="rId13" cstate="print">
+                    <a:blip r:embed="rId13" r:link="rId14" cstate="print">
                       <a:extLst>
                         <a:ext uri="{28A0092B-C50C-407E-A947-70E740481C1C}">
-                          <a14:useLocalDpi xmlns:a14="http://schemas.microsoft.com/office/drawing/2010/main" xmlns:wps="http://schemas.microsoft.com/office/word/2010/wordprocessingShape" xmlns:wpi="http://schemas.microsoft.com/office/word/2010/wordprocessingInk" xmlns:wpg="http://schemas.microsoft.com/office/word/2010/wordprocessingGroup" xmlns:w14="http://schemas.microsoft.com/office/word/2010/wordml" xmlns:w="http://schemas.openxmlformats.org/wordprocessingml/2006/main" xmlns:w10="urn:schemas-microsoft-com:office:word" xmlns:wp14="http://schemas.microsoft.com/office/word/2010/wordprocessingDrawing" xmlns:v="urn:schemas-microsoft-com:vml" xmlns:o="urn:schemas-microsoft-com:office:office" xmlns:mc="http://schemas.openxmlformats.org/markup-compatibility/2006" xmlns:wpc="http://schemas.microsoft.com/office/word/2010/wordprocessingCanvas" xmlns="" val="0"/>
+                          <a14:useLocalDpi xmlns:a14="http://schemas.microsoft.com/office/drawing/2010/main" val="0"/>
                         </a:ext>
                       </a:extLst>
                     </a:blip>
@@ -1280,7 +1292,7 @@
     <w:tbl>
       <w:tblPr>
         <w:tblW w:w="0" w:type="auto"/>
-        <w:tblLook w:val="04A0"/>
+        <w:tblLook w:val="04A0" w:firstRow="1" w:lastRow="0" w:firstColumn="1" w:lastColumn="0" w:noHBand="0" w:noVBand="1"/>
       </w:tblPr>
       <w:tblGrid>
         <w:gridCol w:w="486"/>
@@ -1353,10 +1365,10 @@
                           </pic:cNvPicPr>
                         </pic:nvPicPr>
                         <pic:blipFill>
-                          <a:blip r:embed="rId14" cstate="print">
+                          <a:blip r:embed="rId15" cstate="print">
                             <a:extLst>
                               <a:ext uri="{28A0092B-C50C-407E-A947-70E740481C1C}">
-                                <a14:useLocalDpi xmlns:a14="http://schemas.microsoft.com/office/drawing/2010/main" xmlns:wps="http://schemas.microsoft.com/office/word/2010/wordprocessingShape" xmlns:wpi="http://schemas.microsoft.com/office/word/2010/wordprocessingInk" xmlns:wpg="http://schemas.microsoft.com/office/word/2010/wordprocessingGroup" xmlns:w14="http://schemas.microsoft.com/office/word/2010/wordml" xmlns:w="http://schemas.openxmlformats.org/wordprocessingml/2006/main" xmlns:w10="urn:schemas-microsoft-com:office:word" xmlns:wp14="http://schemas.microsoft.com/office/word/2010/wordprocessingDrawing" xmlns:v="urn:schemas-microsoft-com:vml" xmlns:o="urn:schemas-microsoft-com:office:office" xmlns:mc="http://schemas.openxmlformats.org/markup-compatibility/2006" xmlns:wpc="http://schemas.microsoft.com/office/word/2010/wordprocessingCanvas" xmlns="" val="0"/>
+                                <a14:useLocalDpi xmlns:a14="http://schemas.microsoft.com/office/drawing/2010/main" val="0"/>
                               </a:ext>
                             </a:extLst>
                           </a:blip>
@@ -1387,6 +1399,9 @@
             <w:r>
               <w:t>Place resistors on top of PCB – ensure that they are flat</w:t>
             </w:r>
+            <w:r>
+              <w:t>.</w:t>
+            </w:r>
           </w:p>
         </w:tc>
       </w:tr>
@@ -1430,6 +1445,9 @@
             <w:r>
               <w:t>Solder from top of board</w:t>
             </w:r>
+            <w:r>
+              <w:t>.</w:t>
+            </w:r>
           </w:p>
         </w:tc>
       </w:tr>
@@ -1473,6 +1491,9 @@
             <w:r>
               <w:t>Inspect all solder joints</w:t>
             </w:r>
+            <w:r>
+              <w:t>.</w:t>
+            </w:r>
           </w:p>
         </w:tc>
       </w:tr>
@@ -1515,6 +1536,9 @@
             </w:pPr>
             <w:r>
               <w:t>Clip leads</w:t>
+            </w:r>
+            <w:r>
+              <w:t>.</w:t>
             </w:r>
           </w:p>
         </w:tc>
@@ -1538,7 +1562,7 @@
         <w:tblpPr w:leftFromText="180" w:rightFromText="180" w:vertAnchor="text" w:tblpY="1"/>
         <w:tblOverlap w:val="never"/>
         <w:tblW w:w="0" w:type="auto"/>
-        <w:tblLook w:val="04A0"/>
+        <w:tblLook w:val="04A0" w:firstRow="1" w:lastRow="0" w:firstColumn="1" w:lastColumn="0" w:noHBand="0" w:noVBand="1"/>
       </w:tblPr>
       <w:tblGrid>
         <w:gridCol w:w="486"/>
@@ -1583,6 +1607,9 @@
             </w:pPr>
             <w:r>
               <w:t>Place diodes on top of PCB – ensure that they are flat and LINED UP correctly.  The lines must match the PCB illustration</w:t>
+            </w:r>
+            <w:r>
+              <w:t>.</w:t>
             </w:r>
           </w:p>
         </w:tc>
@@ -1650,7 +1677,7 @@
                     <o:lock v:ext="edit" aspectratio="t"/>
                   </v:shapetype>
                   <v:shape id="Picture 9" o:spid="_x0000_s1027" type="#_x0000_t75" alt="http://www.circuitstoday.com/wp-content/uploads/2013/10/Zener-Diode.jpg" style="position:absolute;width:9064;height:9064;rotation:2963349fd;visibility:visible" o:gfxdata="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">
-                    <v:imagedata r:id="rId15" o:title="Zener-Diode"/>
+                    <v:imagedata r:id="rId16" o:title="Zener-Diode"/>
                     <v:path arrowok="t"/>
                   </v:shape>
                   <v:shape id="Text Box 2" o:spid="_x0000_s1028" type="#_x0000_t202" style="position:absolute;left:5645;width:3981;height:1333;visibility:visible" o:gfxdata="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" stroked="f">
@@ -1684,6 +1711,9 @@
             <w:r>
               <w:t>Solder from top of PCB</w:t>
             </w:r>
+            <w:r>
+              <w:t>.</w:t>
+            </w:r>
           </w:p>
         </w:tc>
       </w:tr>
@@ -1727,6 +1757,9 @@
             <w:r>
               <w:t>Inspect all solder joints</w:t>
             </w:r>
+            <w:r>
+              <w:t>.</w:t>
+            </w:r>
           </w:p>
         </w:tc>
       </w:tr>
@@ -1769,6 +1802,9 @@
             </w:pPr>
             <w:r>
               <w:t>Clip leads</w:t>
+            </w:r>
+            <w:r>
+              <w:t>.</w:t>
             </w:r>
           </w:p>
         </w:tc>
@@ -1792,7 +1828,7 @@
         <w:pict>
           <v:group id="Group 16" o:spid="_x0000_s1030" style="position:absolute;left:0;text-align:left;margin-left:438.85pt;margin-top:27.95pt;width:66.75pt;height:66.75pt;z-index:251655680" coordorigin="10199,11680" coordsize="1335,1335" o:gfxdata="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">
             <v:shape id="Picture 17" o:spid="_x0000_s1031" type="#_x0000_t75" alt="http://www.tandyonline.co.uk/media/catalog/product/cache/1/image/9df78eab33525d08d6e5fb8d27136e95/b/c/bc635-transistor.png" style="position:absolute;left:10199;top:11680;width:1335;height:1335;visibility:visible" o:gfxdata="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">
-              <v:imagedata r:id="rId16" o:title="bc635-transistor"/>
+              <v:imagedata r:id="rId17" o:title="bc635-transistor"/>
             </v:shape>
             <v:rect id="Rectangle 18" o:spid="_x0000_s1032" style="position:absolute;left:11090;top:11782;width:309;height:299;rotation:2832524fd;visibility:visible" o:gfxdata="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" fillcolor="black">
               <v:textbox inset="0,0,0,0">
@@ -1843,7 +1879,7 @@
         <w:pict>
           <v:group id="Group 15" o:spid="_x0000_s1033" style="position:absolute;left:0;text-align:left;margin-left:473.95pt;margin-top:30.35pt;width:66.75pt;height:66.75pt;z-index:251654656" coordorigin="10199,11680" coordsize="1335,1335" o:gfxdata="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">
             <v:shape id="Picture 13" o:spid="_x0000_s1034" type="#_x0000_t75" alt="http://www.tandyonline.co.uk/media/catalog/product/cache/1/image/9df78eab33525d08d6e5fb8d27136e95/b/c/bc635-transistor.png" style="position:absolute;left:10199;top:11680;width:1335;height:1335;visibility:visible" o:gfxdata="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">
-              <v:imagedata r:id="rId16" o:title="bc635-transistor"/>
+              <v:imagedata r:id="rId17" o:title="bc635-transistor"/>
             </v:shape>
             <v:rect id="Rectangle 14" o:spid="_x0000_s1035" style="position:absolute;left:11090;top:11782;width:309;height:299;rotation:2832524fd;visibility:visible" o:gfxdata="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" fillcolor="black">
               <v:textbox inset="0,0,0,0">
@@ -1887,7 +1923,7 @@
     <w:tbl>
       <w:tblPr>
         <w:tblW w:w="0" w:type="auto"/>
-        <w:tblLook w:val="04A0"/>
+        <w:tblLook w:val="04A0" w:firstRow="1" w:lastRow="0" w:firstColumn="1" w:lastColumn="0" w:noHBand="0" w:noVBand="1"/>
       </w:tblPr>
       <w:tblGrid>
         <w:gridCol w:w="486"/>
@@ -1943,18 +1979,16 @@
               <w:t xml:space="preserve">.  </w:t>
             </w:r>
             <w:r>
-              <w:t>Insert as indicated and press down to p</w:t>
-            </w:r>
-            <w:r>
-              <w:t xml:space="preserve">osition about ¼ </w:t>
-            </w:r>
-            <w:proofErr w:type="gramStart"/>
-            <w:r>
-              <w:t>inch</w:t>
-            </w:r>
-            <w:proofErr w:type="gramEnd"/>
-            <w:r>
-              <w:t xml:space="preserve"> above PCB</w:t>
+              <w:t xml:space="preserve">Insert as indicated </w:t>
+            </w:r>
+            <w:r>
+              <w:t xml:space="preserve">on the PCB </w:t>
+            </w:r>
+            <w:r>
+              <w:t>and press down to p</w:t>
+            </w:r>
+            <w:r>
+              <w:t>osition about ¼ inch above PCB</w:t>
             </w:r>
             <w:r>
               <w:t>.</w:t>
@@ -2014,6 +2048,9 @@
             <w:r>
               <w:t xml:space="preserve"> the other two pins</w:t>
             </w:r>
+            <w:r>
+              <w:t>.</w:t>
+            </w:r>
           </w:p>
         </w:tc>
       </w:tr>
@@ -2055,7 +2092,18 @@
               <w:pStyle w:val="Item"/>
             </w:pPr>
             <w:r>
-              <w:t>Un-bend the other pin and solder it</w:t>
+              <w:t xml:space="preserve">Un-bend the other </w:t>
+            </w:r>
+            <w:proofErr w:type="gramStart"/>
+            <w:r>
+              <w:t>pin</w:t>
+            </w:r>
+            <w:proofErr w:type="gramEnd"/>
+            <w:r>
+              <w:t xml:space="preserve"> and solder it</w:t>
+            </w:r>
+            <w:r>
+              <w:t>.</w:t>
             </w:r>
           </w:p>
         </w:tc>
@@ -2100,6 +2148,9 @@
             <w:r>
               <w:t>Inspect all solder joints</w:t>
             </w:r>
+            <w:r>
+              <w:t>.</w:t>
+            </w:r>
           </w:p>
         </w:tc>
       </w:tr>
@@ -2142,6 +2193,9 @@
             </w:pPr>
             <w:r>
               <w:t>Clip leads</w:t>
+            </w:r>
+            <w:r>
+              <w:t>.</w:t>
             </w:r>
           </w:p>
         </w:tc>
@@ -2152,15 +2206,7 @@
         <w:pStyle w:val="Heading1"/>
       </w:pPr>
       <w:r>
-        <w:t xml:space="preserve">PCB – </w:t>
-      </w:r>
-      <w:proofErr w:type="spellStart"/>
-      <w:r>
-        <w:t>Arduino</w:t>
-      </w:r>
-      <w:proofErr w:type="spellEnd"/>
-      <w:r>
-        <w:t xml:space="preserve"> </w:t>
+        <w:t xml:space="preserve">PCB – Arduino </w:t>
       </w:r>
       <w:r>
         <w:t>Preparation</w:t>
@@ -2171,43 +2217,19 @@
         <w:pStyle w:val="DescriptionText"/>
       </w:pPr>
       <w:r>
-        <w:t xml:space="preserve">The </w:t>
-      </w:r>
-      <w:proofErr w:type="spellStart"/>
-      <w:r>
-        <w:t>Arduino</w:t>
-      </w:r>
-      <w:proofErr w:type="spellEnd"/>
-      <w:r>
-        <w:t xml:space="preserve"> is first “prepared” before it is soldered.  This consists of soldering the pins to the </w:t>
-      </w:r>
-      <w:proofErr w:type="spellStart"/>
-      <w:r>
-        <w:t>Arduino</w:t>
-      </w:r>
-      <w:proofErr w:type="spellEnd"/>
-      <w:r>
-        <w:t xml:space="preserve"> board but NOT soldering it to the PCB yet.  The PCB is used, however, as th</w:t>
+        <w:t>The Arduino is first “prepared” before it is soldered.  This consists of soldering the pins to the Arduino board but NOT soldering it to the PCB yet.  The PCB is used, however, as th</w:t>
       </w:r>
       <w:r>
         <w:t>e line-up mechanism for the pin</w:t>
       </w:r>
       <w:r>
-        <w:t xml:space="preserve">s for the </w:t>
-      </w:r>
-      <w:proofErr w:type="spellStart"/>
-      <w:r>
-        <w:t>Arduino</w:t>
-      </w:r>
-      <w:proofErr w:type="spellEnd"/>
-      <w:r>
-        <w:t xml:space="preserve"> board.</w:t>
+        <w:t>s for the Arduino board.</w:t>
       </w:r>
     </w:p>
     <w:tbl>
       <w:tblPr>
         <w:tblW w:w="0" w:type="auto"/>
-        <w:tblLook w:val="04A0"/>
+        <w:tblLook w:val="04A0" w:firstRow="1" w:lastRow="0" w:firstColumn="1" w:lastColumn="0" w:noHBand="0" w:noVBand="1"/>
       </w:tblPr>
       <w:tblGrid>
         <w:gridCol w:w="486"/>
@@ -2255,8 +2277,8 @@
                 <w:noProof/>
               </w:rPr>
               <w:pict>
-                <v:shape id="Picture 25" o:spid="_x0000_s1050" type="#_x0000_t75" alt="http://www.codingcolor.com/wp-content/uploads/2010/11/setUpProMini_breakaway.jpg" style="position:absolute;left:0;text-align:left;margin-left:421.85pt;margin-top:11.1pt;width:116.05pt;height:122.85pt;z-index:251686400;visibility:visible;mso-position-horizontal-relative:text;mso-position-vertical-relative:text" o:regroupid="1" o:gfxdata="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">
-                  <v:imagedata r:id="rId17" o:title="setUpProMini_breakaway" cropbottom="13324f" cropleft="11488f" cropright="14661f"/>
+                <v:shape id="Picture 25" o:spid="_x0000_s1050" type="#_x0000_t75" alt="http://www.codingcolor.com/wp-content/uploads/2010/11/setUpProMini_breakaway.jpg" style="position:absolute;left:0;text-align:left;margin-left:421.85pt;margin-top:11.1pt;width:116.05pt;height:122.85pt;z-index:251686400;visibility:visible;mso-position-horizontal-relative:text;mso-position-vertical-relative:text" o:gfxdata="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">
+                  <v:imagedata r:id="rId18" o:title="setUpProMini_breakaway" cropbottom="13324f" cropleft="11488f" cropright="14661f"/>
                   <v:path arrowok="t"/>
                 </v:shape>
               </w:pict>
@@ -2272,15 +2294,7 @@
               <w:t>two</w:t>
             </w:r>
             <w:r>
-              <w:t xml:space="preserve"> 12-pin headers on PCB in appropriate positions for </w:t>
-            </w:r>
-            <w:proofErr w:type="spellStart"/>
-            <w:r>
-              <w:t>Arduino</w:t>
-            </w:r>
-            <w:proofErr w:type="spellEnd"/>
-            <w:r>
-              <w:t xml:space="preserve"> with the long pins of the header in the PCB.</w:t>
+              <w:t xml:space="preserve"> 12-pin headers on PCB in appropriate positions for Arduino with the long pins of the header in the PCB.</w:t>
             </w:r>
           </w:p>
         </w:tc>
@@ -2327,8 +2341,8 @@
                 <w:noProof/>
               </w:rPr>
               <w:pict>
-                <v:shape id="Picture 24" o:spid="_x0000_s1049" type="#_x0000_t75" alt="https://dlnmh9ip6v2uc.cloudfront.net/images/products/1/1/1/1/4/11114-02.jpg" style="position:absolute;left:0;text-align:left;margin-left:451.75pt;margin-top:12.55pt;width:55.85pt;height:92.4pt;z-index:251687424;visibility:visible;mso-position-horizontal-relative:text;mso-position-vertical-relative:text" o:regroupid="1" o:gfxdata="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">
-                  <v:imagedata r:id="rId18" o:title="11114-02" cropleft="12564f" cropright="13243f" chromakey="white"/>
+                <v:shape id="Picture 24" o:spid="_x0000_s1049" type="#_x0000_t75" alt="https://dlnmh9ip6v2uc.cloudfront.net/images/products/1/1/1/1/4/11114-02.jpg" style="position:absolute;left:0;text-align:left;margin-left:451.75pt;margin-top:12.55pt;width:55.85pt;height:92.4pt;z-index:251687424;visibility:visible;mso-position-horizontal-relative:text;mso-position-vertical-relative:text" o:gfxdata="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">
+                  <v:imagedata r:id="rId19" o:title="11114-02" cropleft="12564f" cropright="13243f" chromakey="white"/>
                   <v:path arrowok="t"/>
                 </v:shape>
               </w:pict>
@@ -2347,15 +2361,7 @@
               <w:t xml:space="preserve"> 2-pin header in the positions marked XXXXX on the PCB with the long pins of the header in the PCB.</w:t>
             </w:r>
             <w:r>
-              <w:t xml:space="preserve">  This matches the two holes on the </w:t>
-            </w:r>
-            <w:proofErr w:type="spellStart"/>
-            <w:r>
-              <w:t>Arduino</w:t>
-            </w:r>
-            <w:proofErr w:type="spellEnd"/>
-            <w:r>
-              <w:t xml:space="preserve"> close to VCC/A3/A2. </w:t>
+              <w:t xml:space="preserve">  This matches the two holes on the Arduino close to VCC/A3/A2. </w:t>
             </w:r>
           </w:p>
         </w:tc>
@@ -2400,69 +2406,59 @@
             <w:r>
               <w:t xml:space="preserve">Orient and place the </w:t>
             </w:r>
-            <w:proofErr w:type="spellStart"/>
             <w:proofErr w:type="gramStart"/>
             <w:r>
-              <w:t>Arduino</w:t>
-            </w:r>
-            <w:proofErr w:type="spellEnd"/>
-            <w:r>
-              <w:t>,</w:t>
+              <w:t>Arduino,</w:t>
             </w:r>
             <w:proofErr w:type="gramEnd"/>
             <w:r>
-              <w:t xml:space="preserve"> face up, on top of the pins and solder all headers to the </w:t>
-            </w:r>
-            <w:proofErr w:type="spellStart"/>
-            <w:r>
-              <w:t>Arduino</w:t>
-            </w:r>
-            <w:proofErr w:type="spellEnd"/>
+              <w:t xml:space="preserve"> face up, on top of the pins and solder all headers to the Arduino.</w:t>
+            </w:r>
+          </w:p>
+        </w:tc>
+      </w:tr>
+      <w:tr>
+        <w:tc>
+          <w:tcPr>
+            <w:tcW w:w="486" w:type="dxa"/>
+            <w:shd w:val="clear" w:color="auto" w:fill="auto"/>
+          </w:tcPr>
+          <w:p>
+            <w:pPr>
+              <w:autoSpaceDE w:val="0"/>
+              <w:autoSpaceDN w:val="0"/>
+              <w:adjustRightInd w:val="0"/>
+              <w:spacing w:after="0" w:line="240" w:lineRule="auto"/>
+              <w:rPr>
+                <w:rFonts w:ascii="Wingdings" w:hAnsi="Wingdings" w:cs="Wingdings"/>
+                <w:sz w:val="26"/>
+                <w:szCs w:val="26"/>
+              </w:rPr>
+            </w:pPr>
+            <w:r>
+              <w:rPr>
+                <w:rFonts w:ascii="Wingdings" w:hAnsi="Wingdings" w:cs="Wingdings"/>
+                <w:sz w:val="26"/>
+                <w:szCs w:val="26"/>
+              </w:rPr>
+              <w:t></w:t>
+            </w:r>
+          </w:p>
+        </w:tc>
+        <w:tc>
+          <w:tcPr>
+            <w:tcW w:w="8622" w:type="dxa"/>
+            <w:shd w:val="clear" w:color="auto" w:fill="auto"/>
+          </w:tcPr>
+          <w:p>
+            <w:pPr>
+              <w:pStyle w:val="Item"/>
+            </w:pPr>
+            <w:r>
+              <w:t>Inspect all solder joints</w:t>
+            </w:r>
             <w:r>
               <w:t>.</w:t>
-            </w:r>
-          </w:p>
-        </w:tc>
-      </w:tr>
-      <w:tr>
-        <w:tc>
-          <w:tcPr>
-            <w:tcW w:w="486" w:type="dxa"/>
-            <w:shd w:val="clear" w:color="auto" w:fill="auto"/>
-          </w:tcPr>
-          <w:p>
-            <w:pPr>
-              <w:autoSpaceDE w:val="0"/>
-              <w:autoSpaceDN w:val="0"/>
-              <w:adjustRightInd w:val="0"/>
-              <w:spacing w:after="0" w:line="240" w:lineRule="auto"/>
-              <w:rPr>
-                <w:rFonts w:ascii="Wingdings" w:hAnsi="Wingdings" w:cs="Wingdings"/>
-                <w:sz w:val="26"/>
-                <w:szCs w:val="26"/>
-              </w:rPr>
-            </w:pPr>
-            <w:r>
-              <w:rPr>
-                <w:rFonts w:ascii="Wingdings" w:hAnsi="Wingdings" w:cs="Wingdings"/>
-                <w:sz w:val="26"/>
-                <w:szCs w:val="26"/>
-              </w:rPr>
-              <w:t></w:t>
-            </w:r>
-          </w:p>
-        </w:tc>
-        <w:tc>
-          <w:tcPr>
-            <w:tcW w:w="8622" w:type="dxa"/>
-            <w:shd w:val="clear" w:color="auto" w:fill="auto"/>
-          </w:tcPr>
-          <w:p>
-            <w:pPr>
-              <w:pStyle w:val="Item"/>
-            </w:pPr>
-            <w:r>
-              <w:t>Inspect all solder joints</w:t>
             </w:r>
           </w:p>
         </w:tc>
@@ -2534,7 +2530,7 @@
                           </pic:cNvPicPr>
                         </pic:nvPicPr>
                         <pic:blipFill>
-                          <a:blip r:embed="rId19" cstate="print"/>
+                          <a:blip r:embed="rId20" cstate="print"/>
                           <a:srcRect l="41786" t="78746" r="45644"/>
                           <a:stretch>
                             <a:fillRect/>
@@ -2586,7 +2582,7 @@
                           </pic:cNvPicPr>
                         </pic:nvPicPr>
                         <pic:blipFill>
-                          <a:blip r:embed="rId19" cstate="print"/>
+                          <a:blip r:embed="rId20" cstate="print"/>
                           <a:srcRect l="41786" t="78746" r="45644"/>
                           <a:stretch>
                             <a:fillRect/>
@@ -2609,31 +2605,7 @@
               </w:drawing>
             </w:r>
             <w:r>
-              <w:t xml:space="preserve">Remove </w:t>
-            </w:r>
-            <w:proofErr w:type="spellStart"/>
-            <w:r>
-              <w:t>Arduino</w:t>
-            </w:r>
-            <w:proofErr w:type="spellEnd"/>
-            <w:r>
-              <w:t xml:space="preserve"> from PCB and insert 6-pin header ON TOP of </w:t>
-            </w:r>
-            <w:proofErr w:type="spellStart"/>
-            <w:r>
-              <w:t>Arduino</w:t>
-            </w:r>
-            <w:proofErr w:type="spellEnd"/>
-            <w:r>
-              <w:t xml:space="preserve"> – the short pins of the header go into the </w:t>
-            </w:r>
-            <w:proofErr w:type="spellStart"/>
-            <w:r>
-              <w:t>Arduino</w:t>
-            </w:r>
-            <w:proofErr w:type="spellEnd"/>
-            <w:r>
-              <w:t xml:space="preserve"> board.</w:t>
+              <w:t>Remove Arduino from PCB and insert 6-pin header ON TOP of Arduino – the short pins of the header go into the Arduino board.</w:t>
             </w:r>
           </w:p>
         </w:tc>
@@ -2676,23 +2648,7 @@
               <w:pStyle w:val="Item"/>
             </w:pPr>
             <w:r>
-              <w:t xml:space="preserve">Place </w:t>
-            </w:r>
-            <w:proofErr w:type="spellStart"/>
-            <w:r>
-              <w:t>Arduino</w:t>
-            </w:r>
-            <w:proofErr w:type="spellEnd"/>
-            <w:r>
-              <w:t xml:space="preserve"> upside-down on table, allowing 6-pin header to flare outwards. Solder the 6-pin header from the bottom of the </w:t>
-            </w:r>
-            <w:proofErr w:type="spellStart"/>
-            <w:r>
-              <w:t>Arduino</w:t>
-            </w:r>
-            <w:proofErr w:type="spellEnd"/>
-            <w:r>
-              <w:t>.</w:t>
+              <w:t>Place Arduino upside-down on table, allowing 6-pin header to flare outwards. Solder the 6-pin header from the bottom of the Arduino.</w:t>
             </w:r>
           </w:p>
         </w:tc>
@@ -2703,21 +2659,13 @@
         <w:pStyle w:val="Heading1"/>
       </w:pPr>
       <w:r>
-        <w:t xml:space="preserve">PCB – </w:t>
-      </w:r>
-      <w:proofErr w:type="spellStart"/>
-      <w:r>
-        <w:t>Arduino</w:t>
-      </w:r>
-      <w:proofErr w:type="spellEnd"/>
-      <w:r>
-        <w:t xml:space="preserve"> Installation</w:t>
+        <w:t>PCB – Arduino Installation</w:t>
       </w:r>
     </w:p>
     <w:tbl>
       <w:tblPr>
         <w:tblW w:w="0" w:type="auto"/>
-        <w:tblLook w:val="04A0"/>
+        <w:tblLook w:val="04A0" w:firstRow="1" w:lastRow="0" w:firstColumn="1" w:lastColumn="0" w:noHBand="0" w:noVBand="1"/>
       </w:tblPr>
       <w:tblGrid>
         <w:gridCol w:w="486"/>
@@ -2761,15 +2709,7 @@
               <w:pStyle w:val="Item"/>
             </w:pPr>
             <w:r>
-              <w:t xml:space="preserve">Place the prepared </w:t>
-            </w:r>
-            <w:proofErr w:type="spellStart"/>
-            <w:r>
-              <w:t>Arduino</w:t>
-            </w:r>
-            <w:proofErr w:type="spellEnd"/>
-            <w:r>
-              <w:t xml:space="preserve"> on the PCB, pushing it down onto the board as flush as possible.</w:t>
+              <w:t>Place the prepared Arduino on the PCB, pushing it down onto the board as flush as possible.</w:t>
             </w:r>
           </w:p>
         </w:tc>
@@ -2812,23 +2752,7 @@
               <w:pStyle w:val="Item"/>
             </w:pPr>
             <w:r>
-              <w:t xml:space="preserve">While holding the </w:t>
-            </w:r>
-            <w:proofErr w:type="spellStart"/>
-            <w:r>
-              <w:t>Arduino</w:t>
-            </w:r>
-            <w:proofErr w:type="spellEnd"/>
-            <w:r>
-              <w:t xml:space="preserve"> flush, solder two opposite corner pins on the </w:t>
-            </w:r>
-            <w:proofErr w:type="spellStart"/>
-            <w:r>
-              <w:t>Arduino</w:t>
-            </w:r>
-            <w:proofErr w:type="spellEnd"/>
-            <w:r>
-              <w:t xml:space="preserve"> from the bottom of the PCB – to keep it flush.</w:t>
+              <w:t>While holding the Arduino flush, solder two opposite corner pins on the Arduino from the bottom of the PCB – to keep it flush.</w:t>
             </w:r>
           </w:p>
         </w:tc>
@@ -2915,6 +2839,9 @@
             </w:pPr>
             <w:r>
               <w:t>Inspect all solder joints</w:t>
+            </w:r>
+            <w:r>
+              <w:t>.</w:t>
             </w:r>
           </w:p>
         </w:tc>
@@ -2931,7 +2858,7 @@
     <w:tbl>
       <w:tblPr>
         <w:tblW w:w="0" w:type="auto"/>
-        <w:tblLook w:val="04A0"/>
+        <w:tblLook w:val="04A0" w:firstRow="1" w:lastRow="0" w:firstColumn="1" w:lastColumn="0" w:noHBand="0" w:noVBand="1"/>
       </w:tblPr>
       <w:tblGrid>
         <w:gridCol w:w="486"/>
@@ -2981,7 +2908,7 @@
               <w:pict>
                 <v:group id="Group 42" o:spid="_x0000_s1036" style="position:absolute;left:0;text-align:left;margin-left:383.5pt;margin-top:16.45pt;width:132.85pt;height:91.9pt;z-index:251685376;mso-position-horizontal-relative:text;mso-position-vertical-relative:text" coordsize="16870,11668" o:gfxdata="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">
                   <v:shape id="Picture 38" o:spid="_x0000_s1037" type="#_x0000_t75" alt="http://apple.clickandbuild.com/cnb/shop/ftdichip?imageID=225&amp;op=imgLib-viewImage" style="position:absolute;top:4094;width:10918;height:7574;flip:x;visibility:visible" o:gfxdata="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">
-                    <v:imagedata r:id="rId20" o:title="ftdichip?imageID=225&amp;op=imgLib-viewImage"/>
+                    <v:imagedata r:id="rId21" o:title="ftdichip?imageID=225&amp;op=imgLib-viewImage"/>
                     <v:path arrowok="t"/>
                   </v:shape>
                   <v:shape id="Text Box 2" o:spid="_x0000_s1038" type="#_x0000_t202" style="position:absolute;left:9485;width:7385;height:2978;visibility:visible" o:gfxdata="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" filled="f" stroked="f">
@@ -3021,7 +2948,16 @@
               </w:pict>
             </w:r>
             <w:r>
-              <w:t>Insert the VDIP onto the PCB</w:t>
+              <w:t xml:space="preserve">Insert the VDIP </w:t>
+            </w:r>
+            <w:r>
+              <w:t>i</w:t>
+            </w:r>
+            <w:r>
+              <w:t>nto the PCB</w:t>
+            </w:r>
+            <w:r>
+              <w:t>.</w:t>
             </w:r>
           </w:p>
         </w:tc>
@@ -3194,6 +3130,9 @@
             </w:pPr>
             <w:r>
               <w:t>Inspect all solder joints</w:t>
+            </w:r>
+            <w:r>
+              <w:t>.</w:t>
             </w:r>
           </w:p>
         </w:tc>
@@ -3275,7 +3214,7 @@
                     <pic:cNvPicPr/>
                   </pic:nvPicPr>
                   <pic:blipFill>
-                    <a:blip r:embed="rId21" cstate="print">
+                    <a:blip r:embed="rId22" cstate="print">
                       <a:clrChange>
                         <a:clrFrom>
                           <a:srgbClr val="FFFFFF"/>
@@ -3295,7 +3234,7 @@
                       </a:duotone>
                       <a:extLst>
                         <a:ext uri="{28A0092B-C50C-407E-A947-70E740481C1C}">
-                          <a14:useLocalDpi xmlns:a14="http://schemas.microsoft.com/office/drawing/2010/main" xmlns:wps="http://schemas.microsoft.com/office/word/2010/wordprocessingShape" xmlns:wpi="http://schemas.microsoft.com/office/word/2010/wordprocessingInk" xmlns:wpg="http://schemas.microsoft.com/office/word/2010/wordprocessingGroup" xmlns:w14="http://schemas.microsoft.com/office/word/2010/wordml" xmlns:w="http://schemas.openxmlformats.org/wordprocessingml/2006/main" xmlns:w10="urn:schemas-microsoft-com:office:word" xmlns:wp14="http://schemas.microsoft.com/office/word/2010/wordprocessingDrawing" xmlns:v="urn:schemas-microsoft-com:vml" xmlns:o="urn:schemas-microsoft-com:office:office" xmlns:mc="http://schemas.openxmlformats.org/markup-compatibility/2006" xmlns:wpc="http://schemas.microsoft.com/office/word/2010/wordprocessingCanvas" xmlns="" val="0"/>
+                          <a14:useLocalDpi xmlns:a14="http://schemas.microsoft.com/office/drawing/2010/main" val="0"/>
                         </a:ext>
                       </a:extLst>
                     </a:blip>
@@ -3346,7 +3285,7 @@
                     <pic:cNvPicPr/>
                   </pic:nvPicPr>
                   <pic:blipFill>
-                    <a:blip r:embed="rId21" cstate="print">
+                    <a:blip r:embed="rId22" cstate="print">
                       <a:clrChange>
                         <a:clrFrom>
                           <a:srgbClr val="FFFFFF"/>
@@ -3359,7 +3298,7 @@
                       </a:clrChange>
                       <a:extLst>
                         <a:ext uri="{28A0092B-C50C-407E-A947-70E740481C1C}">
-                          <a14:useLocalDpi xmlns:a14="http://schemas.microsoft.com/office/drawing/2010/main" xmlns:wps="http://schemas.microsoft.com/office/word/2010/wordprocessingShape" xmlns:wpi="http://schemas.microsoft.com/office/word/2010/wordprocessingInk" xmlns:wpg="http://schemas.microsoft.com/office/word/2010/wordprocessingGroup" xmlns:w14="http://schemas.microsoft.com/office/word/2010/wordml" xmlns:w="http://schemas.openxmlformats.org/wordprocessingml/2006/main" xmlns:w10="urn:schemas-microsoft-com:office:word" xmlns:wp14="http://schemas.microsoft.com/office/word/2010/wordprocessingDrawing" xmlns:v="urn:schemas-microsoft-com:vml" xmlns:o="urn:schemas-microsoft-com:office:office" xmlns:mc="http://schemas.openxmlformats.org/markup-compatibility/2006" xmlns:wpc="http://schemas.microsoft.com/office/word/2010/wordprocessingCanvas" xmlns="" val="0"/>
+                          <a14:useLocalDpi xmlns:a14="http://schemas.microsoft.com/office/drawing/2010/main" val="0"/>
                         </a:ext>
                       </a:extLst>
                     </a:blip>
@@ -3389,7 +3328,7 @@
     <w:tbl>
       <w:tblPr>
         <w:tblW w:w="0" w:type="auto"/>
-        <w:tblLook w:val="04A0"/>
+        <w:tblLook w:val="04A0" w:firstRow="1" w:lastRow="0" w:firstColumn="1" w:lastColumn="0" w:noHBand="0" w:noVBand="1"/>
       </w:tblPr>
       <w:tblGrid>
         <w:gridCol w:w="486"/>
@@ -3433,7 +3372,19 @@
               <w:pStyle w:val="Item"/>
             </w:pPr>
             <w:r>
-              <w:t>Mount the power button (RED) and bend the flanges to be flush with the bottom of the PCB.</w:t>
+              <w:t>Mount the power button (</w:t>
+            </w:r>
+            <w:r>
+              <w:t>red</w:t>
+            </w:r>
+            <w:r>
+              <w:t>) and bend the flanges to be flush with the bottom of the PCB</w:t>
+            </w:r>
+            <w:r>
+              <w:t xml:space="preserve"> (placement direction doesn’t matter)</w:t>
+            </w:r>
+            <w:r>
+              <w:t>.</w:t>
             </w:r>
           </w:p>
         </w:tc>
@@ -3519,7 +3470,13 @@
               <w:pStyle w:val="Item"/>
             </w:pPr>
             <w:r>
-              <w:t>Mount the action button (black) and bend the flanges to be flush with the bottom of the PCB.</w:t>
+              <w:t>Mount the action button (black) and bend the flanges to be flush with the bottom of the PCB</w:t>
+            </w:r>
+            <w:r>
+              <w:t xml:space="preserve"> (placement direction doesn’t matter)</w:t>
+            </w:r>
+            <w:r>
+              <w:t>.</w:t>
             </w:r>
           </w:p>
         </w:tc>
@@ -3585,7 +3542,7 @@
     <w:tbl>
       <w:tblPr>
         <w:tblW w:w="0" w:type="auto"/>
-        <w:tblLook w:val="04A0"/>
+        <w:tblLook w:val="04A0" w:firstRow="1" w:lastRow="0" w:firstColumn="1" w:lastColumn="0" w:noHBand="0" w:noVBand="1"/>
       </w:tblPr>
       <w:tblGrid>
         <w:gridCol w:w="486"/>
@@ -3732,7 +3689,7 @@
         <w:pict>
           <v:group id="Group 37" o:spid="_x0000_s1040" style="position:absolute;left:0;text-align:left;margin-left:479.3pt;margin-top:16.4pt;width:101.2pt;height:85.45pt;z-index:251678208;mso-position-horizontal-relative:text;mso-position-vertical-relative:text" coordsize="12850,10849" o:gfxdata="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">
             <v:shape id="Picture 32" o:spid="_x0000_s1041" type="#_x0000_t75" style="position:absolute;top:2251;width:6073;height:8598;visibility:visible" o:gfxdata="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">
-              <v:imagedata r:id="rId22" o:title=""/>
+              <v:imagedata r:id="rId23" o:title=""/>
               <v:path arrowok="t"/>
             </v:shape>
             <v:shape id="Text Box 2" o:spid="_x0000_s1042" type="#_x0000_t202" style="position:absolute;left:5459;width:7391;height:2984;visibility:visible" o:gfxdata="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" filled="f" stroked="f">
@@ -3786,7 +3743,7 @@
         <w:pict>
           <v:group id="Group 36" o:spid="_x0000_s1044" style="position:absolute;margin-left:479.3pt;margin-top:16.45pt;width:60.7pt;height:108.1pt;z-index:251681280" coordsize="7710,13734" o:gfxdata="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">
             <v:shape id="Picture 31" o:spid="_x0000_s1045" type="#_x0000_t75" style="position:absolute;width:7710;height:8598;visibility:visible" o:gfxdata="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">
-              <v:imagedata r:id="rId23" o:title="" chromakey="white"/>
+              <v:imagedata r:id="rId24" o:title="" chromakey="white"/>
               <v:path arrowok="t"/>
             </v:shape>
             <v:shape id="Text Box 2" o:spid="_x0000_s1046" type="#_x0000_t202" style="position:absolute;top:12146;width:7391;height:1588;visibility:visible" o:gfxdata="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" stroked="f">
@@ -3824,7 +3781,7 @@
     <w:tbl>
       <w:tblPr>
         <w:tblW w:w="0" w:type="auto"/>
-        <w:tblLook w:val="04A0"/>
+        <w:tblLook w:val="04A0" w:firstRow="1" w:lastRow="0" w:firstColumn="1" w:lastColumn="0" w:noHBand="0" w:noVBand="1"/>
       </w:tblPr>
       <w:tblGrid>
         <w:gridCol w:w="486"/>
@@ -4085,9 +4042,8 @@
             <w:r>
               <w:t>Solder the long lead.</w:t>
             </w:r>
-            <w:r>
-              <w:t xml:space="preserve"> TODO – LED fixing instructions</w:t>
-            </w:r>
+            <w:bookmarkStart w:id="0" w:name="_GoBack"/>
+            <w:bookmarkEnd w:id="0"/>
           </w:p>
         </w:tc>
       </w:tr>
@@ -4146,7 +4102,7 @@
     <w:tbl>
       <w:tblPr>
         <w:tblW w:w="0" w:type="auto"/>
-        <w:tblLook w:val="04A0"/>
+        <w:tblLook w:val="04A0" w:firstRow="1" w:lastRow="0" w:firstColumn="1" w:lastColumn="0" w:noHBand="0" w:noVBand="1"/>
       </w:tblPr>
       <w:tblGrid>
         <w:gridCol w:w="486"/>
@@ -4303,7 +4259,7 @@
           <w:insideH w:val="none" w:sz="0" w:space="0" w:color="auto"/>
           <w:insideV w:val="none" w:sz="0" w:space="0" w:color="auto"/>
         </w:tblBorders>
-        <w:tblLook w:val="04A0"/>
+        <w:tblLook w:val="04A0" w:firstRow="1" w:lastRow="0" w:firstColumn="1" w:lastColumn="0" w:noHBand="0" w:noVBand="1"/>
       </w:tblPr>
       <w:tblGrid>
         <w:gridCol w:w="448"/>
@@ -4555,13 +4511,8 @@
             <w:pPr>
               <w:pStyle w:val="Item"/>
             </w:pPr>
-            <w:proofErr w:type="spellStart"/>
-            <w:r>
-              <w:t>Tie</w:t>
-            </w:r>
-            <w:proofErr w:type="spellEnd"/>
-            <w:r>
-              <w:t xml:space="preserve"> knot in battery cord near board.</w:t>
+            <w:r>
+              <w:t>Tie knot in battery cord near board.</w:t>
             </w:r>
           </w:p>
         </w:tc>
@@ -4708,7 +4659,7 @@
     <w:tbl>
       <w:tblPr>
         <w:tblW w:w="0" w:type="auto"/>
-        <w:tblLook w:val="04A0"/>
+        <w:tblLook w:val="04A0" w:firstRow="1" w:lastRow="0" w:firstColumn="1" w:lastColumn="0" w:noHBand="0" w:noVBand="1"/>
       </w:tblPr>
       <w:tblGrid>
         <w:gridCol w:w="486"/>
@@ -5267,7 +5218,7 @@
     <w:tbl>
       <w:tblPr>
         <w:tblW w:w="0" w:type="auto"/>
-        <w:tblLook w:val="04A0"/>
+        <w:tblLook w:val="04A0" w:firstRow="1" w:lastRow="0" w:firstColumn="1" w:lastColumn="0" w:noHBand="0" w:noVBand="1"/>
       </w:tblPr>
       <w:tblGrid>
         <w:gridCol w:w="486"/>
@@ -5580,8 +5531,6 @@
             <w:pPr>
               <w:pStyle w:val="Item"/>
             </w:pPr>
-            <w:bookmarkStart w:id="0" w:name="_GoBack"/>
-            <w:bookmarkEnd w:id="0"/>
             <w:r>
               <w:t>Put down two layers of bubble wrap, then set the ChapR inside</w:t>
             </w:r>
@@ -5936,7 +5885,7 @@
     </w:tbl>
     <w:p/>
     <w:sectPr>
-      <w:footerReference w:type="default" r:id="rId24"/>
+      <w:footerReference w:type="default" r:id="rId25"/>
       <w:pgSz w:w="12240" w:h="15840"/>
       <w:pgMar w:top="720" w:right="720" w:bottom="720" w:left="720" w:header="720" w:footer="720" w:gutter="0"/>
       <w:cols w:space="720"/>
@@ -5947,7 +5896,7 @@
 </file>
 
 <file path=word/endnotes.xml><?xml version="1.0" encoding="utf-8"?>
-<w:endnotes xmlns:ve="http://schemas.openxmlformats.org/markup-compatibility/2006" xmlns:o="urn:schemas-microsoft-com:office:office" xmlns:r="http://schemas.openxmlformats.org/officeDocument/2006/relationships" xmlns:m="http://schemas.openxmlformats.org/officeDocument/2006/math" xmlns:v="urn:schemas-microsoft-com:vml" xmlns:wp="http://schemas.openxmlformats.org/drawingml/2006/wordprocessingDrawing" xmlns:w10="urn:schemas-microsoft-com:office:word" xmlns:w="http://schemas.openxmlformats.org/wordprocessingml/2006/main" xmlns:wne="http://schemas.microsoft.com/office/word/2006/wordml">
+<w:endnotes xmlns:wpc="http://schemas.microsoft.com/office/word/2010/wordprocessingCanvas" xmlns:mc="http://schemas.openxmlformats.org/markup-compatibility/2006" xmlns:o="urn:schemas-microsoft-com:office:office" xmlns:r="http://schemas.openxmlformats.org/officeDocument/2006/relationships" xmlns:m="http://schemas.openxmlformats.org/officeDocument/2006/math" xmlns:v="urn:schemas-microsoft-com:vml" xmlns:wp14="http://schemas.microsoft.com/office/word/2010/wordprocessingDrawing" xmlns:wp="http://schemas.openxmlformats.org/drawingml/2006/wordprocessingDrawing" xmlns:w10="urn:schemas-microsoft-com:office:word" xmlns:w="http://schemas.openxmlformats.org/wordprocessingml/2006/main" xmlns:w14="http://schemas.microsoft.com/office/word/2010/wordml" xmlns:wpg="http://schemas.microsoft.com/office/word/2010/wordprocessingGroup" xmlns:wpi="http://schemas.microsoft.com/office/word/2010/wordprocessingInk" xmlns:wne="http://schemas.microsoft.com/office/word/2006/wordml" xmlns:wps="http://schemas.microsoft.com/office/word/2010/wordprocessingShape" mc:Ignorable="w14 wp14">
   <w:endnote w:type="separator" w:id="-1">
     <w:p>
       <w:pPr>
@@ -5972,7 +5921,7 @@
 </file>
 
 <file path=word/footer1.xml><?xml version="1.0" encoding="utf-8"?>
-<w:ftr xmlns:ve="http://schemas.openxmlformats.org/markup-compatibility/2006" xmlns:o="urn:schemas-microsoft-com:office:office" xmlns:r="http://schemas.openxmlformats.org/officeDocument/2006/relationships" xmlns:m="http://schemas.openxmlformats.org/officeDocument/2006/math" xmlns:v="urn:schemas-microsoft-com:vml" xmlns:wp="http://schemas.openxmlformats.org/drawingml/2006/wordprocessingDrawing" xmlns:w10="urn:schemas-microsoft-com:office:word" xmlns:w="http://schemas.openxmlformats.org/wordprocessingml/2006/main" xmlns:wne="http://schemas.microsoft.com/office/word/2006/wordml">
+<w:ftr xmlns:wpc="http://schemas.microsoft.com/office/word/2010/wordprocessingCanvas" xmlns:mc="http://schemas.openxmlformats.org/markup-compatibility/2006" xmlns:o="urn:schemas-microsoft-com:office:office" xmlns:r="http://schemas.openxmlformats.org/officeDocument/2006/relationships" xmlns:m="http://schemas.openxmlformats.org/officeDocument/2006/math" xmlns:v="urn:schemas-microsoft-com:vml" xmlns:wp14="http://schemas.microsoft.com/office/word/2010/wordprocessingDrawing" xmlns:wp="http://schemas.openxmlformats.org/drawingml/2006/wordprocessingDrawing" xmlns:w10="urn:schemas-microsoft-com:office:word" xmlns:w="http://schemas.openxmlformats.org/wordprocessingml/2006/main" xmlns:w14="http://schemas.microsoft.com/office/word/2010/wordml" xmlns:wpg="http://schemas.microsoft.com/office/word/2010/wordprocessingGroup" xmlns:wpi="http://schemas.microsoft.com/office/word/2010/wordprocessingInk" xmlns:wne="http://schemas.microsoft.com/office/word/2006/wordml" xmlns:wps="http://schemas.microsoft.com/office/word/2010/wordprocessingShape" mc:Ignorable="w14 wp14">
   <w:p>
     <w:pPr>
       <w:pStyle w:val="Footer"/>
@@ -6042,7 +5991,7 @@
         <w:noProof/>
         <w:sz w:val="18"/>
       </w:rPr>
-      <w:t>5</w:t>
+      <w:t>3</w:t>
     </w:r>
     <w:r>
       <w:rPr>
@@ -6060,16 +6009,31 @@
       </w:rPr>
       <w:t xml:space="preserve"> of </w:t>
     </w:r>
-    <w:fldSimple w:instr=" NUMPAGES   \* MERGEFORMAT ">
-      <w:r>
-        <w:rPr>
-          <w:rFonts w:ascii="Arial" w:hAnsi="Arial" w:cs="Arial"/>
-          <w:noProof/>
-          <w:sz w:val="18"/>
-        </w:rPr>
-        <w:t>5</w:t>
-      </w:r>
-    </w:fldSimple>
+    <w:r>
+      <w:fldChar w:fldCharType="begin"/>
+    </w:r>
+    <w:r>
+      <w:instrText xml:space="preserve"> NUMPAGES   \* MERGEFORMAT </w:instrText>
+    </w:r>
+    <w:r>
+      <w:fldChar w:fldCharType="separate"/>
+    </w:r>
+    <w:r>
+      <w:rPr>
+        <w:rFonts w:ascii="Arial" w:hAnsi="Arial" w:cs="Arial"/>
+        <w:noProof/>
+        <w:sz w:val="18"/>
+      </w:rPr>
+      <w:t>5</w:t>
+    </w:r>
+    <w:r>
+      <w:rPr>
+        <w:rFonts w:ascii="Arial" w:hAnsi="Arial" w:cs="Arial"/>
+        <w:noProof/>
+        <w:sz w:val="18"/>
+      </w:rPr>
+      <w:fldChar w:fldCharType="end"/>
+    </w:r>
   </w:p>
   <w:p>
     <w:pPr>
@@ -6103,7 +6067,7 @@
 </file>
 
 <file path=word/footnotes.xml><?xml version="1.0" encoding="utf-8"?>
-<w:footnotes xmlns:ve="http://schemas.openxmlformats.org/markup-compatibility/2006" xmlns:o="urn:schemas-microsoft-com:office:office" xmlns:r="http://schemas.openxmlformats.org/officeDocument/2006/relationships" xmlns:m="http://schemas.openxmlformats.org/officeDocument/2006/math" xmlns:v="urn:schemas-microsoft-com:vml" xmlns:wp="http://schemas.openxmlformats.org/drawingml/2006/wordprocessingDrawing" xmlns:w10="urn:schemas-microsoft-com:office:word" xmlns:w="http://schemas.openxmlformats.org/wordprocessingml/2006/main" xmlns:wne="http://schemas.microsoft.com/office/word/2006/wordml">
+<w:footnotes xmlns:wpc="http://schemas.microsoft.com/office/word/2010/wordprocessingCanvas" xmlns:mc="http://schemas.openxmlformats.org/markup-compatibility/2006" xmlns:o="urn:schemas-microsoft-com:office:office" xmlns:r="http://schemas.openxmlformats.org/officeDocument/2006/relationships" xmlns:m="http://schemas.openxmlformats.org/officeDocument/2006/math" xmlns:v="urn:schemas-microsoft-com:vml" xmlns:wp14="http://schemas.microsoft.com/office/word/2010/wordprocessingDrawing" xmlns:wp="http://schemas.openxmlformats.org/drawingml/2006/wordprocessingDrawing" xmlns:w10="urn:schemas-microsoft-com:office:word" xmlns:w="http://schemas.openxmlformats.org/wordprocessingml/2006/main" xmlns:w14="http://schemas.microsoft.com/office/word/2010/wordml" xmlns:wpg="http://schemas.microsoft.com/office/word/2010/wordprocessingGroup" xmlns:wpi="http://schemas.microsoft.com/office/word/2010/wordprocessingInk" xmlns:wne="http://schemas.microsoft.com/office/word/2006/wordml" xmlns:wps="http://schemas.microsoft.com/office/word/2010/wordprocessingShape" mc:Ignorable="w14 wp14">
   <w:footnote w:type="separator" w:id="-1">
     <w:p>
       <w:pPr>
@@ -6128,7 +6092,7 @@
 </file>
 
 <file path=word/numbering.xml><?xml version="1.0" encoding="utf-8"?>
-<w:numbering xmlns:ve="http://schemas.openxmlformats.org/markup-compatibility/2006" xmlns:o="urn:schemas-microsoft-com:office:office" xmlns:r="http://schemas.openxmlformats.org/officeDocument/2006/relationships" xmlns:m="http://schemas.openxmlformats.org/officeDocument/2006/math" xmlns:v="urn:schemas-microsoft-com:vml" xmlns:wp="http://schemas.openxmlformats.org/drawingml/2006/wordprocessingDrawing" xmlns:w10="urn:schemas-microsoft-com:office:word" xmlns:w="http://schemas.openxmlformats.org/wordprocessingml/2006/main" xmlns:wne="http://schemas.microsoft.com/office/word/2006/wordml">
+<w:numbering xmlns:wpc="http://schemas.microsoft.com/office/word/2010/wordprocessingCanvas" xmlns:mc="http://schemas.openxmlformats.org/markup-compatibility/2006" xmlns:o="urn:schemas-microsoft-com:office:office" xmlns:r="http://schemas.openxmlformats.org/officeDocument/2006/relationships" xmlns:m="http://schemas.openxmlformats.org/officeDocument/2006/math" xmlns:v="urn:schemas-microsoft-com:vml" xmlns:wp14="http://schemas.microsoft.com/office/word/2010/wordprocessingDrawing" xmlns:wp="http://schemas.openxmlformats.org/drawingml/2006/wordprocessingDrawing" xmlns:w10="urn:schemas-microsoft-com:office:word" xmlns:w="http://schemas.openxmlformats.org/wordprocessingml/2006/main" xmlns:w14="http://schemas.microsoft.com/office/word/2010/wordml" xmlns:wpg="http://schemas.microsoft.com/office/word/2010/wordprocessingGroup" xmlns:wpi="http://schemas.microsoft.com/office/word/2010/wordprocessingInk" xmlns:wne="http://schemas.microsoft.com/office/word/2006/wordml" xmlns:wps="http://schemas.microsoft.com/office/word/2010/wordprocessingShape" mc:Ignorable="w14 wp14">
   <w:abstractNum w:abstractNumId="0">
     <w:nsid w:val="FFFFFF7C"/>
     <w:multiLevelType w:val="singleLevel"/>
@@ -7070,7 +7034,7 @@
 </file>
 
 <file path=word/styles.xml><?xml version="1.0" encoding="utf-8"?>
-<w:styles xmlns:r="http://schemas.openxmlformats.org/officeDocument/2006/relationships" xmlns:w="http://schemas.openxmlformats.org/wordprocessingml/2006/main">
+<w:styles xmlns:mc="http://schemas.openxmlformats.org/markup-compatibility/2006" xmlns:r="http://schemas.openxmlformats.org/officeDocument/2006/relationships" xmlns:w="http://schemas.openxmlformats.org/wordprocessingml/2006/main" xmlns:w14="http://schemas.microsoft.com/office/word/2010/wordml" mc:Ignorable="w14">
   <w:docDefaults>
     <w:rPrDefault>
       <w:rPr>
@@ -7263,7 +7227,6 @@
     <w:uiPriority w:val="99"/>
     <w:semiHidden/>
     <w:unhideWhenUsed/>
-    <w:qFormat/>
     <w:tblPr>
       <w:tblInd w:w="0" w:type="dxa"/>
       <w:tblCellMar>
@@ -7631,6 +7594,7 @@
   <w:style w:type="character" w:default="1" w:styleId="DefaultParagraphFont">
     <w:name w:val="Default Paragraph Font"/>
     <w:uiPriority w:val="1"/>
+    <w:semiHidden/>
     <w:unhideWhenUsed/>
   </w:style>
   <w:style w:type="table" w:default="1" w:styleId="TableNormal">
@@ -8109,7 +8073,7 @@
 </file>
 
 <file path=customXml/itemProps1.xml><?xml version="1.0" encoding="utf-8"?>
-<ds:datastoreItem xmlns:ds="http://schemas.openxmlformats.org/officeDocument/2006/customXml" ds:itemID="{6AD487C3-857E-4A31-AB3E-C3DDD9FD9C65}">
+<ds:datastoreItem xmlns:ds="http://schemas.openxmlformats.org/officeDocument/2006/customXml" ds:itemID="{2256D13D-FEEB-48EC-A294-17C31374C24B}">
   <ds:schemaRefs>
     <ds:schemaRef ds:uri="http://schemas.openxmlformats.org/officeDocument/2006/bibliography"/>
   </ds:schemaRefs>

</xml_diff>

<commit_message>
Added a customer's-only Construction Instructions (for customers).docx and made more edits on Construction Instructions v1.docx
</commit_message>
<xml_diff>
--- a/ChaprSVN/Manufacturing/Construction Instructions v1.docx
+++ b/ChaprSVN/Manufacturing/Construction Instructions v1.docx
@@ -266,15 +266,49 @@
                 <w:rFonts w:ascii="Arial" w:hAnsi="Arial" w:cs="Arial"/>
                 <w:sz w:val="32"/>
               </w:rPr>
-              <w:t>v1.0 PCB</w:t>
+              <w:t>v1.</w:t>
             </w:r>
             <w:r>
               <w:rPr>
                 <w:rFonts w:ascii="Arial" w:hAnsi="Arial" w:cs="Arial"/>
                 <w:sz w:val="32"/>
               </w:rPr>
+              <w:t>3</w:t>
+            </w:r>
+            <w:r>
+              <w:rPr>
+                <w:rFonts w:ascii="Arial" w:hAnsi="Arial" w:cs="Arial"/>
+                <w:sz w:val="32"/>
+              </w:rPr>
+              <w:t xml:space="preserve"> PCB</w:t>
+            </w:r>
+            <w:r>
+              <w:rPr>
+                <w:rFonts w:ascii="Arial" w:hAnsi="Arial" w:cs="Arial"/>
+                <w:sz w:val="32"/>
+              </w:rPr>
               <w:br/>
-              <w:t>October 29, 2013</w:t>
+            </w:r>
+            <w:r>
+              <w:rPr>
+                <w:rFonts w:ascii="Arial" w:hAnsi="Arial" w:cs="Arial"/>
+                <w:sz w:val="32"/>
+              </w:rPr>
+              <w:t>May 8th</w:t>
+            </w:r>
+            <w:r>
+              <w:rPr>
+                <w:rFonts w:ascii="Arial" w:hAnsi="Arial" w:cs="Arial"/>
+                <w:sz w:val="32"/>
+              </w:rPr>
+              <w:t>, 201</w:t>
+            </w:r>
+            <w:r>
+              <w:rPr>
+                <w:rFonts w:ascii="Arial" w:hAnsi="Arial" w:cs="Arial"/>
+                <w:sz w:val="32"/>
+              </w:rPr>
+              <w:t>4</w:t>
             </w:r>
           </w:p>
         </w:tc>
@@ -4042,8 +4076,6 @@
             <w:r>
               <w:t>Solder the long lead.</w:t>
             </w:r>
-            <w:bookmarkStart w:id="0" w:name="_GoBack"/>
-            <w:bookmarkEnd w:id="0"/>
           </w:p>
         </w:tc>
       </w:tr>
@@ -4514,6 +4546,8 @@
             <w:r>
               <w:t>Tie knot in battery cord near board.</w:t>
             </w:r>
+            <w:bookmarkStart w:id="0" w:name="_GoBack"/>
+            <w:bookmarkEnd w:id="0"/>
           </w:p>
         </w:tc>
       </w:tr>
@@ -5946,7 +5980,21 @@
         <w:rFonts w:ascii="Arial" w:hAnsi="Arial" w:cs="Arial"/>
         <w:sz w:val="18"/>
       </w:rPr>
-      <w:t>Oct 29, 2013</w:t>
+      <w:t>May 8th</w:t>
+    </w:r>
+    <w:r>
+      <w:rPr>
+        <w:rFonts w:ascii="Arial" w:hAnsi="Arial" w:cs="Arial"/>
+        <w:sz w:val="18"/>
+      </w:rPr>
+      <w:t>, 201</w:t>
+    </w:r>
+    <w:r>
+      <w:rPr>
+        <w:rFonts w:ascii="Arial" w:hAnsi="Arial" w:cs="Arial"/>
+        <w:sz w:val="18"/>
+      </w:rPr>
+      <w:t>4</w:t>
     </w:r>
     <w:r>
       <w:rPr>
@@ -5991,7 +6039,7 @@
         <w:noProof/>
         <w:sz w:val="18"/>
       </w:rPr>
-      <w:t>3</w:t>
+      <w:t>4</w:t>
     </w:r>
     <w:r>
       <w:rPr>
@@ -6009,31 +6057,16 @@
       </w:rPr>
       <w:t xml:space="preserve"> of </w:t>
     </w:r>
-    <w:r>
-      <w:fldChar w:fldCharType="begin"/>
-    </w:r>
-    <w:r>
-      <w:instrText xml:space="preserve"> NUMPAGES   \* MERGEFORMAT </w:instrText>
-    </w:r>
-    <w:r>
-      <w:fldChar w:fldCharType="separate"/>
-    </w:r>
-    <w:r>
-      <w:rPr>
-        <w:rFonts w:ascii="Arial" w:hAnsi="Arial" w:cs="Arial"/>
-        <w:noProof/>
-        <w:sz w:val="18"/>
-      </w:rPr>
-      <w:t>5</w:t>
-    </w:r>
-    <w:r>
-      <w:rPr>
-        <w:rFonts w:ascii="Arial" w:hAnsi="Arial" w:cs="Arial"/>
-        <w:noProof/>
-        <w:sz w:val="18"/>
-      </w:rPr>
-      <w:fldChar w:fldCharType="end"/>
-    </w:r>
+    <w:fldSimple w:instr=" NUMPAGES   \* MERGEFORMAT ">
+      <w:r>
+        <w:rPr>
+          <w:rFonts w:ascii="Arial" w:hAnsi="Arial" w:cs="Arial"/>
+          <w:noProof/>
+          <w:sz w:val="18"/>
+        </w:rPr>
+        <w:t>5</w:t>
+      </w:r>
+    </w:fldSimple>
   </w:p>
   <w:p>
     <w:pPr>
@@ -6060,7 +6093,23 @@
         <w:sz w:val="18"/>
       </w:rPr>
       <w:tab/>
-      <w:t>v1.0 PCB</w:t>
+      <w:t>v1.</w:t>
+    </w:r>
+    <w:r>
+      <w:rPr>
+        <w:rFonts w:ascii="Arial" w:hAnsi="Arial" w:cs="Arial"/>
+        <w:noProof/>
+        <w:sz w:val="18"/>
+      </w:rPr>
+      <w:t>3</w:t>
+    </w:r>
+    <w:r>
+      <w:rPr>
+        <w:rFonts w:ascii="Arial" w:hAnsi="Arial" w:cs="Arial"/>
+        <w:noProof/>
+        <w:sz w:val="18"/>
+      </w:rPr>
+      <w:t xml:space="preserve"> PCB</w:t>
     </w:r>
   </w:p>
 </w:ftr>
@@ -8073,7 +8122,7 @@
 </file>
 
 <file path=customXml/itemProps1.xml><?xml version="1.0" encoding="utf-8"?>
-<ds:datastoreItem xmlns:ds="http://schemas.openxmlformats.org/officeDocument/2006/customXml" ds:itemID="{2256D13D-FEEB-48EC-A294-17C31374C24B}">
+<ds:datastoreItem xmlns:ds="http://schemas.openxmlformats.org/officeDocument/2006/customXml" ds:itemID="{A7B3AD84-3059-4811-B144-E603DB5B5C79}">
   <ds:schemaRefs>
     <ds:schemaRef ds:uri="http://schemas.openxmlformats.org/officeDocument/2006/bibliography"/>
   </ds:schemaRefs>

</xml_diff>